<commit_message>
Agregada una entrevista + otra info
</commit_message>
<xml_diff>
--- a/FreeLanceros.docx
+++ b/FreeLanceros.docx
@@ -1,6 +1,6 @@
 
 <file path=word/document.xml><?xml version="1.0" encoding="utf-8"?>
-<w:document xmlns:wpc="http://schemas.microsoft.com/office/word/2010/wordprocessingCanvas" xmlns:cx="http://schemas.microsoft.com/office/drawing/2014/chartex" xmlns:cx1="http://schemas.microsoft.com/office/drawing/2015/9/8/chartex" xmlns:cx2="http://schemas.microsoft.com/office/drawing/2015/10/21/chartex" xmlns:mc="http://schemas.openxmlformats.org/markup-compatibility/2006" xmlns:o="urn:schemas-microsoft-com:office:office" xmlns:r="http://schemas.openxmlformats.org/officeDocument/2006/relationships" xmlns:m="http://schemas.openxmlformats.org/officeDocument/2006/math" xmlns:v="urn:schemas-microsoft-com:vml" xmlns:wp14="http://schemas.microsoft.com/office/word/2010/wordprocessingDrawing" xmlns:wp="http://schemas.openxmlformats.org/drawingml/2006/wordprocessingDrawing" xmlns:w10="urn:schemas-microsoft-com:office:word" xmlns:w="http://schemas.openxmlformats.org/wordprocessingml/2006/main" xmlns:w14="http://schemas.microsoft.com/office/word/2010/wordml" xmlns:w15="http://schemas.microsoft.com/office/word/2012/wordml" xmlns:w16se="http://schemas.microsoft.com/office/word/2015/wordml/symex" xmlns:wpg="http://schemas.microsoft.com/office/word/2010/wordprocessingGroup" xmlns:wpi="http://schemas.microsoft.com/office/word/2010/wordprocessingInk" xmlns:wne="http://schemas.microsoft.com/office/word/2006/wordml" xmlns:wps="http://schemas.microsoft.com/office/word/2010/wordprocessingShape" mc:Ignorable="w14 w15 w16se wp14">
+<w:document xmlns:wpc="http://schemas.microsoft.com/office/word/2010/wordprocessingCanvas" xmlns:cx="http://schemas.microsoft.com/office/drawing/2014/chartex" xmlns:cx1="http://schemas.microsoft.com/office/drawing/2015/9/8/chartex" xmlns:cx2="http://schemas.microsoft.com/office/drawing/2015/10/21/chartex" xmlns:cx3="http://schemas.microsoft.com/office/drawing/2016/5/9/chartex" xmlns:cx4="http://schemas.microsoft.com/office/drawing/2016/5/10/chartex" xmlns:cx5="http://schemas.microsoft.com/office/drawing/2016/5/11/chartex" xmlns:mc="http://schemas.openxmlformats.org/markup-compatibility/2006" xmlns:o="urn:schemas-microsoft-com:office:office" xmlns:r="http://schemas.openxmlformats.org/officeDocument/2006/relationships" xmlns:m="http://schemas.openxmlformats.org/officeDocument/2006/math" xmlns:v="urn:schemas-microsoft-com:vml" xmlns:wp14="http://schemas.microsoft.com/office/word/2010/wordprocessingDrawing" xmlns:wp="http://schemas.openxmlformats.org/drawingml/2006/wordprocessingDrawing" xmlns:w10="urn:schemas-microsoft-com:office:word" xmlns:w="http://schemas.openxmlformats.org/wordprocessingml/2006/main" xmlns:w14="http://schemas.microsoft.com/office/word/2010/wordml" xmlns:w15="http://schemas.microsoft.com/office/word/2012/wordml" xmlns:w16se="http://schemas.microsoft.com/office/word/2015/wordml/symex" xmlns:wpg="http://schemas.microsoft.com/office/word/2010/wordprocessingGroup" xmlns:wpi="http://schemas.microsoft.com/office/word/2010/wordprocessingInk" xmlns:wne="http://schemas.microsoft.com/office/word/2006/wordml" xmlns:wps="http://schemas.microsoft.com/office/word/2010/wordprocessingShape" mc:Ignorable="w14 w15 w16se wp14">
   <w:background w:color="FFFFFF"/>
   <w:body>
     <w:p>
@@ -165,7 +165,6 @@
           <w:rFonts w:ascii="Times New Roman" w:hAnsi="Times New Roman" w:cs="Times New Roman"/>
           <w:sz w:val="24"/>
           <w:szCs w:val="36"/>
-          <w:lang w:val="en-US"/>
         </w:rPr>
       </w:pPr>
       <w:r>
@@ -173,7 +172,6 @@
           <w:rFonts w:ascii="Times New Roman" w:hAnsi="Times New Roman" w:cs="Times New Roman"/>
           <w:sz w:val="24"/>
           <w:szCs w:val="36"/>
-          <w:lang w:val="en-US"/>
         </w:rPr>
         <w:t>Mendoza, Eric. 15002</w:t>
       </w:r>
@@ -186,28 +184,34 @@
           <w:rFonts w:ascii="Times New Roman" w:hAnsi="Times New Roman" w:cs="Times New Roman"/>
           <w:sz w:val="24"/>
           <w:szCs w:val="36"/>
-          <w:lang w:val="en-US"/>
-        </w:rPr>
-      </w:pPr>
-      <w:proofErr w:type="spellStart"/>
+        </w:rPr>
+      </w:pPr>
       <w:r>
         <w:rPr>
           <w:rFonts w:ascii="Times New Roman" w:hAnsi="Times New Roman" w:cs="Times New Roman"/>
           <w:sz w:val="24"/>
           <w:szCs w:val="36"/>
-          <w:lang w:val="en-US"/>
-        </w:rPr>
-        <w:t>Custodio</w:t>
-      </w:r>
-      <w:proofErr w:type="spellEnd"/>
-      <w:r>
+        </w:rPr>
+        <w:t>Custodio, José R. 15220</w:t>
+      </w:r>
+    </w:p>
+    <w:p>
+      <w:pPr>
+        <w:spacing w:line="240" w:lineRule="auto"/>
+        <w:jc w:val="center"/>
         <w:rPr>
           <w:rFonts w:ascii="Times New Roman" w:hAnsi="Times New Roman" w:cs="Times New Roman"/>
           <w:sz w:val="24"/>
           <w:szCs w:val="36"/>
-          <w:lang w:val="en-US"/>
-        </w:rPr>
-        <w:t>, José R. 15220</w:t>
+        </w:rPr>
+      </w:pPr>
+      <w:r>
+        <w:rPr>
+          <w:rFonts w:ascii="Times New Roman" w:hAnsi="Times New Roman" w:cs="Times New Roman"/>
+          <w:sz w:val="24"/>
+          <w:szCs w:val="36"/>
+        </w:rPr>
+        <w:t>Calderón, Carlos. 15219</w:t>
       </w:r>
     </w:p>
     <w:p>
@@ -218,45 +222,13 @@
           <w:rFonts w:ascii="Times New Roman" w:hAnsi="Times New Roman" w:cs="Times New Roman"/>
           <w:sz w:val="24"/>
           <w:szCs w:val="36"/>
-          <w:lang w:val="en-US"/>
-        </w:rPr>
-      </w:pPr>
-      <w:proofErr w:type="spellStart"/>
+        </w:rPr>
+      </w:pPr>
       <w:r>
         <w:rPr>
           <w:rFonts w:ascii="Times New Roman" w:hAnsi="Times New Roman" w:cs="Times New Roman"/>
           <w:sz w:val="24"/>
           <w:szCs w:val="36"/>
-          <w:lang w:val="en-US"/>
-        </w:rPr>
-        <w:t>Calderón</w:t>
-      </w:r>
-      <w:proofErr w:type="spellEnd"/>
-      <w:r>
-        <w:rPr>
-          <w:rFonts w:ascii="Times New Roman" w:hAnsi="Times New Roman" w:cs="Times New Roman"/>
-          <w:sz w:val="24"/>
-          <w:szCs w:val="36"/>
-          <w:lang w:val="en-US"/>
-        </w:rPr>
-        <w:t>, Carlos. 15219</w:t>
-      </w:r>
-    </w:p>
-    <w:p>
-      <w:pPr>
-        <w:spacing w:line="240" w:lineRule="auto"/>
-        <w:jc w:val="center"/>
-        <w:rPr>
-          <w:rFonts w:ascii="Times New Roman" w:hAnsi="Times New Roman" w:cs="Times New Roman"/>
-          <w:sz w:val="24"/>
-          <w:szCs w:val="36"/>
-        </w:rPr>
-      </w:pPr>
-      <w:r>
-        <w:rPr>
-          <w:rFonts w:ascii="Times New Roman" w:hAnsi="Times New Roman" w:cs="Times New Roman"/>
-          <w:sz w:val="24"/>
-          <w:szCs w:val="36"/>
         </w:rPr>
         <w:t>Brolo, Gabriel. 15105</w:t>
       </w:r>
@@ -292,31 +264,7 @@
         <w:rPr>
           <w:rFonts w:ascii="Times New Roman" w:hAnsi="Times New Roman" w:cs="Times New Roman"/>
         </w:rPr>
-        <w:t xml:space="preserve">Proyecto presentado para el curso de: </w:t>
-      </w:r>
-      <w:r>
-        <w:rPr>
-          <w:rFonts w:ascii="Times New Roman" w:hAnsi="Times New Roman" w:cs="Times New Roman"/>
-        </w:rPr>
-        <w:t>ANÁLISIS DE SISTEMAS</w:t>
-      </w:r>
-      <w:r>
-        <w:rPr>
-          <w:rFonts w:ascii="Times New Roman" w:hAnsi="Times New Roman" w:cs="Times New Roman"/>
-        </w:rPr>
-        <w:t xml:space="preserve">, sección </w:t>
-      </w:r>
-      <w:r>
-        <w:rPr>
-          <w:rFonts w:ascii="Times New Roman" w:hAnsi="Times New Roman" w:cs="Times New Roman"/>
-        </w:rPr>
-        <w:t>10</w:t>
-      </w:r>
-      <w:r>
-        <w:rPr>
-          <w:rFonts w:ascii="Times New Roman" w:hAnsi="Times New Roman" w:cs="Times New Roman"/>
-        </w:rPr>
-        <w:t>.</w:t>
+        <w:t>Proyecto presentado para el curso de: ANÁLISIS DE SISTEMAS, sección 10.</w:t>
       </w:r>
     </w:p>
     <w:p>
@@ -338,31 +286,7 @@
         <w:rPr>
           <w:rFonts w:ascii="Times New Roman" w:hAnsi="Times New Roman" w:cs="Times New Roman"/>
         </w:rPr>
-        <w:t>08</w:t>
-      </w:r>
-      <w:r>
-        <w:rPr>
-          <w:rFonts w:ascii="Times New Roman" w:hAnsi="Times New Roman" w:cs="Times New Roman"/>
-        </w:rPr>
-        <w:t>/</w:t>
-      </w:r>
-      <w:r>
-        <w:rPr>
-          <w:rFonts w:ascii="Times New Roman" w:hAnsi="Times New Roman" w:cs="Times New Roman"/>
-        </w:rPr>
-        <w:t>02</w:t>
-      </w:r>
-      <w:r>
-        <w:rPr>
-          <w:rFonts w:ascii="Times New Roman" w:hAnsi="Times New Roman" w:cs="Times New Roman"/>
-        </w:rPr>
-        <w:t>/201</w:t>
-      </w:r>
-      <w:r>
-        <w:rPr>
-          <w:rFonts w:ascii="Times New Roman" w:hAnsi="Times New Roman" w:cs="Times New Roman"/>
-        </w:rPr>
-        <w:t>7</w:t>
+        <w:t>08/02/2017</w:t>
       </w:r>
     </w:p>
     <w:p>
@@ -438,8 +362,6 @@
         </w:rPr>
         <w:t>Resumen</w:t>
       </w:r>
-      <w:bookmarkStart w:id="0" w:name="_GoBack"/>
-      <w:bookmarkEnd w:id="0"/>
     </w:p>
     <w:p>
       <w:pPr>
@@ -614,43 +536,7 @@
           <w:rFonts w:ascii="Times New Roman" w:hAnsi="Times New Roman" w:cs="Times New Roman"/>
         </w:rPr>
         <w:tab/>
-        <w:t>Es pertinente definir que e</w:t>
-      </w:r>
-      <w:r>
-        <w:rPr>
-          <w:rFonts w:ascii="Times New Roman" w:hAnsi="Times New Roman" w:cs="Times New Roman"/>
-        </w:rPr>
-        <w:t xml:space="preserve">l proyecto no está destinado a desarrollarse para una entidad, empresa u organización; es un proyecto de innovación y emprendimiento del </w:t>
-      </w:r>
-      <w:r>
-        <w:rPr>
-          <w:rFonts w:ascii="Times New Roman" w:hAnsi="Times New Roman" w:cs="Times New Roman"/>
-        </w:rPr>
-        <w:t>equipo</w:t>
-      </w:r>
-      <w:r>
-        <w:rPr>
-          <w:rFonts w:ascii="Times New Roman" w:hAnsi="Times New Roman" w:cs="Times New Roman"/>
-        </w:rPr>
-        <w:t xml:space="preserve"> de trabajo</w:t>
-      </w:r>
-      <w:r>
-        <w:rPr>
-          <w:rFonts w:ascii="Times New Roman" w:hAnsi="Times New Roman" w:cs="Times New Roman"/>
-        </w:rPr>
-        <w:t xml:space="preserve"> previamente mencionado</w:t>
-      </w:r>
-      <w:r>
-        <w:rPr>
-          <w:rFonts w:ascii="Times New Roman" w:hAnsi="Times New Roman" w:cs="Times New Roman"/>
-        </w:rPr>
-        <w:t>.</w:t>
-      </w:r>
-      <w:r>
-        <w:rPr>
-          <w:rFonts w:ascii="Times New Roman" w:hAnsi="Times New Roman" w:cs="Times New Roman"/>
-        </w:rPr>
-        <w:t xml:space="preserve"> Asimismo, es necesario definir primero el área de realización del proyecto. Se tiene propuesto trabajar con el mercado guatemalteco de </w:t>
+        <w:t xml:space="preserve">Es pertinente definir que el proyecto no está destinado a desarrollarse para una entidad, empresa u organización; es un proyecto de innovación y emprendimiento del equipo de trabajo previamente mencionado. Asimismo, es necesario definir primero el área de realización del proyecto. Se tiene propuesto trabajar con el mercado guatemalteco de </w:t>
       </w:r>
       <w:proofErr w:type="spellStart"/>
       <w:r>
@@ -1335,13 +1221,7 @@
         <w:rPr>
           <w:rFonts w:ascii="Times New Roman" w:hAnsi="Times New Roman" w:cs="Times New Roman"/>
         </w:rPr>
-        <w:t>Perfiles de personas que estarían inter</w:t>
-      </w:r>
-      <w:r>
-        <w:rPr>
-          <w:rFonts w:ascii="Times New Roman" w:hAnsi="Times New Roman" w:cs="Times New Roman"/>
-        </w:rPr>
-        <w:t xml:space="preserve">esadas en el uso de </w:t>
+        <w:t xml:space="preserve">Perfiles de personas que estarían interesadas en el uso de </w:t>
       </w:r>
       <w:proofErr w:type="spellStart"/>
       <w:r>
@@ -1370,12 +1250,14 @@
         <w:jc w:val="both"/>
         <w:rPr>
           <w:rFonts w:ascii="Times New Roman" w:hAnsi="Times New Roman" w:cs="Times New Roman"/>
+          <w:b/>
         </w:rPr>
       </w:pPr>
       <w:proofErr w:type="spellStart"/>
       <w:r>
         <w:rPr>
           <w:rFonts w:ascii="Times New Roman" w:hAnsi="Times New Roman" w:cs="Times New Roman"/>
+          <w:b/>
         </w:rPr>
         <w:t>Freelancer</w:t>
       </w:r>
@@ -1383,8 +1265,15 @@
       <w:r>
         <w:rPr>
           <w:rFonts w:ascii="Times New Roman" w:hAnsi="Times New Roman" w:cs="Times New Roman"/>
-        </w:rPr>
-        <w:t>.</w:t>
+          <w:b/>
+        </w:rPr>
+        <w:t xml:space="preserve">: </w:t>
+      </w:r>
+      <w:r>
+        <w:rPr>
+          <w:rFonts w:ascii="Times New Roman" w:hAnsi="Times New Roman" w:cs="Times New Roman"/>
+        </w:rPr>
+        <w:t>persona que ofrece sus servicios profesionales a terceros; necesita una vía para darse a conocer de forma fácil y rápida; necesita poder comunicarse con el tercero de forma sencilla.</w:t>
       </w:r>
     </w:p>
     <w:p>
@@ -1398,13 +1287,42 @@
         <w:jc w:val="both"/>
         <w:rPr>
           <w:rFonts w:ascii="Times New Roman" w:hAnsi="Times New Roman" w:cs="Times New Roman"/>
-        </w:rPr>
-      </w:pPr>
-      <w:r>
-        <w:rPr>
-          <w:rFonts w:ascii="Times New Roman" w:hAnsi="Times New Roman" w:cs="Times New Roman"/>
-        </w:rPr>
-        <w:t>Entidad/organización/persona en busca de un servicio específico.</w:t>
+          <w:b/>
+        </w:rPr>
+      </w:pPr>
+      <w:r>
+        <w:rPr>
+          <w:rFonts w:ascii="Times New Roman" w:hAnsi="Times New Roman" w:cs="Times New Roman"/>
+          <w:b/>
+        </w:rPr>
+        <w:t xml:space="preserve">Entidad/organización/persona en </w:t>
+      </w:r>
+      <w:r>
+        <w:rPr>
+          <w:rFonts w:ascii="Times New Roman" w:hAnsi="Times New Roman" w:cs="Times New Roman"/>
+          <w:b/>
+        </w:rPr>
+        <w:t xml:space="preserve">busca de un servicio específico: </w:t>
+      </w:r>
+      <w:r>
+        <w:rPr>
+          <w:rFonts w:ascii="Times New Roman" w:hAnsi="Times New Roman" w:cs="Times New Roman"/>
+        </w:rPr>
+        <w:t xml:space="preserve">contrata los servicios de un </w:t>
+      </w:r>
+      <w:proofErr w:type="spellStart"/>
+      <w:r>
+        <w:rPr>
+          <w:rFonts w:ascii="Times New Roman" w:hAnsi="Times New Roman" w:cs="Times New Roman"/>
+        </w:rPr>
+        <w:t>freelancer</w:t>
+      </w:r>
+      <w:proofErr w:type="spellEnd"/>
+      <w:r>
+        <w:rPr>
+          <w:rFonts w:ascii="Times New Roman" w:hAnsi="Times New Roman" w:cs="Times New Roman"/>
+        </w:rPr>
+        <w:t>; necesita un trabajo y poder supervisarlo de forma rápida y efectiva.</w:t>
       </w:r>
     </w:p>
     <w:p>
@@ -1443,14 +1361,101 @@
         <w:jc w:val="both"/>
         <w:rPr>
           <w:rFonts w:ascii="Times New Roman" w:hAnsi="Times New Roman" w:cs="Times New Roman"/>
-        </w:rPr>
-      </w:pPr>
-      <w:r>
-        <w:rPr>
-          <w:rFonts w:ascii="Times New Roman" w:hAnsi="Times New Roman" w:cs="Times New Roman"/>
-        </w:rPr>
-        <w:t>Entrevistas aquí</w:t>
-      </w:r>
+          <w:b/>
+        </w:rPr>
+      </w:pPr>
+      <w:r>
+        <w:rPr>
+          <w:rFonts w:ascii="Times New Roman" w:hAnsi="Times New Roman" w:cs="Times New Roman"/>
+          <w:b/>
+        </w:rPr>
+        <w:t>Entrevistas</w:t>
+      </w:r>
+    </w:p>
+    <w:p>
+      <w:pPr>
+        <w:contextualSpacing/>
+        <w:jc w:val="both"/>
+        <w:rPr>
+          <w:rFonts w:ascii="Times New Roman" w:hAnsi="Times New Roman" w:cs="Times New Roman"/>
+          <w:b/>
+        </w:rPr>
+      </w:pPr>
+    </w:p>
+    <w:p>
+      <w:pPr>
+        <w:contextualSpacing/>
+        <w:jc w:val="center"/>
+        <w:rPr>
+          <w:rFonts w:ascii="Times New Roman" w:hAnsi="Times New Roman" w:cs="Times New Roman"/>
+        </w:rPr>
+      </w:pPr>
+      <w:r>
+        <w:rPr>
+          <w:rFonts w:ascii="Times New Roman" w:hAnsi="Times New Roman" w:cs="Times New Roman"/>
+          <w:noProof/>
+        </w:rPr>
+        <w:drawing>
+          <wp:inline distT="0" distB="0" distL="0" distR="0">
+            <wp:extent cx="3604802" cy="2705100"/>
+            <wp:effectExtent l="0" t="0" r="0" b="0"/>
+            <wp:docPr id="2" name="Picture 2" descr="C:\Users\Gabriel Brolo\Documents\DOCS-WORKSPACE\OneDrive - Universidad del Valle de Guatemala\TERCERO\1-SEMESTRE\Analisis-Sistemas\Entrevista-Castro.png"/>
+            <wp:cNvGraphicFramePr>
+              <a:graphicFrameLocks xmlns:a="http://schemas.openxmlformats.org/drawingml/2006/main" noChangeAspect="1"/>
+            </wp:cNvGraphicFramePr>
+            <a:graphic xmlns:a="http://schemas.openxmlformats.org/drawingml/2006/main">
+              <a:graphicData uri="http://schemas.openxmlformats.org/drawingml/2006/picture">
+                <pic:pic xmlns:pic="http://schemas.openxmlformats.org/drawingml/2006/picture">
+                  <pic:nvPicPr>
+                    <pic:cNvPr id="0" name="Picture 1" descr="C:\Users\Gabriel Brolo\Documents\DOCS-WORKSPACE\OneDrive - Universidad del Valle de Guatemala\TERCERO\1-SEMESTRE\Analisis-Sistemas\Entrevista-Castro.png"/>
+                    <pic:cNvPicPr>
+                      <a:picLocks noChangeAspect="1" noChangeArrowheads="1"/>
+                    </pic:cNvPicPr>
+                  </pic:nvPicPr>
+                  <pic:blipFill>
+                    <a:blip r:embed="rId6" cstate="print">
+                      <a:extLst>
+                        <a:ext uri="{28A0092B-C50C-407E-A947-70E740481C1C}">
+                          <a14:useLocalDpi xmlns:a14="http://schemas.microsoft.com/office/drawing/2010/main" val="0"/>
+                        </a:ext>
+                      </a:extLst>
+                    </a:blip>
+                    <a:srcRect/>
+                    <a:stretch>
+                      <a:fillRect/>
+                    </a:stretch>
+                  </pic:blipFill>
+                  <pic:spPr bwMode="auto">
+                    <a:xfrm>
+                      <a:off x="0" y="0"/>
+                      <a:ext cx="3621891" cy="2717924"/>
+                    </a:xfrm>
+                    <a:prstGeom prst="rect">
+                      <a:avLst/>
+                    </a:prstGeom>
+                    <a:noFill/>
+                    <a:ln>
+                      <a:noFill/>
+                    </a:ln>
+                  </pic:spPr>
+                </pic:pic>
+              </a:graphicData>
+            </a:graphic>
+          </wp:inline>
+        </w:drawing>
+      </w:r>
+      <w:bookmarkStart w:id="0" w:name="_GoBack"/>
+      <w:bookmarkEnd w:id="0"/>
+    </w:p>
+    <w:p>
+      <w:pPr>
+        <w:contextualSpacing/>
+        <w:jc w:val="both"/>
+        <w:rPr>
+          <w:rFonts w:ascii="Times New Roman" w:hAnsi="Times New Roman" w:cs="Times New Roman"/>
+          <w:b/>
+        </w:rPr>
+      </w:pPr>
     </w:p>
     <w:p>
       <w:pPr>
@@ -1599,13 +1604,7 @@
         <w:rPr>
           <w:rFonts w:ascii="Times New Roman" w:hAnsi="Times New Roman" w:cs="Times New Roman"/>
         </w:rPr>
-        <w:t>Ser contrata</w:t>
-      </w:r>
-      <w:r>
-        <w:rPr>
-          <w:rFonts w:ascii="Times New Roman" w:hAnsi="Times New Roman" w:cs="Times New Roman"/>
-        </w:rPr>
-        <w:t>do por conocido</w:t>
+        <w:t>Ser contratado por conocido</w:t>
       </w:r>
     </w:p>
     <w:p>
@@ -1710,14 +1709,7 @@
           <w:b/>
         </w:rPr>
         <w:tab/>
-        <w:t>Descripción de los c</w:t>
-      </w:r>
-      <w:r>
-        <w:rPr>
-          <w:rFonts w:ascii="Times New Roman" w:hAnsi="Times New Roman" w:cs="Times New Roman"/>
-          <w:b/>
-        </w:rPr>
-        <w:t>asos de uso del negocio</w:t>
+        <w:t>Descripción de los casos de uso del negocio</w:t>
       </w:r>
     </w:p>
     <w:p>
@@ -1836,7 +1828,6 @@
         <w:rPr>
           <w:rFonts w:ascii="Times New Roman" w:hAnsi="Times New Roman" w:cs="Times New Roman"/>
         </w:rPr>
-        <w:lastRenderedPageBreak/>
         <w:t>Por cada caso de uso</w:t>
       </w:r>
     </w:p>
@@ -1875,7 +1866,7 @@
 </file>
 
 <file path=word/numbering.xml><?xml version="1.0" encoding="utf-8"?>
-<w:numbering xmlns:wpc="http://schemas.microsoft.com/office/word/2010/wordprocessingCanvas" xmlns:cx="http://schemas.microsoft.com/office/drawing/2014/chartex" xmlns:cx1="http://schemas.microsoft.com/office/drawing/2015/9/8/chartex" xmlns:cx2="http://schemas.microsoft.com/office/drawing/2015/10/21/chartex" xmlns:mc="http://schemas.openxmlformats.org/markup-compatibility/2006" xmlns:o="urn:schemas-microsoft-com:office:office" xmlns:r="http://schemas.openxmlformats.org/officeDocument/2006/relationships" xmlns:m="http://schemas.openxmlformats.org/officeDocument/2006/math" xmlns:v="urn:schemas-microsoft-com:vml" xmlns:wp14="http://schemas.microsoft.com/office/word/2010/wordprocessingDrawing" xmlns:wp="http://schemas.openxmlformats.org/drawingml/2006/wordprocessingDrawing" xmlns:w10="urn:schemas-microsoft-com:office:word" xmlns:w="http://schemas.openxmlformats.org/wordprocessingml/2006/main" xmlns:w14="http://schemas.microsoft.com/office/word/2010/wordml" xmlns:w15="http://schemas.microsoft.com/office/word/2012/wordml" xmlns:w16se="http://schemas.microsoft.com/office/word/2015/wordml/symex" xmlns:wpg="http://schemas.microsoft.com/office/word/2010/wordprocessingGroup" xmlns:wpi="http://schemas.microsoft.com/office/word/2010/wordprocessingInk" xmlns:wne="http://schemas.microsoft.com/office/word/2006/wordml" xmlns:wps="http://schemas.microsoft.com/office/word/2010/wordprocessingShape" mc:Ignorable="w14 w15 w16se wp14">
+<w:numbering xmlns:wpc="http://schemas.microsoft.com/office/word/2010/wordprocessingCanvas" xmlns:cx="http://schemas.microsoft.com/office/drawing/2014/chartex" xmlns:cx1="http://schemas.microsoft.com/office/drawing/2015/9/8/chartex" xmlns:cx2="http://schemas.microsoft.com/office/drawing/2015/10/21/chartex" xmlns:cx3="http://schemas.microsoft.com/office/drawing/2016/5/9/chartex" xmlns:cx4="http://schemas.microsoft.com/office/drawing/2016/5/10/chartex" xmlns:cx5="http://schemas.microsoft.com/office/drawing/2016/5/11/chartex" xmlns:mc="http://schemas.openxmlformats.org/markup-compatibility/2006" xmlns:o="urn:schemas-microsoft-com:office:office" xmlns:r="http://schemas.openxmlformats.org/officeDocument/2006/relationships" xmlns:m="http://schemas.openxmlformats.org/officeDocument/2006/math" xmlns:v="urn:schemas-microsoft-com:vml" xmlns:wp14="http://schemas.microsoft.com/office/word/2010/wordprocessingDrawing" xmlns:wp="http://schemas.openxmlformats.org/drawingml/2006/wordprocessingDrawing" xmlns:w10="urn:schemas-microsoft-com:office:word" xmlns:w="http://schemas.openxmlformats.org/wordprocessingml/2006/main" xmlns:w14="http://schemas.microsoft.com/office/word/2010/wordml" xmlns:w15="http://schemas.microsoft.com/office/word/2012/wordml" xmlns:w16se="http://schemas.microsoft.com/office/word/2015/wordml/symex" xmlns:wpg="http://schemas.microsoft.com/office/word/2010/wordprocessingGroup" xmlns:wpi="http://schemas.microsoft.com/office/word/2010/wordprocessingInk" xmlns:wne="http://schemas.microsoft.com/office/word/2006/wordml" xmlns:wps="http://schemas.microsoft.com/office/word/2010/wordprocessingShape" mc:Ignorable="w14 w15 w16se wp14">
   <w:abstractNum w:abstractNumId="0" w15:restartNumberingAfterBreak="0">
     <w:nsid w:val="03BB529D"/>
     <w:multiLevelType w:val="multilevel"/>
@@ -2709,7 +2700,7 @@
       </w:pPr>
     </w:pPrDefault>
   </w:docDefaults>
-  <w:latentStyles w:defLockedState="0" w:defUIPriority="99" w:defSemiHidden="0" w:defUnhideWhenUsed="0" w:defQFormat="0" w:count="372">
+  <w:latentStyles w:defLockedState="0" w:defUIPriority="99" w:defSemiHidden="0" w:defUnhideWhenUsed="0" w:defQFormat="0" w:count="374">
     <w:lsdException w:name="Normal" w:uiPriority="0" w:qFormat="1"/>
     <w:lsdException w:name="heading 1" w:uiPriority="9" w:qFormat="1"/>
     <w:lsdException w:name="heading 2" w:semiHidden="1" w:uiPriority="9" w:unhideWhenUsed="1" w:qFormat="1"/>
@@ -2815,7 +2806,6 @@
     <w:lsdException w:name="HTML Sample" w:semiHidden="1" w:unhideWhenUsed="1"/>
     <w:lsdException w:name="HTML Typewriter" w:semiHidden="1" w:unhideWhenUsed="1"/>
     <w:lsdException w:name="HTML Variable" w:semiHidden="1" w:unhideWhenUsed="1"/>
-    <w:lsdException w:name="Normal Table" w:semiHidden="1" w:unhideWhenUsed="1"/>
     <w:lsdException w:name="annotation subject" w:semiHidden="1" w:unhideWhenUsed="1"/>
     <w:lsdException w:name="No List" w:semiHidden="1" w:unhideWhenUsed="1"/>
     <w:lsdException w:name="Outline List 1" w:semiHidden="1" w:unhideWhenUsed="1"/>
@@ -2861,11 +2851,9 @@
     <w:lsdException w:name="Table Subtle 1" w:semiHidden="1" w:unhideWhenUsed="1"/>
     <w:lsdException w:name="Table Subtle 2" w:semiHidden="1" w:unhideWhenUsed="1"/>
     <w:lsdException w:name="Table Web 1" w:semiHidden="1" w:unhideWhenUsed="1"/>
-    <w:lsdException w:name="Table Web 2" w:semiHidden="1" w:unhideWhenUsed="1"/>
     <w:lsdException w:name="Table Web 3" w:semiHidden="1" w:unhideWhenUsed="1"/>
     <w:lsdException w:name="Balloon Text" w:semiHidden="1" w:unhideWhenUsed="1"/>
     <w:lsdException w:name="Table Grid" w:uiPriority="39"/>
-    <w:lsdException w:name="Table Theme" w:semiHidden="1" w:unhideWhenUsed="1"/>
     <w:lsdException w:name="Placeholder Text" w:semiHidden="1"/>
     <w:lsdException w:name="No Spacing" w:uiPriority="1" w:qFormat="1"/>
     <w:lsdException w:name="Light Shading" w:uiPriority="60"/>
@@ -3082,6 +3070,8 @@
     <w:lsdException w:name="List Table 6 Colorful Accent 6" w:uiPriority="51"/>
     <w:lsdException w:name="List Table 7 Colorful Accent 6" w:uiPriority="52"/>
     <w:lsdException w:name="Mention" w:semiHidden="1" w:unhideWhenUsed="1"/>
+    <w:lsdException w:name="Smart Hyperlink" w:semiHidden="1" w:unhideWhenUsed="1"/>
+    <w:lsdException w:name="Hashtag" w:semiHidden="1" w:unhideWhenUsed="1"/>
   </w:latentStyles>
   <w:style w:type="paragraph" w:default="1" w:styleId="Normal">
     <w:name w:val="Normal"/>

</xml_diff>

<commit_message>
Solo falta el diagrama de objetos
</commit_message>
<xml_diff>
--- a/FreeLanceros.docx
+++ b/FreeLanceros.docx
@@ -1849,7 +1849,7 @@
     </w:p>
     <w:p>
       <w:pPr>
-        <w:ind w:firstLine="360"/>
+        <w:ind w:firstLine="720"/>
         <w:jc w:val="both"/>
       </w:pPr>
       <w:r>
@@ -2173,158 +2173,306 @@
     </w:p>
     <w:p>
       <w:pPr>
-        <w:jc w:val="both"/>
-        <w:rPr>
-          <w:rFonts w:ascii="Times New Roman" w:hAnsi="Times New Roman" w:cs="Times New Roman"/>
+        <w:spacing w:line="240" w:lineRule="auto"/>
+        <w:jc w:val="both"/>
+        <w:rPr>
+          <w:rFonts w:ascii="Times New Roman" w:eastAsia="Times New Roman" w:hAnsi="Times New Roman" w:cs="Times New Roman"/>
+          <w:color w:val="auto"/>
           <w:sz w:val="24"/>
-        </w:rPr>
-      </w:pPr>
-      <w:r>
-        <w:rPr>
-          <w:rFonts w:ascii="Times New Roman" w:hAnsi="Times New Roman" w:cs="Times New Roman"/>
-          <w:b/>
+          <w:szCs w:val="24"/>
+        </w:rPr>
+      </w:pPr>
+      <w:r>
+        <w:rPr>
+          <w:rFonts w:ascii="Times New Roman" w:eastAsia="Times New Roman" w:hAnsi="Times New Roman" w:cs="Times New Roman"/>
+          <w:b/>
+          <w:bCs/>
           <w:sz w:val="24"/>
-        </w:rPr>
-        <w:t>Descripción del negocio</w:t>
-      </w:r>
-    </w:p>
-    <w:p>
-      <w:pPr>
-        <w:ind w:firstLine="360"/>
-        <w:jc w:val="both"/>
-        <w:rPr>
-          <w:rFonts w:ascii="Times New Roman" w:hAnsi="Times New Roman" w:cs="Times New Roman"/>
-        </w:rPr>
-      </w:pPr>
-      <w:r>
-        <w:rPr>
-          <w:rFonts w:ascii="Times New Roman" w:hAnsi="Times New Roman" w:cs="Times New Roman"/>
-        </w:rPr>
-        <w:t xml:space="preserve">Actualmente la forma en la que un </w:t>
+          <w:szCs w:val="24"/>
+        </w:rPr>
+        <w:t>Descripción del negocio.</w:t>
+      </w:r>
+    </w:p>
+    <w:p>
+      <w:pPr>
+        <w:spacing w:line="240" w:lineRule="auto"/>
+        <w:ind w:firstLine="720"/>
+        <w:jc w:val="both"/>
+        <w:rPr>
+          <w:rFonts w:ascii="Times New Roman" w:eastAsia="Times New Roman" w:hAnsi="Times New Roman" w:cs="Times New Roman"/>
+          <w:color w:val="auto"/>
+          <w:sz w:val="24"/>
+          <w:szCs w:val="24"/>
+        </w:rPr>
+      </w:pPr>
+      <w:r>
+        <w:rPr>
+          <w:rFonts w:ascii="Times New Roman" w:eastAsia="Times New Roman" w:hAnsi="Times New Roman" w:cs="Times New Roman"/>
+        </w:rPr>
+        <w:t xml:space="preserve">Un </w:t>
       </w:r>
       <w:proofErr w:type="spellStart"/>
       <w:r>
         <w:rPr>
-          <w:rFonts w:ascii="Times New Roman" w:hAnsi="Times New Roman" w:cs="Times New Roman"/>
+          <w:rFonts w:ascii="Times New Roman" w:eastAsia="Times New Roman" w:hAnsi="Times New Roman" w:cs="Times New Roman"/>
         </w:rPr>
         <w:t>freelancer</w:t>
       </w:r>
       <w:proofErr w:type="spellEnd"/>
       <w:r>
         <w:rPr>
-          <w:rFonts w:ascii="Times New Roman" w:hAnsi="Times New Roman" w:cs="Times New Roman"/>
-        </w:rPr>
-        <w:t xml:space="preserve"> puede vender su trabajo es dándose a conocer de persona en persona con su trabajo. Por ejemplo, una serie de pasos general que se seguirían serían los siguientes:</w:t>
-      </w:r>
+          <w:rFonts w:ascii="Times New Roman" w:eastAsia="Times New Roman" w:hAnsi="Times New Roman" w:cs="Times New Roman"/>
+        </w:rPr>
+        <w:t xml:space="preserve"> es una persona que trabaja por su propia cuenta. Hoy en día, una de las formas más comunes que utiliza un </w:t>
+      </w:r>
+      <w:proofErr w:type="spellStart"/>
+      <w:r>
+        <w:rPr>
+          <w:rFonts w:ascii="Times New Roman" w:eastAsia="Times New Roman" w:hAnsi="Times New Roman" w:cs="Times New Roman"/>
+        </w:rPr>
+        <w:t>freelancer</w:t>
+      </w:r>
+      <w:proofErr w:type="spellEnd"/>
+      <w:r>
+        <w:rPr>
+          <w:rFonts w:ascii="Times New Roman" w:eastAsia="Times New Roman" w:hAnsi="Times New Roman" w:cs="Times New Roman"/>
+        </w:rPr>
+        <w:t xml:space="preserve"> para prestar sus servicios a terceros es por recomendaciones de clientes previos, como comúnmente se le conoce: “de persona en persona”. Una serie de pasos comunes que se siguen en el proceso actual son los siguientes:</w:t>
+      </w:r>
+    </w:p>
+    <w:p>
+      <w:pPr>
+        <w:spacing w:line="240" w:lineRule="auto"/>
+        <w:rPr>
+          <w:rFonts w:ascii="Times New Roman" w:eastAsia="Times New Roman" w:hAnsi="Times New Roman" w:cs="Times New Roman"/>
+          <w:color w:val="auto"/>
+          <w:sz w:val="24"/>
+          <w:szCs w:val="24"/>
+        </w:rPr>
+      </w:pPr>
     </w:p>
     <w:p>
       <w:pPr>
         <w:numPr>
           <w:ilvl w:val="0"/>
-          <w:numId w:val="4"/>
+          <w:numId w:val="10"/>
         </w:numPr>
-        <w:ind w:left="720" w:hanging="360"/>
-        <w:contextualSpacing/>
-        <w:jc w:val="both"/>
-        <w:rPr>
-          <w:rFonts w:ascii="Times New Roman" w:hAnsi="Times New Roman" w:cs="Times New Roman"/>
-        </w:rPr>
-      </w:pPr>
-      <w:r>
-        <w:rPr>
-          <w:rFonts w:ascii="Times New Roman" w:hAnsi="Times New Roman" w:cs="Times New Roman"/>
-        </w:rPr>
-        <w:t>Ofrecer sus servicios a un conocido</w:t>
+        <w:spacing w:line="240" w:lineRule="auto"/>
+        <w:jc w:val="both"/>
+        <w:textAlignment w:val="baseline"/>
+        <w:rPr>
+          <w:rFonts w:ascii="Times New Roman" w:eastAsia="Times New Roman" w:hAnsi="Times New Roman" w:cs="Times New Roman"/>
+        </w:rPr>
+      </w:pPr>
+      <w:r>
+        <w:rPr>
+          <w:rFonts w:ascii="Times New Roman" w:eastAsia="Times New Roman" w:hAnsi="Times New Roman" w:cs="Times New Roman"/>
+        </w:rPr>
+        <w:t xml:space="preserve">El </w:t>
+      </w:r>
+      <w:proofErr w:type="spellStart"/>
+      <w:r>
+        <w:rPr>
+          <w:rFonts w:ascii="Times New Roman" w:eastAsia="Times New Roman" w:hAnsi="Times New Roman" w:cs="Times New Roman"/>
+        </w:rPr>
+        <w:t>freelancer</w:t>
+      </w:r>
+      <w:proofErr w:type="spellEnd"/>
+      <w:r>
+        <w:rPr>
+          <w:rFonts w:ascii="Times New Roman" w:eastAsia="Times New Roman" w:hAnsi="Times New Roman" w:cs="Times New Roman"/>
+        </w:rPr>
+        <w:t xml:space="preserve"> ofrece sus servicios a una persona conocida y en necesidad de un trabajo en específico.</w:t>
       </w:r>
     </w:p>
     <w:p>
       <w:pPr>
         <w:numPr>
           <w:ilvl w:val="0"/>
-          <w:numId w:val="4"/>
+          <w:numId w:val="10"/>
         </w:numPr>
-        <w:ind w:left="720" w:hanging="360"/>
-        <w:contextualSpacing/>
-        <w:jc w:val="both"/>
-        <w:rPr>
-          <w:rFonts w:ascii="Times New Roman" w:hAnsi="Times New Roman" w:cs="Times New Roman"/>
-        </w:rPr>
-      </w:pPr>
-      <w:r>
-        <w:rPr>
-          <w:rFonts w:ascii="Times New Roman" w:hAnsi="Times New Roman" w:cs="Times New Roman"/>
-        </w:rPr>
-        <w:t>Ser contratado por conocido</w:t>
+        <w:spacing w:line="240" w:lineRule="auto"/>
+        <w:jc w:val="both"/>
+        <w:textAlignment w:val="baseline"/>
+        <w:rPr>
+          <w:rFonts w:ascii="Times New Roman" w:eastAsia="Times New Roman" w:hAnsi="Times New Roman" w:cs="Times New Roman"/>
+        </w:rPr>
+      </w:pPr>
+      <w:r>
+        <w:rPr>
+          <w:rFonts w:ascii="Times New Roman" w:eastAsia="Times New Roman" w:hAnsi="Times New Roman" w:cs="Times New Roman"/>
+        </w:rPr>
+        <w:t xml:space="preserve">La persona, al conocer al </w:t>
+      </w:r>
+      <w:proofErr w:type="spellStart"/>
+      <w:r>
+        <w:rPr>
+          <w:rFonts w:ascii="Times New Roman" w:eastAsia="Times New Roman" w:hAnsi="Times New Roman" w:cs="Times New Roman"/>
+        </w:rPr>
+        <w:t>freelancer</w:t>
+      </w:r>
+      <w:proofErr w:type="spellEnd"/>
+      <w:r>
+        <w:rPr>
+          <w:rFonts w:ascii="Times New Roman" w:eastAsia="Times New Roman" w:hAnsi="Times New Roman" w:cs="Times New Roman"/>
+        </w:rPr>
+        <w:t xml:space="preserve"> y tener cierto grado de confianza en él, le entrega las especificaciones del trabajo. Esto se hace comúnmente en una reunión breve para acordar cualquier tipo de términos y condiciones en el trabajo.</w:t>
       </w:r>
     </w:p>
     <w:p>
       <w:pPr>
         <w:numPr>
           <w:ilvl w:val="0"/>
-          <w:numId w:val="4"/>
+          <w:numId w:val="10"/>
         </w:numPr>
-        <w:ind w:left="720" w:hanging="360"/>
-        <w:contextualSpacing/>
-        <w:jc w:val="both"/>
-        <w:rPr>
-          <w:rFonts w:ascii="Times New Roman" w:hAnsi="Times New Roman" w:cs="Times New Roman"/>
-        </w:rPr>
-      </w:pPr>
-      <w:r>
-        <w:rPr>
-          <w:rFonts w:ascii="Times New Roman" w:hAnsi="Times New Roman" w:cs="Times New Roman"/>
-        </w:rPr>
-        <w:t>Realizar el trabajo para el conocido</w:t>
+        <w:spacing w:line="240" w:lineRule="auto"/>
+        <w:jc w:val="both"/>
+        <w:textAlignment w:val="baseline"/>
+        <w:rPr>
+          <w:rFonts w:ascii="Times New Roman" w:eastAsia="Times New Roman" w:hAnsi="Times New Roman" w:cs="Times New Roman"/>
+        </w:rPr>
+      </w:pPr>
+      <w:r>
+        <w:rPr>
+          <w:rFonts w:ascii="Times New Roman" w:eastAsia="Times New Roman" w:hAnsi="Times New Roman" w:cs="Times New Roman"/>
+        </w:rPr>
+        <w:t>Ambas partes establecen un acuerdo donde se especifica el precio del servicio y los elementos con los que debe de contar, que puede dejarse indicado por escrito o no, y un tiempo aproximado acordado para la entrega del trabajo o un período de duración del servicio.</w:t>
       </w:r>
     </w:p>
     <w:p>
       <w:pPr>
         <w:numPr>
           <w:ilvl w:val="0"/>
-          <w:numId w:val="4"/>
+          <w:numId w:val="10"/>
         </w:numPr>
-        <w:ind w:left="720" w:hanging="360"/>
-        <w:contextualSpacing/>
-        <w:jc w:val="both"/>
-        <w:rPr>
-          <w:rFonts w:ascii="Times New Roman" w:hAnsi="Times New Roman" w:cs="Times New Roman"/>
-        </w:rPr>
-      </w:pPr>
-      <w:r>
-        <w:rPr>
-          <w:rFonts w:ascii="Times New Roman" w:hAnsi="Times New Roman" w:cs="Times New Roman"/>
-        </w:rPr>
-        <w:t>Esperar a que otras personas observen el trabajo realizado para ser recomendado</w:t>
+        <w:spacing w:line="240" w:lineRule="auto"/>
+        <w:jc w:val="both"/>
+        <w:textAlignment w:val="baseline"/>
+        <w:rPr>
+          <w:rFonts w:ascii="Times New Roman" w:eastAsia="Times New Roman" w:hAnsi="Times New Roman" w:cs="Times New Roman"/>
+        </w:rPr>
+      </w:pPr>
+      <w:r>
+        <w:rPr>
+          <w:rFonts w:ascii="Times New Roman" w:eastAsia="Times New Roman" w:hAnsi="Times New Roman" w:cs="Times New Roman"/>
+        </w:rPr>
+        <w:t xml:space="preserve">El </w:t>
+      </w:r>
+      <w:proofErr w:type="spellStart"/>
+      <w:r>
+        <w:rPr>
+          <w:rFonts w:ascii="Times New Roman" w:eastAsia="Times New Roman" w:hAnsi="Times New Roman" w:cs="Times New Roman"/>
+        </w:rPr>
+        <w:t>freelancer</w:t>
+      </w:r>
+      <w:proofErr w:type="spellEnd"/>
+      <w:r>
+        <w:rPr>
+          <w:rFonts w:ascii="Times New Roman" w:eastAsia="Times New Roman" w:hAnsi="Times New Roman" w:cs="Times New Roman"/>
+        </w:rPr>
+        <w:t xml:space="preserve"> ejecuta el servicio en cuestión, durante el tiempo aproximado acordado previamente por ambas partes. Hace envíos regulares del trabajo (si lo requiere) al cliente para que este esté al tanto del desarrollo del mismo.</w:t>
       </w:r>
     </w:p>
     <w:p>
       <w:pPr>
         <w:numPr>
           <w:ilvl w:val="0"/>
-          <w:numId w:val="4"/>
+          <w:numId w:val="10"/>
         </w:numPr>
-        <w:ind w:left="720" w:hanging="360"/>
-        <w:contextualSpacing/>
-        <w:jc w:val="both"/>
-        <w:rPr>
-          <w:rFonts w:ascii="Times New Roman" w:hAnsi="Times New Roman" w:cs="Times New Roman"/>
-        </w:rPr>
-      </w:pPr>
-      <w:r>
-        <w:rPr>
-          <w:rFonts w:ascii="Times New Roman" w:hAnsi="Times New Roman" w:cs="Times New Roman"/>
-        </w:rPr>
-        <w:t>Ser contactado por otra persona que observó su trabajo realizado</w:t>
-      </w:r>
-    </w:p>
-    <w:p>
-      <w:pPr>
-        <w:contextualSpacing/>
-        <w:jc w:val="both"/>
-        <w:rPr>
-          <w:rFonts w:ascii="Times New Roman" w:hAnsi="Times New Roman" w:cs="Times New Roman"/>
-        </w:rPr>
-      </w:pPr>
+        <w:spacing w:line="240" w:lineRule="auto"/>
+        <w:jc w:val="both"/>
+        <w:textAlignment w:val="baseline"/>
+        <w:rPr>
+          <w:rFonts w:ascii="Times New Roman" w:eastAsia="Times New Roman" w:hAnsi="Times New Roman" w:cs="Times New Roman"/>
+        </w:rPr>
+      </w:pPr>
+      <w:r>
+        <w:rPr>
+          <w:rFonts w:ascii="Times New Roman" w:eastAsia="Times New Roman" w:hAnsi="Times New Roman" w:cs="Times New Roman"/>
+        </w:rPr>
+        <w:t xml:space="preserve">Una vez terminado el trabajo, el </w:t>
+      </w:r>
+      <w:proofErr w:type="spellStart"/>
+      <w:r>
+        <w:rPr>
+          <w:rFonts w:ascii="Times New Roman" w:eastAsia="Times New Roman" w:hAnsi="Times New Roman" w:cs="Times New Roman"/>
+        </w:rPr>
+        <w:t>freelancer</w:t>
+      </w:r>
+      <w:proofErr w:type="spellEnd"/>
+      <w:r>
+        <w:rPr>
+          <w:rFonts w:ascii="Times New Roman" w:eastAsia="Times New Roman" w:hAnsi="Times New Roman" w:cs="Times New Roman"/>
+        </w:rPr>
+        <w:t xml:space="preserve"> envía este mismo al cliente y se acuerda una reunión final para discutir aspectos importantes del producto.</w:t>
+      </w:r>
+    </w:p>
+    <w:p>
+      <w:pPr>
+        <w:numPr>
+          <w:ilvl w:val="0"/>
+          <w:numId w:val="10"/>
+        </w:numPr>
+        <w:spacing w:line="240" w:lineRule="auto"/>
+        <w:jc w:val="both"/>
+        <w:textAlignment w:val="baseline"/>
+        <w:rPr>
+          <w:rFonts w:ascii="Times New Roman" w:eastAsia="Times New Roman" w:hAnsi="Times New Roman" w:cs="Times New Roman"/>
+        </w:rPr>
+      </w:pPr>
+      <w:r>
+        <w:rPr>
+          <w:rFonts w:ascii="Times New Roman" w:eastAsia="Times New Roman" w:hAnsi="Times New Roman" w:cs="Times New Roman"/>
+        </w:rPr>
+        <w:t xml:space="preserve">Con base en la calidad del trabajo y el acuerdo previamente establecido, el cliente hace efectivo el pago al </w:t>
+      </w:r>
+      <w:proofErr w:type="spellStart"/>
+      <w:r>
+        <w:rPr>
+          <w:rFonts w:ascii="Times New Roman" w:eastAsia="Times New Roman" w:hAnsi="Times New Roman" w:cs="Times New Roman"/>
+        </w:rPr>
+        <w:t>freelancer</w:t>
+      </w:r>
+      <w:proofErr w:type="spellEnd"/>
+      <w:r>
+        <w:rPr>
+          <w:rFonts w:ascii="Times New Roman" w:eastAsia="Times New Roman" w:hAnsi="Times New Roman" w:cs="Times New Roman"/>
+        </w:rPr>
+        <w:t xml:space="preserve"> por los servicios proveídos. </w:t>
+      </w:r>
+    </w:p>
+    <w:p>
+      <w:pPr>
+        <w:numPr>
+          <w:ilvl w:val="0"/>
+          <w:numId w:val="10"/>
+        </w:numPr>
+        <w:spacing w:before="100" w:beforeAutospacing="1" w:after="100" w:afterAutospacing="1" w:line="240" w:lineRule="auto"/>
+        <w:textAlignment w:val="baseline"/>
+        <w:rPr>
+          <w:rFonts w:ascii="Times New Roman" w:eastAsia="Times New Roman" w:hAnsi="Times New Roman" w:cs="Times New Roman"/>
+        </w:rPr>
+      </w:pPr>
+      <w:r>
+        <w:rPr>
+          <w:rFonts w:ascii="Times New Roman" w:eastAsia="Times New Roman" w:hAnsi="Times New Roman" w:cs="Times New Roman"/>
+        </w:rPr>
+        <w:t xml:space="preserve">El cliente, dependiendo si ha quedado satisfecho con la entrega final del producto o servicio, hace recomendaciones a sus contactos cercanos; estos a su vez, analizan la calidad del trabajo del </w:t>
+      </w:r>
+      <w:proofErr w:type="spellStart"/>
+      <w:r>
+        <w:rPr>
+          <w:rFonts w:ascii="Times New Roman" w:eastAsia="Times New Roman" w:hAnsi="Times New Roman" w:cs="Times New Roman"/>
+        </w:rPr>
+        <w:t>freelancer</w:t>
+      </w:r>
+      <w:proofErr w:type="spellEnd"/>
+      <w:r>
+        <w:rPr>
+          <w:rFonts w:ascii="Times New Roman" w:eastAsia="Times New Roman" w:hAnsi="Times New Roman" w:cs="Times New Roman"/>
+        </w:rPr>
+        <w:t xml:space="preserve"> y si es de su agrado, lo toman en consideración para futuros proyectos.</w:t>
+      </w:r>
     </w:p>
     <w:p>
       <w:pPr>
@@ -2339,6 +2487,7 @@
           <w:b/>
           <w:sz w:val="24"/>
         </w:rPr>
+        <w:lastRenderedPageBreak/>
         <w:t>Definición del proyecto</w:t>
       </w:r>
     </w:p>
@@ -2432,7 +2581,6 @@
           <w:sz w:val="24"/>
           <w:szCs w:val="24"/>
         </w:rPr>
-        <w:lastRenderedPageBreak/>
         <w:t xml:space="preserve">En conclusión, se ha identificado que existe la oportunidad de innovar un proceso que siempre ha sido igual. Y que, además, dicha solución se puede utilizar para lucrar. Por lo tanto, se quiere hacer una plataforma que conecte </w:t>
       </w:r>
       <w:proofErr w:type="spellStart"/>
@@ -2477,21 +2625,20 @@
           <w:b/>
           <w:sz w:val="24"/>
         </w:rPr>
-        <w:t>Modelo de casos de uso del negocio</w:t>
-      </w:r>
-    </w:p>
-    <w:p>
-      <w:pPr>
-        <w:jc w:val="both"/>
-        <w:rPr>
-          <w:rFonts w:ascii="Times New Roman" w:hAnsi="Times New Roman" w:cs="Times New Roman"/>
+        <w:t>Diagrama</w:t>
+      </w:r>
+      <w:r>
+        <w:rPr>
+          <w:rFonts w:ascii="Times New Roman" w:hAnsi="Times New Roman" w:cs="Times New Roman"/>
+          <w:b/>
           <w:sz w:val="24"/>
         </w:rPr>
-      </w:pPr>
-    </w:p>
-    <w:p>
-      <w:pPr>
-        <w:jc w:val="both"/>
+        <w:t xml:space="preserve"> de casos de uso del negocio</w:t>
+      </w:r>
+    </w:p>
+    <w:p>
+      <w:pPr>
+        <w:jc w:val="center"/>
         <w:rPr>
           <w:rFonts w:ascii="Times New Roman" w:hAnsi="Times New Roman" w:cs="Times New Roman"/>
           <w:sz w:val="24"/>
@@ -2499,44 +2646,1358 @@
       </w:pPr>
       <w:r>
         <w:rPr>
-          <w:rFonts w:ascii="Times New Roman" w:hAnsi="Times New Roman" w:cs="Times New Roman"/>
-          <w:b/>
+          <w:b/>
+          <w:bCs/>
+          <w:noProof/>
+        </w:rPr>
+        <w:drawing>
+          <wp:inline distT="0" distB="0" distL="0" distR="0">
+            <wp:extent cx="5343525" cy="3476625"/>
+            <wp:effectExtent l="0" t="0" r="9525" b="9525"/>
+            <wp:docPr id="11" name="Picture 11" descr="Modelo-Caso-Uso.png"/>
+            <wp:cNvGraphicFramePr>
+              <a:graphicFrameLocks xmlns:a="http://schemas.openxmlformats.org/drawingml/2006/main" noChangeAspect="1"/>
+            </wp:cNvGraphicFramePr>
+            <a:graphic xmlns:a="http://schemas.openxmlformats.org/drawingml/2006/main">
+              <a:graphicData uri="http://schemas.openxmlformats.org/drawingml/2006/picture">
+                <pic:pic xmlns:pic="http://schemas.openxmlformats.org/drawingml/2006/picture">
+                  <pic:nvPicPr>
+                    <pic:cNvPr id="0" name="Picture 3" descr="Modelo-Caso-Uso.png"/>
+                    <pic:cNvPicPr>
+                      <a:picLocks noChangeAspect="1" noChangeArrowheads="1"/>
+                    </pic:cNvPicPr>
+                  </pic:nvPicPr>
+                  <pic:blipFill>
+                    <a:blip r:embed="rId14">
+                      <a:extLst>
+                        <a:ext uri="{28A0092B-C50C-407E-A947-70E740481C1C}">
+                          <a14:useLocalDpi xmlns:a14="http://schemas.microsoft.com/office/drawing/2010/main" val="0"/>
+                        </a:ext>
+                      </a:extLst>
+                    </a:blip>
+                    <a:srcRect/>
+                    <a:stretch>
+                      <a:fillRect/>
+                    </a:stretch>
+                  </pic:blipFill>
+                  <pic:spPr bwMode="auto">
+                    <a:xfrm>
+                      <a:off x="0" y="0"/>
+                      <a:ext cx="5343525" cy="3476625"/>
+                    </a:xfrm>
+                    <a:prstGeom prst="rect">
+                      <a:avLst/>
+                    </a:prstGeom>
+                    <a:noFill/>
+                    <a:ln>
+                      <a:noFill/>
+                    </a:ln>
+                  </pic:spPr>
+                </pic:pic>
+              </a:graphicData>
+            </a:graphic>
+          </wp:inline>
+        </w:drawing>
+      </w:r>
+    </w:p>
+    <w:p>
+      <w:pPr>
+        <w:spacing w:line="240" w:lineRule="auto"/>
+        <w:jc w:val="both"/>
+        <w:rPr>
+          <w:rFonts w:ascii="Times New Roman" w:hAnsi="Times New Roman" w:cs="Times New Roman"/>
           <w:sz w:val="24"/>
         </w:rPr>
-        <w:t>Descripción de los casos de uso del negocio</w:t>
-      </w:r>
-    </w:p>
-    <w:p>
-      <w:pPr>
-        <w:jc w:val="both"/>
-        <w:rPr>
-          <w:rFonts w:ascii="Times New Roman" w:hAnsi="Times New Roman" w:cs="Times New Roman"/>
+      </w:pPr>
+    </w:p>
+    <w:p>
+      <w:pPr>
+        <w:rPr>
+          <w:rFonts w:ascii="Times New Roman" w:eastAsia="Times New Roman" w:hAnsi="Times New Roman" w:cs="Times New Roman"/>
+          <w:b/>
+          <w:bCs/>
           <w:sz w:val="24"/>
-        </w:rPr>
-      </w:pPr>
-      <w:r>
-        <w:rPr>
-          <w:rFonts w:ascii="Times New Roman" w:hAnsi="Times New Roman" w:cs="Times New Roman"/>
-          <w:b/>
+          <w:szCs w:val="24"/>
+        </w:rPr>
+      </w:pPr>
+      <w:r>
+        <w:rPr>
+          <w:rFonts w:ascii="Times New Roman" w:eastAsia="Times New Roman" w:hAnsi="Times New Roman" w:cs="Times New Roman"/>
+          <w:b/>
+          <w:bCs/>
           <w:sz w:val="24"/>
+          <w:szCs w:val="24"/>
+        </w:rPr>
+        <w:br w:type="page"/>
+      </w:r>
+    </w:p>
+    <w:p>
+      <w:pPr>
+        <w:spacing w:line="240" w:lineRule="auto"/>
+        <w:jc w:val="both"/>
+        <w:rPr>
+          <w:rFonts w:ascii="Times New Roman" w:eastAsia="Times New Roman" w:hAnsi="Times New Roman" w:cs="Times New Roman"/>
+          <w:color w:val="auto"/>
+          <w:sz w:val="24"/>
+          <w:szCs w:val="24"/>
+        </w:rPr>
+      </w:pPr>
+      <w:r>
+        <w:rPr>
+          <w:rFonts w:ascii="Times New Roman" w:eastAsia="Times New Roman" w:hAnsi="Times New Roman" w:cs="Times New Roman"/>
+          <w:b/>
+          <w:bCs/>
+          <w:sz w:val="24"/>
+          <w:szCs w:val="24"/>
+        </w:rPr>
+        <w:lastRenderedPageBreak/>
+        <w:t>Descripción general de los casos de uso del negocio.</w:t>
+      </w:r>
+    </w:p>
+    <w:p>
+      <w:pPr>
+        <w:spacing w:line="240" w:lineRule="auto"/>
+        <w:jc w:val="both"/>
+        <w:rPr>
+          <w:rFonts w:ascii="Times New Roman" w:eastAsia="Times New Roman" w:hAnsi="Times New Roman" w:cs="Times New Roman"/>
+          <w:color w:val="auto"/>
+          <w:sz w:val="24"/>
+          <w:szCs w:val="24"/>
+        </w:rPr>
+      </w:pPr>
+      <w:r>
+        <w:rPr>
+          <w:rFonts w:ascii="Times New Roman" w:eastAsia="Times New Roman" w:hAnsi="Times New Roman" w:cs="Times New Roman"/>
+          <w:b/>
+          <w:bCs/>
+          <w:sz w:val="24"/>
+          <w:szCs w:val="24"/>
         </w:rPr>
         <w:tab/>
       </w:r>
     </w:p>
     <w:p>
       <w:pPr>
-        <w:jc w:val="both"/>
-        <w:rPr>
-          <w:rFonts w:ascii="Times New Roman" w:hAnsi="Times New Roman" w:cs="Times New Roman"/>
+        <w:spacing w:line="240" w:lineRule="auto"/>
+        <w:jc w:val="both"/>
+        <w:rPr>
+          <w:rFonts w:ascii="Times New Roman" w:eastAsia="Times New Roman" w:hAnsi="Times New Roman" w:cs="Times New Roman"/>
+          <w:color w:val="auto"/>
           <w:sz w:val="24"/>
-        </w:rPr>
-      </w:pPr>
-      <w:r>
-        <w:rPr>
-          <w:rFonts w:ascii="Times New Roman" w:hAnsi="Times New Roman" w:cs="Times New Roman"/>
-          <w:b/>
+          <w:szCs w:val="24"/>
+        </w:rPr>
+      </w:pPr>
+      <w:r>
+        <w:rPr>
+          <w:rFonts w:ascii="Times New Roman" w:eastAsia="Times New Roman" w:hAnsi="Times New Roman" w:cs="Times New Roman"/>
+          <w:b/>
+          <w:bCs/>
           <w:sz w:val="24"/>
-        </w:rPr>
+          <w:szCs w:val="24"/>
+        </w:rPr>
+        <w:tab/>
+      </w:r>
+      <w:r>
+        <w:rPr>
+          <w:rFonts w:ascii="Times New Roman" w:eastAsia="Times New Roman" w:hAnsi="Times New Roman" w:cs="Times New Roman"/>
+          <w:b/>
+          <w:bCs/>
+        </w:rPr>
+        <w:t>Actores principales</w:t>
+      </w:r>
+    </w:p>
+    <w:p>
+      <w:pPr>
+        <w:numPr>
+          <w:ilvl w:val="0"/>
+          <w:numId w:val="11"/>
+        </w:numPr>
+        <w:spacing w:line="240" w:lineRule="auto"/>
+        <w:ind w:left="1440"/>
+        <w:jc w:val="both"/>
+        <w:textAlignment w:val="baseline"/>
+        <w:rPr>
+          <w:rFonts w:ascii="Times New Roman" w:eastAsia="Times New Roman" w:hAnsi="Times New Roman" w:cs="Times New Roman"/>
+        </w:rPr>
+      </w:pPr>
+      <w:proofErr w:type="spellStart"/>
+      <w:r>
+        <w:rPr>
+          <w:rFonts w:ascii="Times New Roman" w:eastAsia="Times New Roman" w:hAnsi="Times New Roman" w:cs="Times New Roman"/>
+        </w:rPr>
+        <w:t>Freelancer</w:t>
+      </w:r>
+      <w:proofErr w:type="spellEnd"/>
+    </w:p>
+    <w:p>
+      <w:pPr>
+        <w:numPr>
+          <w:ilvl w:val="0"/>
+          <w:numId w:val="11"/>
+        </w:numPr>
+        <w:spacing w:line="240" w:lineRule="auto"/>
+        <w:ind w:left="1440"/>
+        <w:jc w:val="both"/>
+        <w:textAlignment w:val="baseline"/>
+        <w:rPr>
+          <w:rFonts w:ascii="Times New Roman" w:eastAsia="Times New Roman" w:hAnsi="Times New Roman" w:cs="Times New Roman"/>
+        </w:rPr>
+      </w:pPr>
+      <w:r>
+        <w:rPr>
+          <w:rFonts w:ascii="Times New Roman" w:eastAsia="Times New Roman" w:hAnsi="Times New Roman" w:cs="Times New Roman"/>
+        </w:rPr>
+        <w:t>Cliente</w:t>
+      </w:r>
+    </w:p>
+    <w:p>
+      <w:pPr>
+        <w:spacing w:line="240" w:lineRule="auto"/>
+        <w:rPr>
+          <w:rFonts w:ascii="Times New Roman" w:eastAsia="Times New Roman" w:hAnsi="Times New Roman" w:cs="Times New Roman"/>
+          <w:color w:val="auto"/>
+          <w:sz w:val="24"/>
+          <w:szCs w:val="24"/>
+        </w:rPr>
+      </w:pPr>
+    </w:p>
+    <w:tbl>
+      <w:tblPr>
+        <w:tblW w:w="0" w:type="auto"/>
+        <w:tblCellMar>
+          <w:top w:w="15" w:type="dxa"/>
+          <w:left w:w="15" w:type="dxa"/>
+          <w:bottom w:w="15" w:type="dxa"/>
+          <w:right w:w="15" w:type="dxa"/>
+        </w:tblCellMar>
+        <w:tblLook w:val="04A0" w:firstRow="1" w:lastRow="0" w:firstColumn="1" w:lastColumn="0" w:noHBand="0" w:noVBand="1"/>
+      </w:tblPr>
+      <w:tblGrid>
+        <w:gridCol w:w="1663"/>
+        <w:gridCol w:w="7566"/>
+      </w:tblGrid>
+      <w:tr>
+        <w:tc>
+          <w:tcPr>
+            <w:tcW w:w="0" w:type="auto"/>
+            <w:tcBorders>
+              <w:top w:val="single" w:sz="8" w:space="0" w:color="000000"/>
+              <w:left w:val="single" w:sz="8" w:space="0" w:color="000000"/>
+              <w:bottom w:val="single" w:sz="8" w:space="0" w:color="000000"/>
+              <w:right w:val="single" w:sz="8" w:space="0" w:color="000000"/>
+            </w:tcBorders>
+            <w:shd w:val="clear" w:color="auto" w:fill="CCCCCC"/>
+            <w:tcMar>
+              <w:top w:w="100" w:type="dxa"/>
+              <w:left w:w="100" w:type="dxa"/>
+              <w:bottom w:w="100" w:type="dxa"/>
+              <w:right w:w="100" w:type="dxa"/>
+            </w:tcMar>
+            <w:hideMark/>
+          </w:tcPr>
+          <w:p>
+            <w:pPr>
+              <w:spacing w:line="240" w:lineRule="auto"/>
+              <w:rPr>
+                <w:rFonts w:ascii="Times New Roman" w:eastAsia="Times New Roman" w:hAnsi="Times New Roman" w:cs="Times New Roman"/>
+                <w:color w:val="auto"/>
+                <w:sz w:val="24"/>
+                <w:szCs w:val="24"/>
+              </w:rPr>
+            </w:pPr>
+            <w:r>
+              <w:rPr>
+                <w:rFonts w:ascii="Times New Roman" w:eastAsia="Times New Roman" w:hAnsi="Times New Roman" w:cs="Times New Roman"/>
+                <w:b/>
+                <w:bCs/>
+              </w:rPr>
+              <w:t>Caso de uso del negocio</w:t>
+            </w:r>
+          </w:p>
+        </w:tc>
+        <w:tc>
+          <w:tcPr>
+            <w:tcW w:w="0" w:type="auto"/>
+            <w:tcBorders>
+              <w:top w:val="single" w:sz="8" w:space="0" w:color="000000"/>
+              <w:left w:val="single" w:sz="8" w:space="0" w:color="000000"/>
+              <w:bottom w:val="single" w:sz="8" w:space="0" w:color="000000"/>
+              <w:right w:val="single" w:sz="8" w:space="0" w:color="000000"/>
+            </w:tcBorders>
+            <w:shd w:val="clear" w:color="auto" w:fill="CCCCCC"/>
+            <w:tcMar>
+              <w:top w:w="100" w:type="dxa"/>
+              <w:left w:w="100" w:type="dxa"/>
+              <w:bottom w:w="100" w:type="dxa"/>
+              <w:right w:w="100" w:type="dxa"/>
+            </w:tcMar>
+            <w:hideMark/>
+          </w:tcPr>
+          <w:p>
+            <w:pPr>
+              <w:spacing w:line="240" w:lineRule="auto"/>
+              <w:rPr>
+                <w:rFonts w:ascii="Times New Roman" w:eastAsia="Times New Roman" w:hAnsi="Times New Roman" w:cs="Times New Roman"/>
+                <w:color w:val="auto"/>
+                <w:sz w:val="24"/>
+                <w:szCs w:val="24"/>
+              </w:rPr>
+            </w:pPr>
+            <w:r>
+              <w:rPr>
+                <w:rFonts w:ascii="Times New Roman" w:eastAsia="Times New Roman" w:hAnsi="Times New Roman" w:cs="Times New Roman"/>
+                <w:b/>
+                <w:bCs/>
+              </w:rPr>
+              <w:t>Publicidad</w:t>
+            </w:r>
+          </w:p>
+        </w:tc>
+      </w:tr>
+      <w:tr>
+        <w:tc>
+          <w:tcPr>
+            <w:tcW w:w="0" w:type="auto"/>
+            <w:tcBorders>
+              <w:top w:val="single" w:sz="8" w:space="0" w:color="000000"/>
+              <w:left w:val="single" w:sz="8" w:space="0" w:color="000000"/>
+              <w:bottom w:val="single" w:sz="8" w:space="0" w:color="000000"/>
+              <w:right w:val="single" w:sz="8" w:space="0" w:color="000000"/>
+            </w:tcBorders>
+            <w:tcMar>
+              <w:top w:w="100" w:type="dxa"/>
+              <w:left w:w="100" w:type="dxa"/>
+              <w:bottom w:w="100" w:type="dxa"/>
+              <w:right w:w="100" w:type="dxa"/>
+            </w:tcMar>
+            <w:hideMark/>
+          </w:tcPr>
+          <w:p>
+            <w:pPr>
+              <w:spacing w:line="240" w:lineRule="auto"/>
+              <w:rPr>
+                <w:rFonts w:ascii="Times New Roman" w:eastAsia="Times New Roman" w:hAnsi="Times New Roman" w:cs="Times New Roman"/>
+                <w:color w:val="auto"/>
+                <w:sz w:val="24"/>
+                <w:szCs w:val="24"/>
+              </w:rPr>
+            </w:pPr>
+            <w:r>
+              <w:rPr>
+                <w:rFonts w:ascii="Times New Roman" w:eastAsia="Times New Roman" w:hAnsi="Times New Roman" w:cs="Times New Roman"/>
+                <w:b/>
+                <w:bCs/>
+              </w:rPr>
+              <w:t>Actores</w:t>
+            </w:r>
+          </w:p>
+        </w:tc>
+        <w:tc>
+          <w:tcPr>
+            <w:tcW w:w="0" w:type="auto"/>
+            <w:tcBorders>
+              <w:top w:val="single" w:sz="8" w:space="0" w:color="000000"/>
+              <w:left w:val="single" w:sz="8" w:space="0" w:color="000000"/>
+              <w:bottom w:val="single" w:sz="8" w:space="0" w:color="000000"/>
+              <w:right w:val="single" w:sz="8" w:space="0" w:color="000000"/>
+            </w:tcBorders>
+            <w:tcMar>
+              <w:top w:w="100" w:type="dxa"/>
+              <w:left w:w="100" w:type="dxa"/>
+              <w:bottom w:w="100" w:type="dxa"/>
+              <w:right w:w="100" w:type="dxa"/>
+            </w:tcMar>
+            <w:hideMark/>
+          </w:tcPr>
+          <w:p>
+            <w:pPr>
+              <w:spacing w:line="240" w:lineRule="auto"/>
+              <w:rPr>
+                <w:rFonts w:ascii="Times New Roman" w:eastAsia="Times New Roman" w:hAnsi="Times New Roman" w:cs="Times New Roman"/>
+                <w:color w:val="auto"/>
+                <w:sz w:val="24"/>
+                <w:szCs w:val="24"/>
+              </w:rPr>
+            </w:pPr>
+            <w:proofErr w:type="spellStart"/>
+            <w:r>
+              <w:rPr>
+                <w:rFonts w:ascii="Times New Roman" w:eastAsia="Times New Roman" w:hAnsi="Times New Roman" w:cs="Times New Roman"/>
+              </w:rPr>
+              <w:t>Freelancer</w:t>
+            </w:r>
+            <w:proofErr w:type="spellEnd"/>
+          </w:p>
+        </w:tc>
+      </w:tr>
+      <w:tr>
+        <w:tc>
+          <w:tcPr>
+            <w:tcW w:w="0" w:type="auto"/>
+            <w:tcBorders>
+              <w:top w:val="single" w:sz="8" w:space="0" w:color="000000"/>
+              <w:left w:val="single" w:sz="8" w:space="0" w:color="000000"/>
+              <w:bottom w:val="single" w:sz="8" w:space="0" w:color="000000"/>
+              <w:right w:val="single" w:sz="8" w:space="0" w:color="000000"/>
+            </w:tcBorders>
+            <w:tcMar>
+              <w:top w:w="100" w:type="dxa"/>
+              <w:left w:w="100" w:type="dxa"/>
+              <w:bottom w:w="100" w:type="dxa"/>
+              <w:right w:w="100" w:type="dxa"/>
+            </w:tcMar>
+            <w:hideMark/>
+          </w:tcPr>
+          <w:p>
+            <w:pPr>
+              <w:spacing w:line="240" w:lineRule="auto"/>
+              <w:rPr>
+                <w:rFonts w:ascii="Times New Roman" w:eastAsia="Times New Roman" w:hAnsi="Times New Roman" w:cs="Times New Roman"/>
+                <w:color w:val="auto"/>
+                <w:sz w:val="24"/>
+                <w:szCs w:val="24"/>
+              </w:rPr>
+            </w:pPr>
+            <w:r>
+              <w:rPr>
+                <w:rFonts w:ascii="Times New Roman" w:eastAsia="Times New Roman" w:hAnsi="Times New Roman" w:cs="Times New Roman"/>
+                <w:b/>
+                <w:bCs/>
+              </w:rPr>
+              <w:t>Resumen</w:t>
+            </w:r>
+          </w:p>
+        </w:tc>
+        <w:tc>
+          <w:tcPr>
+            <w:tcW w:w="0" w:type="auto"/>
+            <w:tcBorders>
+              <w:top w:val="single" w:sz="8" w:space="0" w:color="000000"/>
+              <w:left w:val="single" w:sz="8" w:space="0" w:color="000000"/>
+              <w:bottom w:val="single" w:sz="8" w:space="0" w:color="000000"/>
+              <w:right w:val="single" w:sz="8" w:space="0" w:color="000000"/>
+            </w:tcBorders>
+            <w:tcMar>
+              <w:top w:w="100" w:type="dxa"/>
+              <w:left w:w="100" w:type="dxa"/>
+              <w:bottom w:w="100" w:type="dxa"/>
+              <w:right w:w="100" w:type="dxa"/>
+            </w:tcMar>
+            <w:hideMark/>
+          </w:tcPr>
+          <w:p>
+            <w:pPr>
+              <w:spacing w:line="240" w:lineRule="auto"/>
+              <w:rPr>
+                <w:rFonts w:ascii="Times New Roman" w:eastAsia="Times New Roman" w:hAnsi="Times New Roman" w:cs="Times New Roman"/>
+                <w:color w:val="auto"/>
+                <w:sz w:val="24"/>
+                <w:szCs w:val="24"/>
+              </w:rPr>
+            </w:pPr>
+            <w:r>
+              <w:rPr>
+                <w:rFonts w:ascii="Times New Roman" w:eastAsia="Times New Roman" w:hAnsi="Times New Roman" w:cs="Times New Roman"/>
+              </w:rPr>
+              <w:t xml:space="preserve">Da inicio a todo tipo de publicidad que realiza el </w:t>
+            </w:r>
+            <w:proofErr w:type="spellStart"/>
+            <w:r>
+              <w:rPr>
+                <w:rFonts w:ascii="Times New Roman" w:eastAsia="Times New Roman" w:hAnsi="Times New Roman" w:cs="Times New Roman"/>
+              </w:rPr>
+              <w:t>freelancer</w:t>
+            </w:r>
+            <w:proofErr w:type="spellEnd"/>
+            <w:r>
+              <w:rPr>
+                <w:rFonts w:ascii="Times New Roman" w:eastAsia="Times New Roman" w:hAnsi="Times New Roman" w:cs="Times New Roman"/>
+              </w:rPr>
+              <w:t xml:space="preserve"> para darse a conocer a su mercado objetivo, aquí se encuentran sus redes de contacto y su publicidad en redes sociales.</w:t>
+            </w:r>
+          </w:p>
+        </w:tc>
+      </w:tr>
+      <w:tr>
+        <w:tc>
+          <w:tcPr>
+            <w:tcW w:w="0" w:type="auto"/>
+            <w:tcBorders>
+              <w:top w:val="single" w:sz="8" w:space="0" w:color="000000"/>
+              <w:left w:val="single" w:sz="8" w:space="0" w:color="000000"/>
+              <w:bottom w:val="single" w:sz="8" w:space="0" w:color="000000"/>
+              <w:right w:val="single" w:sz="8" w:space="0" w:color="000000"/>
+            </w:tcBorders>
+            <w:tcMar>
+              <w:top w:w="100" w:type="dxa"/>
+              <w:left w:w="100" w:type="dxa"/>
+              <w:bottom w:w="100" w:type="dxa"/>
+              <w:right w:w="100" w:type="dxa"/>
+            </w:tcMar>
+            <w:hideMark/>
+          </w:tcPr>
+          <w:p>
+            <w:pPr>
+              <w:spacing w:line="240" w:lineRule="auto"/>
+              <w:rPr>
+                <w:rFonts w:ascii="Times New Roman" w:eastAsia="Times New Roman" w:hAnsi="Times New Roman" w:cs="Times New Roman"/>
+                <w:color w:val="auto"/>
+                <w:sz w:val="24"/>
+                <w:szCs w:val="24"/>
+              </w:rPr>
+            </w:pPr>
+            <w:r>
+              <w:rPr>
+                <w:rFonts w:ascii="Times New Roman" w:eastAsia="Times New Roman" w:hAnsi="Times New Roman" w:cs="Times New Roman"/>
+                <w:b/>
+                <w:bCs/>
+              </w:rPr>
+              <w:t>Casos de uso asociados</w:t>
+            </w:r>
+          </w:p>
+        </w:tc>
+        <w:tc>
+          <w:tcPr>
+            <w:tcW w:w="0" w:type="auto"/>
+            <w:tcBorders>
+              <w:top w:val="single" w:sz="8" w:space="0" w:color="000000"/>
+              <w:left w:val="single" w:sz="8" w:space="0" w:color="000000"/>
+              <w:bottom w:val="single" w:sz="8" w:space="0" w:color="000000"/>
+              <w:right w:val="single" w:sz="8" w:space="0" w:color="000000"/>
+            </w:tcBorders>
+            <w:tcMar>
+              <w:top w:w="100" w:type="dxa"/>
+              <w:left w:w="100" w:type="dxa"/>
+              <w:bottom w:w="100" w:type="dxa"/>
+              <w:right w:w="100" w:type="dxa"/>
+            </w:tcMar>
+            <w:hideMark/>
+          </w:tcPr>
+          <w:p>
+            <w:pPr>
+              <w:spacing w:line="240" w:lineRule="auto"/>
+              <w:rPr>
+                <w:rFonts w:ascii="Times New Roman" w:eastAsia="Times New Roman" w:hAnsi="Times New Roman" w:cs="Times New Roman"/>
+                <w:color w:val="auto"/>
+                <w:sz w:val="24"/>
+                <w:szCs w:val="24"/>
+              </w:rPr>
+            </w:pPr>
+            <w:r>
+              <w:rPr>
+                <w:rFonts w:ascii="Times New Roman" w:eastAsia="Times New Roman" w:hAnsi="Times New Roman" w:cs="Times New Roman"/>
+              </w:rPr>
+              <w:t>N/A</w:t>
+            </w:r>
+          </w:p>
+        </w:tc>
+      </w:tr>
+    </w:tbl>
+    <w:p>
+      <w:pPr>
+        <w:spacing w:after="240" w:line="240" w:lineRule="auto"/>
+        <w:rPr>
+          <w:rFonts w:ascii="Times New Roman" w:eastAsia="Times New Roman" w:hAnsi="Times New Roman" w:cs="Times New Roman"/>
+          <w:color w:val="auto"/>
+          <w:sz w:val="24"/>
+          <w:szCs w:val="24"/>
+        </w:rPr>
+      </w:pPr>
+      <w:r>
+        <w:rPr>
+          <w:rFonts w:ascii="Times New Roman" w:eastAsia="Times New Roman" w:hAnsi="Times New Roman" w:cs="Times New Roman"/>
+          <w:color w:val="auto"/>
+          <w:sz w:val="24"/>
+          <w:szCs w:val="24"/>
+        </w:rPr>
+        <w:br/>
+      </w:r>
+    </w:p>
+    <w:tbl>
+      <w:tblPr>
+        <w:tblW w:w="0" w:type="auto"/>
+        <w:tblCellMar>
+          <w:top w:w="15" w:type="dxa"/>
+          <w:left w:w="15" w:type="dxa"/>
+          <w:bottom w:w="15" w:type="dxa"/>
+          <w:right w:w="15" w:type="dxa"/>
+        </w:tblCellMar>
+        <w:tblLook w:val="04A0" w:firstRow="1" w:lastRow="0" w:firstColumn="1" w:lastColumn="0" w:noHBand="0" w:noVBand="1"/>
+      </w:tblPr>
+      <w:tblGrid>
+        <w:gridCol w:w="1370"/>
+        <w:gridCol w:w="7859"/>
+      </w:tblGrid>
+      <w:tr>
+        <w:tc>
+          <w:tcPr>
+            <w:tcW w:w="0" w:type="auto"/>
+            <w:tcBorders>
+              <w:top w:val="single" w:sz="8" w:space="0" w:color="000000"/>
+              <w:left w:val="single" w:sz="8" w:space="0" w:color="000000"/>
+              <w:bottom w:val="single" w:sz="8" w:space="0" w:color="000000"/>
+              <w:right w:val="single" w:sz="8" w:space="0" w:color="000000"/>
+            </w:tcBorders>
+            <w:shd w:val="clear" w:color="auto" w:fill="CCCCCC"/>
+            <w:tcMar>
+              <w:top w:w="100" w:type="dxa"/>
+              <w:left w:w="100" w:type="dxa"/>
+              <w:bottom w:w="100" w:type="dxa"/>
+              <w:right w:w="100" w:type="dxa"/>
+            </w:tcMar>
+            <w:hideMark/>
+          </w:tcPr>
+          <w:p>
+            <w:pPr>
+              <w:spacing w:line="240" w:lineRule="auto"/>
+              <w:rPr>
+                <w:rFonts w:ascii="Times New Roman" w:eastAsia="Times New Roman" w:hAnsi="Times New Roman" w:cs="Times New Roman"/>
+                <w:color w:val="auto"/>
+                <w:sz w:val="24"/>
+                <w:szCs w:val="24"/>
+              </w:rPr>
+            </w:pPr>
+            <w:r>
+              <w:rPr>
+                <w:rFonts w:ascii="Times New Roman" w:eastAsia="Times New Roman" w:hAnsi="Times New Roman" w:cs="Times New Roman"/>
+                <w:b/>
+                <w:bCs/>
+              </w:rPr>
+              <w:t>Caso de uso del negocio</w:t>
+            </w:r>
+          </w:p>
+        </w:tc>
+        <w:tc>
+          <w:tcPr>
+            <w:tcW w:w="0" w:type="auto"/>
+            <w:tcBorders>
+              <w:top w:val="single" w:sz="8" w:space="0" w:color="000000"/>
+              <w:left w:val="single" w:sz="8" w:space="0" w:color="000000"/>
+              <w:bottom w:val="single" w:sz="8" w:space="0" w:color="000000"/>
+              <w:right w:val="single" w:sz="8" w:space="0" w:color="000000"/>
+            </w:tcBorders>
+            <w:shd w:val="clear" w:color="auto" w:fill="CCCCCC"/>
+            <w:tcMar>
+              <w:top w:w="100" w:type="dxa"/>
+              <w:left w:w="100" w:type="dxa"/>
+              <w:bottom w:w="100" w:type="dxa"/>
+              <w:right w:w="100" w:type="dxa"/>
+            </w:tcMar>
+            <w:hideMark/>
+          </w:tcPr>
+          <w:p>
+            <w:pPr>
+              <w:spacing w:line="240" w:lineRule="auto"/>
+              <w:rPr>
+                <w:rFonts w:ascii="Times New Roman" w:eastAsia="Times New Roman" w:hAnsi="Times New Roman" w:cs="Times New Roman"/>
+                <w:color w:val="auto"/>
+                <w:sz w:val="24"/>
+                <w:szCs w:val="24"/>
+              </w:rPr>
+            </w:pPr>
+            <w:r>
+              <w:rPr>
+                <w:rFonts w:ascii="Times New Roman" w:eastAsia="Times New Roman" w:hAnsi="Times New Roman" w:cs="Times New Roman"/>
+                <w:b/>
+                <w:bCs/>
+              </w:rPr>
+              <w:t>Negocio</w:t>
+            </w:r>
+          </w:p>
+        </w:tc>
+      </w:tr>
+      <w:tr>
+        <w:tc>
+          <w:tcPr>
+            <w:tcW w:w="0" w:type="auto"/>
+            <w:tcBorders>
+              <w:top w:val="single" w:sz="8" w:space="0" w:color="000000"/>
+              <w:left w:val="single" w:sz="8" w:space="0" w:color="000000"/>
+              <w:bottom w:val="single" w:sz="8" w:space="0" w:color="000000"/>
+              <w:right w:val="single" w:sz="8" w:space="0" w:color="000000"/>
+            </w:tcBorders>
+            <w:tcMar>
+              <w:top w:w="100" w:type="dxa"/>
+              <w:left w:w="100" w:type="dxa"/>
+              <w:bottom w:w="100" w:type="dxa"/>
+              <w:right w:w="100" w:type="dxa"/>
+            </w:tcMar>
+            <w:hideMark/>
+          </w:tcPr>
+          <w:p>
+            <w:pPr>
+              <w:spacing w:line="240" w:lineRule="auto"/>
+              <w:rPr>
+                <w:rFonts w:ascii="Times New Roman" w:eastAsia="Times New Roman" w:hAnsi="Times New Roman" w:cs="Times New Roman"/>
+                <w:color w:val="auto"/>
+                <w:sz w:val="24"/>
+                <w:szCs w:val="24"/>
+              </w:rPr>
+            </w:pPr>
+            <w:r>
+              <w:rPr>
+                <w:rFonts w:ascii="Times New Roman" w:eastAsia="Times New Roman" w:hAnsi="Times New Roman" w:cs="Times New Roman"/>
+                <w:b/>
+                <w:bCs/>
+              </w:rPr>
+              <w:t>Actores</w:t>
+            </w:r>
+          </w:p>
+        </w:tc>
+        <w:tc>
+          <w:tcPr>
+            <w:tcW w:w="0" w:type="auto"/>
+            <w:tcBorders>
+              <w:top w:val="single" w:sz="8" w:space="0" w:color="000000"/>
+              <w:left w:val="single" w:sz="8" w:space="0" w:color="000000"/>
+              <w:bottom w:val="single" w:sz="8" w:space="0" w:color="000000"/>
+              <w:right w:val="single" w:sz="8" w:space="0" w:color="000000"/>
+            </w:tcBorders>
+            <w:tcMar>
+              <w:top w:w="100" w:type="dxa"/>
+              <w:left w:w="100" w:type="dxa"/>
+              <w:bottom w:w="100" w:type="dxa"/>
+              <w:right w:w="100" w:type="dxa"/>
+            </w:tcMar>
+            <w:hideMark/>
+          </w:tcPr>
+          <w:p>
+            <w:pPr>
+              <w:spacing w:line="240" w:lineRule="auto"/>
+              <w:rPr>
+                <w:rFonts w:ascii="Times New Roman" w:eastAsia="Times New Roman" w:hAnsi="Times New Roman" w:cs="Times New Roman"/>
+                <w:color w:val="auto"/>
+                <w:sz w:val="24"/>
+                <w:szCs w:val="24"/>
+              </w:rPr>
+            </w:pPr>
+            <w:proofErr w:type="spellStart"/>
+            <w:r>
+              <w:rPr>
+                <w:rFonts w:ascii="Times New Roman" w:eastAsia="Times New Roman" w:hAnsi="Times New Roman" w:cs="Times New Roman"/>
+              </w:rPr>
+              <w:t>Freelancer</w:t>
+            </w:r>
+            <w:proofErr w:type="spellEnd"/>
+            <w:r>
+              <w:rPr>
+                <w:rFonts w:ascii="Times New Roman" w:eastAsia="Times New Roman" w:hAnsi="Times New Roman" w:cs="Times New Roman"/>
+              </w:rPr>
+              <w:t>, empresario</w:t>
+            </w:r>
+          </w:p>
+        </w:tc>
+      </w:tr>
+      <w:tr>
+        <w:tc>
+          <w:tcPr>
+            <w:tcW w:w="0" w:type="auto"/>
+            <w:tcBorders>
+              <w:top w:val="single" w:sz="8" w:space="0" w:color="000000"/>
+              <w:left w:val="single" w:sz="8" w:space="0" w:color="000000"/>
+              <w:bottom w:val="single" w:sz="8" w:space="0" w:color="000000"/>
+              <w:right w:val="single" w:sz="8" w:space="0" w:color="000000"/>
+            </w:tcBorders>
+            <w:tcMar>
+              <w:top w:w="100" w:type="dxa"/>
+              <w:left w:w="100" w:type="dxa"/>
+              <w:bottom w:w="100" w:type="dxa"/>
+              <w:right w:w="100" w:type="dxa"/>
+            </w:tcMar>
+            <w:hideMark/>
+          </w:tcPr>
+          <w:p>
+            <w:pPr>
+              <w:spacing w:line="240" w:lineRule="auto"/>
+              <w:rPr>
+                <w:rFonts w:ascii="Times New Roman" w:eastAsia="Times New Roman" w:hAnsi="Times New Roman" w:cs="Times New Roman"/>
+                <w:color w:val="auto"/>
+                <w:sz w:val="24"/>
+                <w:szCs w:val="24"/>
+              </w:rPr>
+            </w:pPr>
+            <w:r>
+              <w:rPr>
+                <w:rFonts w:ascii="Times New Roman" w:eastAsia="Times New Roman" w:hAnsi="Times New Roman" w:cs="Times New Roman"/>
+                <w:b/>
+                <w:bCs/>
+              </w:rPr>
+              <w:t>Resumen</w:t>
+            </w:r>
+          </w:p>
+        </w:tc>
+        <w:tc>
+          <w:tcPr>
+            <w:tcW w:w="0" w:type="auto"/>
+            <w:tcBorders>
+              <w:top w:val="single" w:sz="8" w:space="0" w:color="000000"/>
+              <w:left w:val="single" w:sz="8" w:space="0" w:color="000000"/>
+              <w:bottom w:val="single" w:sz="8" w:space="0" w:color="000000"/>
+              <w:right w:val="single" w:sz="8" w:space="0" w:color="000000"/>
+            </w:tcBorders>
+            <w:tcMar>
+              <w:top w:w="100" w:type="dxa"/>
+              <w:left w:w="100" w:type="dxa"/>
+              <w:bottom w:w="100" w:type="dxa"/>
+              <w:right w:w="100" w:type="dxa"/>
+            </w:tcMar>
+            <w:hideMark/>
+          </w:tcPr>
+          <w:p>
+            <w:pPr>
+              <w:spacing w:line="240" w:lineRule="auto"/>
+              <w:jc w:val="both"/>
+              <w:rPr>
+                <w:rFonts w:ascii="Times New Roman" w:eastAsia="Times New Roman" w:hAnsi="Times New Roman" w:cs="Times New Roman"/>
+                <w:color w:val="auto"/>
+                <w:sz w:val="24"/>
+                <w:szCs w:val="24"/>
+              </w:rPr>
+            </w:pPr>
+            <w:r>
+              <w:rPr>
+                <w:rFonts w:ascii="Times New Roman" w:eastAsia="Times New Roman" w:hAnsi="Times New Roman" w:cs="Times New Roman"/>
+              </w:rPr>
+              <w:t xml:space="preserve">Da inicio al momento en que el </w:t>
+            </w:r>
+            <w:proofErr w:type="spellStart"/>
+            <w:r>
+              <w:rPr>
+                <w:rFonts w:ascii="Times New Roman" w:eastAsia="Times New Roman" w:hAnsi="Times New Roman" w:cs="Times New Roman"/>
+              </w:rPr>
+              <w:t>freelancer</w:t>
+            </w:r>
+            <w:proofErr w:type="spellEnd"/>
+            <w:r>
+              <w:rPr>
+                <w:rFonts w:ascii="Times New Roman" w:eastAsia="Times New Roman" w:hAnsi="Times New Roman" w:cs="Times New Roman"/>
+              </w:rPr>
+              <w:t xml:space="preserve"> y el empresario se encuentran personalmente, para analizar las posibilidades de que se empiece a desarrollar un producto, es aquí en donde se acuerda el precio total del trabajo, por lo que por lo general el </w:t>
+            </w:r>
+            <w:proofErr w:type="spellStart"/>
+            <w:r>
+              <w:rPr>
+                <w:rFonts w:ascii="Times New Roman" w:eastAsia="Times New Roman" w:hAnsi="Times New Roman" w:cs="Times New Roman"/>
+              </w:rPr>
+              <w:t>freelancer</w:t>
+            </w:r>
+            <w:proofErr w:type="spellEnd"/>
+            <w:r>
+              <w:rPr>
+                <w:rFonts w:ascii="Times New Roman" w:eastAsia="Times New Roman" w:hAnsi="Times New Roman" w:cs="Times New Roman"/>
+              </w:rPr>
+              <w:t xml:space="preserve"> realiza preguntas objetivas al empresario para analizar sus necesidades. El </w:t>
+            </w:r>
+            <w:proofErr w:type="spellStart"/>
+            <w:r>
+              <w:rPr>
+                <w:rFonts w:ascii="Times New Roman" w:eastAsia="Times New Roman" w:hAnsi="Times New Roman" w:cs="Times New Roman"/>
+              </w:rPr>
+              <w:t>freelancer</w:t>
+            </w:r>
+            <w:proofErr w:type="spellEnd"/>
+            <w:r>
+              <w:rPr>
+                <w:rFonts w:ascii="Times New Roman" w:eastAsia="Times New Roman" w:hAnsi="Times New Roman" w:cs="Times New Roman"/>
+              </w:rPr>
+              <w:t xml:space="preserve"> desarrolla, durante el tiempo estipulado, el producto en cuestión y envía avances al cliente para que este esté al tanto del desarrollo del mismo y se puedan hacer algunos cambios, o bien, el </w:t>
+            </w:r>
+            <w:proofErr w:type="spellStart"/>
+            <w:r>
+              <w:rPr>
+                <w:rFonts w:ascii="Times New Roman" w:eastAsia="Times New Roman" w:hAnsi="Times New Roman" w:cs="Times New Roman"/>
+              </w:rPr>
+              <w:t>freelancer</w:t>
+            </w:r>
+            <w:proofErr w:type="spellEnd"/>
+            <w:r>
+              <w:rPr>
+                <w:rFonts w:ascii="Times New Roman" w:eastAsia="Times New Roman" w:hAnsi="Times New Roman" w:cs="Times New Roman"/>
+              </w:rPr>
+              <w:t xml:space="preserve"> ejecuta el servicio sin necesidad de presentar avances. Luego, el </w:t>
+            </w:r>
+            <w:proofErr w:type="spellStart"/>
+            <w:r>
+              <w:rPr>
+                <w:rFonts w:ascii="Times New Roman" w:eastAsia="Times New Roman" w:hAnsi="Times New Roman" w:cs="Times New Roman"/>
+              </w:rPr>
+              <w:t>freelancer</w:t>
+            </w:r>
+            <w:proofErr w:type="spellEnd"/>
+            <w:r>
+              <w:rPr>
+                <w:rFonts w:ascii="Times New Roman" w:eastAsia="Times New Roman" w:hAnsi="Times New Roman" w:cs="Times New Roman"/>
+              </w:rPr>
+              <w:t xml:space="preserve"> entrega el producto final al cliente y este hace efectivo el pago acordado previamente. Ambas partes discuten los resultados finales del producto o servicio.</w:t>
+            </w:r>
+          </w:p>
+          <w:p>
+            <w:pPr>
+              <w:spacing w:line="240" w:lineRule="auto"/>
+              <w:jc w:val="both"/>
+              <w:rPr>
+                <w:rFonts w:ascii="Times New Roman" w:eastAsia="Times New Roman" w:hAnsi="Times New Roman" w:cs="Times New Roman"/>
+                <w:color w:val="auto"/>
+                <w:sz w:val="24"/>
+                <w:szCs w:val="24"/>
+              </w:rPr>
+            </w:pPr>
+            <w:r>
+              <w:rPr>
+                <w:rFonts w:ascii="Times New Roman" w:eastAsia="Times New Roman" w:hAnsi="Times New Roman" w:cs="Times New Roman"/>
+              </w:rPr>
+              <w:t xml:space="preserve">Por último, el cliente hace efectivo el pago al </w:t>
+            </w:r>
+            <w:proofErr w:type="spellStart"/>
+            <w:r>
+              <w:rPr>
+                <w:rFonts w:ascii="Times New Roman" w:eastAsia="Times New Roman" w:hAnsi="Times New Roman" w:cs="Times New Roman"/>
+              </w:rPr>
+              <w:t>freelancer</w:t>
+            </w:r>
+            <w:proofErr w:type="spellEnd"/>
+            <w:r>
+              <w:rPr>
+                <w:rFonts w:ascii="Times New Roman" w:eastAsia="Times New Roman" w:hAnsi="Times New Roman" w:cs="Times New Roman"/>
+              </w:rPr>
+              <w:t>.</w:t>
+            </w:r>
+          </w:p>
+        </w:tc>
+      </w:tr>
+      <w:tr>
+        <w:tc>
+          <w:tcPr>
+            <w:tcW w:w="0" w:type="auto"/>
+            <w:tcBorders>
+              <w:top w:val="single" w:sz="8" w:space="0" w:color="000000"/>
+              <w:left w:val="single" w:sz="8" w:space="0" w:color="000000"/>
+              <w:bottom w:val="single" w:sz="8" w:space="0" w:color="000000"/>
+              <w:right w:val="single" w:sz="8" w:space="0" w:color="000000"/>
+            </w:tcBorders>
+            <w:tcMar>
+              <w:top w:w="100" w:type="dxa"/>
+              <w:left w:w="100" w:type="dxa"/>
+              <w:bottom w:w="100" w:type="dxa"/>
+              <w:right w:w="100" w:type="dxa"/>
+            </w:tcMar>
+            <w:hideMark/>
+          </w:tcPr>
+          <w:p>
+            <w:pPr>
+              <w:spacing w:line="240" w:lineRule="auto"/>
+              <w:rPr>
+                <w:rFonts w:ascii="Times New Roman" w:eastAsia="Times New Roman" w:hAnsi="Times New Roman" w:cs="Times New Roman"/>
+                <w:color w:val="auto"/>
+                <w:sz w:val="24"/>
+                <w:szCs w:val="24"/>
+              </w:rPr>
+            </w:pPr>
+            <w:r>
+              <w:rPr>
+                <w:rFonts w:ascii="Times New Roman" w:eastAsia="Times New Roman" w:hAnsi="Times New Roman" w:cs="Times New Roman"/>
+                <w:b/>
+                <w:bCs/>
+              </w:rPr>
+              <w:t>Casos de uso asociados</w:t>
+            </w:r>
+          </w:p>
+        </w:tc>
+        <w:tc>
+          <w:tcPr>
+            <w:tcW w:w="0" w:type="auto"/>
+            <w:tcBorders>
+              <w:top w:val="single" w:sz="8" w:space="0" w:color="000000"/>
+              <w:left w:val="single" w:sz="8" w:space="0" w:color="000000"/>
+              <w:bottom w:val="single" w:sz="8" w:space="0" w:color="000000"/>
+              <w:right w:val="single" w:sz="8" w:space="0" w:color="000000"/>
+            </w:tcBorders>
+            <w:tcMar>
+              <w:top w:w="100" w:type="dxa"/>
+              <w:left w:w="100" w:type="dxa"/>
+              <w:bottom w:w="100" w:type="dxa"/>
+              <w:right w:w="100" w:type="dxa"/>
+            </w:tcMar>
+            <w:hideMark/>
+          </w:tcPr>
+          <w:p>
+            <w:pPr>
+              <w:spacing w:line="240" w:lineRule="auto"/>
+              <w:rPr>
+                <w:rFonts w:ascii="Times New Roman" w:eastAsia="Times New Roman" w:hAnsi="Times New Roman" w:cs="Times New Roman"/>
+                <w:color w:val="auto"/>
+                <w:sz w:val="24"/>
+                <w:szCs w:val="24"/>
+              </w:rPr>
+            </w:pPr>
+            <w:r>
+              <w:rPr>
+                <w:rFonts w:ascii="Times New Roman" w:eastAsia="Times New Roman" w:hAnsi="Times New Roman" w:cs="Times New Roman"/>
+              </w:rPr>
+              <w:t>N/A</w:t>
+            </w:r>
+          </w:p>
+        </w:tc>
+      </w:tr>
+    </w:tbl>
+    <w:p>
+      <w:pPr>
+        <w:spacing w:after="240" w:line="240" w:lineRule="auto"/>
+        <w:rPr>
+          <w:rFonts w:ascii="Times New Roman" w:eastAsia="Times New Roman" w:hAnsi="Times New Roman" w:cs="Times New Roman"/>
+          <w:color w:val="auto"/>
+          <w:sz w:val="24"/>
+          <w:szCs w:val="24"/>
+        </w:rPr>
+      </w:pPr>
+    </w:p>
+    <w:tbl>
+      <w:tblPr>
+        <w:tblW w:w="0" w:type="auto"/>
+        <w:tblCellMar>
+          <w:top w:w="15" w:type="dxa"/>
+          <w:left w:w="15" w:type="dxa"/>
+          <w:bottom w:w="15" w:type="dxa"/>
+          <w:right w:w="15" w:type="dxa"/>
+        </w:tblCellMar>
+        <w:tblLook w:val="04A0" w:firstRow="1" w:lastRow="0" w:firstColumn="1" w:lastColumn="0" w:noHBand="0" w:noVBand="1"/>
+      </w:tblPr>
+      <w:tblGrid>
+        <w:gridCol w:w="2114"/>
+        <w:gridCol w:w="7115"/>
+      </w:tblGrid>
+      <w:tr>
+        <w:tc>
+          <w:tcPr>
+            <w:tcW w:w="0" w:type="auto"/>
+            <w:tcBorders>
+              <w:top w:val="single" w:sz="8" w:space="0" w:color="000000"/>
+              <w:left w:val="single" w:sz="8" w:space="0" w:color="000000"/>
+              <w:bottom w:val="single" w:sz="8" w:space="0" w:color="000000"/>
+              <w:right w:val="single" w:sz="8" w:space="0" w:color="000000"/>
+            </w:tcBorders>
+            <w:shd w:val="clear" w:color="auto" w:fill="CCCCCC"/>
+            <w:tcMar>
+              <w:top w:w="100" w:type="dxa"/>
+              <w:left w:w="100" w:type="dxa"/>
+              <w:bottom w:w="100" w:type="dxa"/>
+              <w:right w:w="100" w:type="dxa"/>
+            </w:tcMar>
+            <w:hideMark/>
+          </w:tcPr>
+          <w:p>
+            <w:pPr>
+              <w:spacing w:line="240" w:lineRule="auto"/>
+              <w:rPr>
+                <w:rFonts w:ascii="Times New Roman" w:eastAsia="Times New Roman" w:hAnsi="Times New Roman" w:cs="Times New Roman"/>
+                <w:color w:val="auto"/>
+                <w:sz w:val="24"/>
+                <w:szCs w:val="24"/>
+              </w:rPr>
+            </w:pPr>
+            <w:r>
+              <w:rPr>
+                <w:rFonts w:ascii="Times New Roman" w:eastAsia="Times New Roman" w:hAnsi="Times New Roman" w:cs="Times New Roman"/>
+                <w:b/>
+                <w:bCs/>
+              </w:rPr>
+              <w:t>Caso de uso del negocio</w:t>
+            </w:r>
+          </w:p>
+        </w:tc>
+        <w:tc>
+          <w:tcPr>
+            <w:tcW w:w="0" w:type="auto"/>
+            <w:tcBorders>
+              <w:top w:val="single" w:sz="8" w:space="0" w:color="000000"/>
+              <w:left w:val="single" w:sz="8" w:space="0" w:color="000000"/>
+              <w:bottom w:val="single" w:sz="8" w:space="0" w:color="000000"/>
+              <w:right w:val="single" w:sz="8" w:space="0" w:color="000000"/>
+            </w:tcBorders>
+            <w:shd w:val="clear" w:color="auto" w:fill="CCCCCC"/>
+            <w:tcMar>
+              <w:top w:w="100" w:type="dxa"/>
+              <w:left w:w="100" w:type="dxa"/>
+              <w:bottom w:w="100" w:type="dxa"/>
+              <w:right w:w="100" w:type="dxa"/>
+            </w:tcMar>
+            <w:hideMark/>
+          </w:tcPr>
+          <w:p>
+            <w:pPr>
+              <w:spacing w:line="240" w:lineRule="auto"/>
+              <w:rPr>
+                <w:rFonts w:ascii="Times New Roman" w:eastAsia="Times New Roman" w:hAnsi="Times New Roman" w:cs="Times New Roman"/>
+                <w:color w:val="auto"/>
+                <w:sz w:val="24"/>
+                <w:szCs w:val="24"/>
+              </w:rPr>
+            </w:pPr>
+            <w:r>
+              <w:rPr>
+                <w:rFonts w:ascii="Times New Roman" w:eastAsia="Times New Roman" w:hAnsi="Times New Roman" w:cs="Times New Roman"/>
+                <w:b/>
+                <w:bCs/>
+              </w:rPr>
+              <w:t>Recomendación</w:t>
+            </w:r>
+          </w:p>
+        </w:tc>
+      </w:tr>
+      <w:tr>
+        <w:tc>
+          <w:tcPr>
+            <w:tcW w:w="0" w:type="auto"/>
+            <w:tcBorders>
+              <w:top w:val="single" w:sz="8" w:space="0" w:color="000000"/>
+              <w:left w:val="single" w:sz="8" w:space="0" w:color="000000"/>
+              <w:bottom w:val="single" w:sz="8" w:space="0" w:color="000000"/>
+              <w:right w:val="single" w:sz="8" w:space="0" w:color="000000"/>
+            </w:tcBorders>
+            <w:tcMar>
+              <w:top w:w="100" w:type="dxa"/>
+              <w:left w:w="100" w:type="dxa"/>
+              <w:bottom w:w="100" w:type="dxa"/>
+              <w:right w:w="100" w:type="dxa"/>
+            </w:tcMar>
+            <w:hideMark/>
+          </w:tcPr>
+          <w:p>
+            <w:pPr>
+              <w:spacing w:line="240" w:lineRule="auto"/>
+              <w:rPr>
+                <w:rFonts w:ascii="Times New Roman" w:eastAsia="Times New Roman" w:hAnsi="Times New Roman" w:cs="Times New Roman"/>
+                <w:color w:val="auto"/>
+                <w:sz w:val="24"/>
+                <w:szCs w:val="24"/>
+              </w:rPr>
+            </w:pPr>
+            <w:r>
+              <w:rPr>
+                <w:rFonts w:ascii="Times New Roman" w:eastAsia="Times New Roman" w:hAnsi="Times New Roman" w:cs="Times New Roman"/>
+                <w:b/>
+                <w:bCs/>
+              </w:rPr>
+              <w:t>Actores</w:t>
+            </w:r>
+          </w:p>
+        </w:tc>
+        <w:tc>
+          <w:tcPr>
+            <w:tcW w:w="0" w:type="auto"/>
+            <w:tcBorders>
+              <w:top w:val="single" w:sz="8" w:space="0" w:color="000000"/>
+              <w:left w:val="single" w:sz="8" w:space="0" w:color="000000"/>
+              <w:bottom w:val="single" w:sz="8" w:space="0" w:color="000000"/>
+              <w:right w:val="single" w:sz="8" w:space="0" w:color="000000"/>
+            </w:tcBorders>
+            <w:tcMar>
+              <w:top w:w="100" w:type="dxa"/>
+              <w:left w:w="100" w:type="dxa"/>
+              <w:bottom w:w="100" w:type="dxa"/>
+              <w:right w:w="100" w:type="dxa"/>
+            </w:tcMar>
+            <w:hideMark/>
+          </w:tcPr>
+          <w:p>
+            <w:pPr>
+              <w:spacing w:line="240" w:lineRule="auto"/>
+              <w:rPr>
+                <w:rFonts w:ascii="Times New Roman" w:eastAsia="Times New Roman" w:hAnsi="Times New Roman" w:cs="Times New Roman"/>
+                <w:color w:val="auto"/>
+                <w:sz w:val="24"/>
+                <w:szCs w:val="24"/>
+              </w:rPr>
+            </w:pPr>
+            <w:r>
+              <w:rPr>
+                <w:rFonts w:ascii="Times New Roman" w:eastAsia="Times New Roman" w:hAnsi="Times New Roman" w:cs="Times New Roman"/>
+              </w:rPr>
+              <w:t>Empresario</w:t>
+            </w:r>
+          </w:p>
+        </w:tc>
+      </w:tr>
+      <w:tr>
+        <w:tc>
+          <w:tcPr>
+            <w:tcW w:w="0" w:type="auto"/>
+            <w:tcBorders>
+              <w:top w:val="single" w:sz="8" w:space="0" w:color="000000"/>
+              <w:left w:val="single" w:sz="8" w:space="0" w:color="000000"/>
+              <w:bottom w:val="single" w:sz="8" w:space="0" w:color="000000"/>
+              <w:right w:val="single" w:sz="8" w:space="0" w:color="000000"/>
+            </w:tcBorders>
+            <w:tcMar>
+              <w:top w:w="100" w:type="dxa"/>
+              <w:left w:w="100" w:type="dxa"/>
+              <w:bottom w:w="100" w:type="dxa"/>
+              <w:right w:w="100" w:type="dxa"/>
+            </w:tcMar>
+            <w:hideMark/>
+          </w:tcPr>
+          <w:p>
+            <w:pPr>
+              <w:spacing w:line="240" w:lineRule="auto"/>
+              <w:rPr>
+                <w:rFonts w:ascii="Times New Roman" w:eastAsia="Times New Roman" w:hAnsi="Times New Roman" w:cs="Times New Roman"/>
+                <w:color w:val="auto"/>
+                <w:sz w:val="24"/>
+                <w:szCs w:val="24"/>
+              </w:rPr>
+            </w:pPr>
+            <w:r>
+              <w:rPr>
+                <w:rFonts w:ascii="Times New Roman" w:eastAsia="Times New Roman" w:hAnsi="Times New Roman" w:cs="Times New Roman"/>
+                <w:b/>
+                <w:bCs/>
+              </w:rPr>
+              <w:t>Resumen</w:t>
+            </w:r>
+          </w:p>
+        </w:tc>
+        <w:tc>
+          <w:tcPr>
+            <w:tcW w:w="0" w:type="auto"/>
+            <w:tcBorders>
+              <w:top w:val="single" w:sz="8" w:space="0" w:color="000000"/>
+              <w:left w:val="single" w:sz="8" w:space="0" w:color="000000"/>
+              <w:bottom w:val="single" w:sz="8" w:space="0" w:color="000000"/>
+              <w:right w:val="single" w:sz="8" w:space="0" w:color="000000"/>
+            </w:tcBorders>
+            <w:tcMar>
+              <w:top w:w="100" w:type="dxa"/>
+              <w:left w:w="100" w:type="dxa"/>
+              <w:bottom w:w="100" w:type="dxa"/>
+              <w:right w:w="100" w:type="dxa"/>
+            </w:tcMar>
+            <w:hideMark/>
+          </w:tcPr>
+          <w:p>
+            <w:pPr>
+              <w:spacing w:line="240" w:lineRule="auto"/>
+              <w:jc w:val="both"/>
+              <w:rPr>
+                <w:rFonts w:ascii="Times New Roman" w:eastAsia="Times New Roman" w:hAnsi="Times New Roman" w:cs="Times New Roman"/>
+                <w:color w:val="auto"/>
+                <w:sz w:val="24"/>
+                <w:szCs w:val="24"/>
+              </w:rPr>
+            </w:pPr>
+            <w:r>
+              <w:rPr>
+                <w:rFonts w:ascii="Times New Roman" w:eastAsia="Times New Roman" w:hAnsi="Times New Roman" w:cs="Times New Roman"/>
+              </w:rPr>
+              <w:t xml:space="preserve">Se da de forma opcional; el cliente o empresario puede recomendar al </w:t>
+            </w:r>
+            <w:proofErr w:type="spellStart"/>
+            <w:r>
+              <w:rPr>
+                <w:rFonts w:ascii="Times New Roman" w:eastAsia="Times New Roman" w:hAnsi="Times New Roman" w:cs="Times New Roman"/>
+              </w:rPr>
+              <w:t>freelancer</w:t>
+            </w:r>
+            <w:proofErr w:type="spellEnd"/>
+            <w:r>
+              <w:rPr>
+                <w:rFonts w:ascii="Times New Roman" w:eastAsia="Times New Roman" w:hAnsi="Times New Roman" w:cs="Times New Roman"/>
+              </w:rPr>
+              <w:t xml:space="preserve"> a sus contactos.</w:t>
+            </w:r>
+          </w:p>
+        </w:tc>
+      </w:tr>
+      <w:tr>
+        <w:tc>
+          <w:tcPr>
+            <w:tcW w:w="0" w:type="auto"/>
+            <w:tcBorders>
+              <w:top w:val="single" w:sz="8" w:space="0" w:color="000000"/>
+              <w:left w:val="single" w:sz="8" w:space="0" w:color="000000"/>
+              <w:bottom w:val="single" w:sz="8" w:space="0" w:color="000000"/>
+              <w:right w:val="single" w:sz="8" w:space="0" w:color="000000"/>
+            </w:tcBorders>
+            <w:tcMar>
+              <w:top w:w="100" w:type="dxa"/>
+              <w:left w:w="100" w:type="dxa"/>
+              <w:bottom w:w="100" w:type="dxa"/>
+              <w:right w:w="100" w:type="dxa"/>
+            </w:tcMar>
+            <w:hideMark/>
+          </w:tcPr>
+          <w:p>
+            <w:pPr>
+              <w:spacing w:line="240" w:lineRule="auto"/>
+              <w:rPr>
+                <w:rFonts w:ascii="Times New Roman" w:eastAsia="Times New Roman" w:hAnsi="Times New Roman" w:cs="Times New Roman"/>
+                <w:color w:val="auto"/>
+                <w:sz w:val="24"/>
+                <w:szCs w:val="24"/>
+              </w:rPr>
+            </w:pPr>
+            <w:r>
+              <w:rPr>
+                <w:rFonts w:ascii="Times New Roman" w:eastAsia="Times New Roman" w:hAnsi="Times New Roman" w:cs="Times New Roman"/>
+                <w:b/>
+                <w:bCs/>
+              </w:rPr>
+              <w:t>Casos de uso asociados</w:t>
+            </w:r>
+          </w:p>
+        </w:tc>
+        <w:tc>
+          <w:tcPr>
+            <w:tcW w:w="0" w:type="auto"/>
+            <w:tcBorders>
+              <w:top w:val="single" w:sz="8" w:space="0" w:color="000000"/>
+              <w:left w:val="single" w:sz="8" w:space="0" w:color="000000"/>
+              <w:bottom w:val="single" w:sz="8" w:space="0" w:color="000000"/>
+              <w:right w:val="single" w:sz="8" w:space="0" w:color="000000"/>
+            </w:tcBorders>
+            <w:tcMar>
+              <w:top w:w="100" w:type="dxa"/>
+              <w:left w:w="100" w:type="dxa"/>
+              <w:bottom w:w="100" w:type="dxa"/>
+              <w:right w:w="100" w:type="dxa"/>
+            </w:tcMar>
+            <w:hideMark/>
+          </w:tcPr>
+          <w:p>
+            <w:pPr>
+              <w:spacing w:line="240" w:lineRule="auto"/>
+              <w:rPr>
+                <w:rFonts w:ascii="Times New Roman" w:eastAsia="Times New Roman" w:hAnsi="Times New Roman" w:cs="Times New Roman"/>
+                <w:color w:val="auto"/>
+                <w:sz w:val="24"/>
+                <w:szCs w:val="24"/>
+              </w:rPr>
+            </w:pPr>
+            <w:r>
+              <w:rPr>
+                <w:rFonts w:ascii="Times New Roman" w:eastAsia="Times New Roman" w:hAnsi="Times New Roman" w:cs="Times New Roman"/>
+              </w:rPr>
+              <w:t>Reconocimiento, realización.</w:t>
+            </w:r>
+          </w:p>
+        </w:tc>
+      </w:tr>
+    </w:tbl>
+    <w:p>
+      <w:pPr>
+        <w:jc w:val="both"/>
+        <w:rPr>
+          <w:rFonts w:ascii="Times New Roman" w:hAnsi="Times New Roman" w:cs="Times New Roman"/>
+          <w:b/>
+          <w:sz w:val="24"/>
+        </w:rPr>
+      </w:pPr>
+      <w:r>
+        <w:rPr>
+          <w:rFonts w:ascii="Times New Roman" w:hAnsi="Times New Roman" w:cs="Times New Roman"/>
+          <w:b/>
+          <w:sz w:val="24"/>
+        </w:rPr>
+        <w:lastRenderedPageBreak/>
         <w:t>Diagrama de actividades de cada caso de uso del negocio</w:t>
       </w:r>
     </w:p>
@@ -2545,9 +4006,296 @@
         <w:jc w:val="both"/>
         <w:rPr>
           <w:rFonts w:ascii="Times New Roman" w:hAnsi="Times New Roman" w:cs="Times New Roman"/>
+          <w:b/>
+        </w:rPr>
+      </w:pPr>
+      <w:r>
+        <w:rPr>
+          <w:rFonts w:ascii="Times New Roman" w:hAnsi="Times New Roman" w:cs="Times New Roman"/>
+        </w:rPr>
+        <w:tab/>
+      </w:r>
+      <w:r>
+        <w:rPr>
+          <w:rFonts w:ascii="Times New Roman" w:hAnsi="Times New Roman" w:cs="Times New Roman"/>
+          <w:b/>
+        </w:rPr>
+        <w:t>Publicidad.</w:t>
+      </w:r>
+    </w:p>
+    <w:p>
+      <w:pPr>
+        <w:jc w:val="center"/>
+        <w:rPr>
+          <w:rFonts w:ascii="Times New Roman" w:hAnsi="Times New Roman" w:cs="Times New Roman"/>
           <w:sz w:val="24"/>
         </w:rPr>
       </w:pPr>
+      <w:r>
+        <w:rPr>
+          <w:noProof/>
+        </w:rPr>
+        <w:drawing>
+          <wp:inline distT="0" distB="0" distL="0" distR="0">
+            <wp:extent cx="5733415" cy="5365888"/>
+            <wp:effectExtent l="0" t="0" r="635" b="6350"/>
+            <wp:docPr id="12" name="Picture 12" descr="ActivityDiagram2.1.jpg"/>
+            <wp:cNvGraphicFramePr>
+              <a:graphicFrameLocks xmlns:a="http://schemas.openxmlformats.org/drawingml/2006/main" noChangeAspect="1"/>
+            </wp:cNvGraphicFramePr>
+            <a:graphic xmlns:a="http://schemas.openxmlformats.org/drawingml/2006/main">
+              <a:graphicData uri="http://schemas.openxmlformats.org/drawingml/2006/picture">
+                <pic:pic xmlns:pic="http://schemas.openxmlformats.org/drawingml/2006/picture">
+                  <pic:nvPicPr>
+                    <pic:cNvPr id="0" name="Picture 5" descr="ActivityDiagram2.1.jpg"/>
+                    <pic:cNvPicPr>
+                      <a:picLocks noChangeAspect="1" noChangeArrowheads="1"/>
+                    </pic:cNvPicPr>
+                  </pic:nvPicPr>
+                  <pic:blipFill>
+                    <a:blip r:embed="rId15">
+                      <a:extLst>
+                        <a:ext uri="{28A0092B-C50C-407E-A947-70E740481C1C}">
+                          <a14:useLocalDpi xmlns:a14="http://schemas.microsoft.com/office/drawing/2010/main" val="0"/>
+                        </a:ext>
+                      </a:extLst>
+                    </a:blip>
+                    <a:srcRect/>
+                    <a:stretch>
+                      <a:fillRect/>
+                    </a:stretch>
+                  </pic:blipFill>
+                  <pic:spPr bwMode="auto">
+                    <a:xfrm>
+                      <a:off x="0" y="0"/>
+                      <a:ext cx="5733415" cy="5365888"/>
+                    </a:xfrm>
+                    <a:prstGeom prst="rect">
+                      <a:avLst/>
+                    </a:prstGeom>
+                    <a:noFill/>
+                    <a:ln>
+                      <a:noFill/>
+                    </a:ln>
+                  </pic:spPr>
+                </pic:pic>
+              </a:graphicData>
+            </a:graphic>
+          </wp:inline>
+        </w:drawing>
+      </w:r>
+    </w:p>
+    <w:p>
+      <w:pPr>
+        <w:jc w:val="both"/>
+        <w:rPr>
+          <w:rFonts w:ascii="Times New Roman" w:hAnsi="Times New Roman" w:cs="Times New Roman"/>
+          <w:b/>
+        </w:rPr>
+      </w:pPr>
+      <w:r>
+        <w:rPr>
+          <w:rFonts w:ascii="Times New Roman" w:hAnsi="Times New Roman" w:cs="Times New Roman"/>
+          <w:b/>
+        </w:rPr>
+        <w:tab/>
+      </w:r>
+    </w:p>
+    <w:p>
+      <w:pPr>
+        <w:rPr>
+          <w:rFonts w:ascii="Times New Roman" w:hAnsi="Times New Roman" w:cs="Times New Roman"/>
+          <w:b/>
+        </w:rPr>
+      </w:pPr>
+      <w:r>
+        <w:rPr>
+          <w:rFonts w:ascii="Times New Roman" w:hAnsi="Times New Roman" w:cs="Times New Roman"/>
+          <w:b/>
+        </w:rPr>
+        <w:br w:type="page"/>
+      </w:r>
+    </w:p>
+    <w:p>
+      <w:pPr>
+        <w:ind w:firstLine="720"/>
+        <w:jc w:val="both"/>
+        <w:rPr>
+          <w:rFonts w:ascii="Times New Roman" w:hAnsi="Times New Roman" w:cs="Times New Roman"/>
+          <w:b/>
+        </w:rPr>
+      </w:pPr>
+      <w:r>
+        <w:rPr>
+          <w:rFonts w:ascii="Times New Roman" w:hAnsi="Times New Roman" w:cs="Times New Roman"/>
+          <w:b/>
+        </w:rPr>
+        <w:lastRenderedPageBreak/>
+        <w:t>Negocio</w:t>
+      </w:r>
+    </w:p>
+    <w:p>
+      <w:pPr>
+        <w:jc w:val="center"/>
+        <w:rPr>
+          <w:rFonts w:ascii="Times New Roman" w:hAnsi="Times New Roman" w:cs="Times New Roman"/>
+          <w:b/>
+        </w:rPr>
+      </w:pPr>
+      <w:r>
+        <w:rPr>
+          <w:noProof/>
+        </w:rPr>
+        <w:drawing>
+          <wp:inline distT="0" distB="0" distL="0" distR="0">
+            <wp:extent cx="5733415" cy="5503711"/>
+            <wp:effectExtent l="0" t="0" r="635" b="1905"/>
+            <wp:docPr id="13" name="Picture 13" descr="ActivityDiagram2.2.jpg"/>
+            <wp:cNvGraphicFramePr>
+              <a:graphicFrameLocks xmlns:a="http://schemas.openxmlformats.org/drawingml/2006/main" noChangeAspect="1"/>
+            </wp:cNvGraphicFramePr>
+            <a:graphic xmlns:a="http://schemas.openxmlformats.org/drawingml/2006/main">
+              <a:graphicData uri="http://schemas.openxmlformats.org/drawingml/2006/picture">
+                <pic:pic xmlns:pic="http://schemas.openxmlformats.org/drawingml/2006/picture">
+                  <pic:nvPicPr>
+                    <pic:cNvPr id="0" name="Picture 7" descr="ActivityDiagram2.2.jpg"/>
+                    <pic:cNvPicPr>
+                      <a:picLocks noChangeAspect="1" noChangeArrowheads="1"/>
+                    </pic:cNvPicPr>
+                  </pic:nvPicPr>
+                  <pic:blipFill>
+                    <a:blip r:embed="rId16">
+                      <a:extLst>
+                        <a:ext uri="{28A0092B-C50C-407E-A947-70E740481C1C}">
+                          <a14:useLocalDpi xmlns:a14="http://schemas.microsoft.com/office/drawing/2010/main" val="0"/>
+                        </a:ext>
+                      </a:extLst>
+                    </a:blip>
+                    <a:srcRect/>
+                    <a:stretch>
+                      <a:fillRect/>
+                    </a:stretch>
+                  </pic:blipFill>
+                  <pic:spPr bwMode="auto">
+                    <a:xfrm>
+                      <a:off x="0" y="0"/>
+                      <a:ext cx="5733415" cy="5503711"/>
+                    </a:xfrm>
+                    <a:prstGeom prst="rect">
+                      <a:avLst/>
+                    </a:prstGeom>
+                    <a:noFill/>
+                    <a:ln>
+                      <a:noFill/>
+                    </a:ln>
+                  </pic:spPr>
+                </pic:pic>
+              </a:graphicData>
+            </a:graphic>
+          </wp:inline>
+        </w:drawing>
+      </w:r>
+    </w:p>
+    <w:p>
+      <w:pPr>
+        <w:rPr>
+          <w:rFonts w:ascii="Times New Roman" w:hAnsi="Times New Roman" w:cs="Times New Roman"/>
+          <w:sz w:val="24"/>
+        </w:rPr>
+      </w:pPr>
+      <w:r>
+        <w:rPr>
+          <w:rFonts w:ascii="Times New Roman" w:hAnsi="Times New Roman" w:cs="Times New Roman"/>
+          <w:sz w:val="24"/>
+        </w:rPr>
+        <w:br w:type="page"/>
+      </w:r>
+    </w:p>
+    <w:p>
+      <w:pPr>
+        <w:jc w:val="both"/>
+        <w:rPr>
+          <w:rFonts w:ascii="Times New Roman" w:hAnsi="Times New Roman" w:cs="Times New Roman"/>
+          <w:b/>
+        </w:rPr>
+      </w:pPr>
+      <w:r>
+        <w:rPr>
+          <w:rFonts w:ascii="Times New Roman" w:hAnsi="Times New Roman" w:cs="Times New Roman"/>
+          <w:sz w:val="24"/>
+        </w:rPr>
+        <w:lastRenderedPageBreak/>
+        <w:tab/>
+      </w:r>
+      <w:r>
+        <w:rPr>
+          <w:rFonts w:ascii="Times New Roman" w:hAnsi="Times New Roman" w:cs="Times New Roman"/>
+          <w:b/>
+        </w:rPr>
+        <w:t>Recomendación (opcional)</w:t>
+      </w:r>
+    </w:p>
+    <w:p>
+      <w:pPr>
+        <w:jc w:val="center"/>
+        <w:rPr>
+          <w:rFonts w:ascii="Times New Roman" w:hAnsi="Times New Roman" w:cs="Times New Roman"/>
+          <w:b/>
+        </w:rPr>
+      </w:pPr>
+      <w:r>
+        <w:rPr>
+          <w:noProof/>
+        </w:rPr>
+        <w:drawing>
+          <wp:inline distT="0" distB="0" distL="0" distR="0">
+            <wp:extent cx="5305425" cy="4981575"/>
+            <wp:effectExtent l="0" t="0" r="9525" b="9525"/>
+            <wp:docPr id="14" name="Picture 14" descr="ActivityDiagram2.3.jpg"/>
+            <wp:cNvGraphicFramePr>
+              <a:graphicFrameLocks xmlns:a="http://schemas.openxmlformats.org/drawingml/2006/main" noChangeAspect="1"/>
+            </wp:cNvGraphicFramePr>
+            <a:graphic xmlns:a="http://schemas.openxmlformats.org/drawingml/2006/main">
+              <a:graphicData uri="http://schemas.openxmlformats.org/drawingml/2006/picture">
+                <pic:pic xmlns:pic="http://schemas.openxmlformats.org/drawingml/2006/picture">
+                  <pic:nvPicPr>
+                    <pic:cNvPr id="0" name="Picture 9" descr="ActivityDiagram2.3.jpg"/>
+                    <pic:cNvPicPr>
+                      <a:picLocks noChangeAspect="1" noChangeArrowheads="1"/>
+                    </pic:cNvPicPr>
+                  </pic:nvPicPr>
+                  <pic:blipFill>
+                    <a:blip r:embed="rId17">
+                      <a:extLst>
+                        <a:ext uri="{28A0092B-C50C-407E-A947-70E740481C1C}">
+                          <a14:useLocalDpi xmlns:a14="http://schemas.microsoft.com/office/drawing/2010/main" val="0"/>
+                        </a:ext>
+                      </a:extLst>
+                    </a:blip>
+                    <a:srcRect/>
+                    <a:stretch>
+                      <a:fillRect/>
+                    </a:stretch>
+                  </pic:blipFill>
+                  <pic:spPr bwMode="auto">
+                    <a:xfrm>
+                      <a:off x="0" y="0"/>
+                      <a:ext cx="5305425" cy="4981575"/>
+                    </a:xfrm>
+                    <a:prstGeom prst="rect">
+                      <a:avLst/>
+                    </a:prstGeom>
+                    <a:noFill/>
+                    <a:ln>
+                      <a:noFill/>
+                    </a:ln>
+                  </pic:spPr>
+                </pic:pic>
+              </a:graphicData>
+            </a:graphic>
+          </wp:inline>
+        </w:drawing>
+      </w:r>
     </w:p>
     <w:p>
       <w:pPr>
@@ -2643,7 +4391,7 @@
         <w:rPr>
           <w:rFonts w:ascii="Times New Roman" w:hAnsi="Times New Roman" w:cs="Times New Roman"/>
         </w:rPr>
-        <w:t xml:space="preserve">Para contratar a un </w:t>
+        <w:t xml:space="preserve">El </w:t>
       </w:r>
       <w:proofErr w:type="spellStart"/>
       <w:r>
@@ -2657,21 +4405,7 @@
         <w:rPr>
           <w:rFonts w:ascii="Times New Roman" w:hAnsi="Times New Roman" w:cs="Times New Roman"/>
         </w:rPr>
-        <w:t xml:space="preserve">, el tercero necesita tener referencias suficientes que complementen la información que provee un </w:t>
-      </w:r>
-      <w:proofErr w:type="spellStart"/>
-      <w:r>
-        <w:rPr>
-          <w:rFonts w:ascii="Times New Roman" w:hAnsi="Times New Roman" w:cs="Times New Roman"/>
-        </w:rPr>
-        <w:t>freelancer</w:t>
-      </w:r>
-      <w:proofErr w:type="spellEnd"/>
-      <w:r>
-        <w:rPr>
-          <w:rFonts w:ascii="Times New Roman" w:hAnsi="Times New Roman" w:cs="Times New Roman"/>
-        </w:rPr>
-        <w:t>.</w:t>
+        <w:t xml:space="preserve"> debe tener experiencia comprobable en su área de trabajo.</w:t>
       </w:r>
     </w:p>
     <w:p>
@@ -2690,22 +4424,10 @@
         <w:rPr>
           <w:rFonts w:ascii="Times New Roman" w:hAnsi="Times New Roman" w:cs="Times New Roman"/>
         </w:rPr>
-        <w:t xml:space="preserve">El </w:t>
-      </w:r>
-      <w:proofErr w:type="spellStart"/>
-      <w:r>
-        <w:rPr>
-          <w:rFonts w:ascii="Times New Roman" w:hAnsi="Times New Roman" w:cs="Times New Roman"/>
-        </w:rPr>
-        <w:t>freelancer</w:t>
-      </w:r>
-      <w:proofErr w:type="spellEnd"/>
-      <w:r>
-        <w:rPr>
-          <w:rFonts w:ascii="Times New Roman" w:hAnsi="Times New Roman" w:cs="Times New Roman"/>
-        </w:rPr>
-        <w:t xml:space="preserve"> debe tener experiencia suficiente y evidencia de proyectos pasados en el campo o área de servicios que ofrece.</w:t>
-      </w:r>
+        <w:t>El cliente debe proveer su información personal y profesional y los motivos de la contratación que realizará con el freelancer.</w:t>
+      </w:r>
+      <w:bookmarkStart w:id="0" w:name="_GoBack"/>
+      <w:bookmarkEnd w:id="0"/>
     </w:p>
     <w:p>
       <w:pPr>
@@ -2723,7 +4445,7 @@
         <w:rPr>
           <w:rFonts w:ascii="Times New Roman" w:hAnsi="Times New Roman" w:cs="Times New Roman"/>
         </w:rPr>
-        <w:t xml:space="preserve">Un </w:t>
+        <w:t xml:space="preserve">El </w:t>
       </w:r>
       <w:proofErr w:type="spellStart"/>
       <w:r>
@@ -2737,7 +4459,7 @@
         <w:rPr>
           <w:rFonts w:ascii="Times New Roman" w:hAnsi="Times New Roman" w:cs="Times New Roman"/>
         </w:rPr>
-        <w:t xml:space="preserve"> ofrece sus servicios a una persona y esa última es la que recomienda sus servicios a otros.</w:t>
+        <w:t xml:space="preserve"> puede subcontratar a una o más personas que le ayuden en el desarrollo del producto o servicio final.</w:t>
       </w:r>
     </w:p>
     <w:p>
@@ -2756,7 +4478,7 @@
         <w:rPr>
           <w:rFonts w:ascii="Times New Roman" w:hAnsi="Times New Roman" w:cs="Times New Roman"/>
         </w:rPr>
-        <w:t xml:space="preserve">Un </w:t>
+        <w:t xml:space="preserve">El </w:t>
       </w:r>
       <w:proofErr w:type="spellStart"/>
       <w:r>
@@ -2770,7 +4492,64 @@
         <w:rPr>
           <w:rFonts w:ascii="Times New Roman" w:hAnsi="Times New Roman" w:cs="Times New Roman"/>
         </w:rPr>
-        <w:t xml:space="preserve"> utiliza herramientas en redes sociales para propagar la información de sus servicios a través de contactos actuales.</w:t>
+        <w:t xml:space="preserve"> debe proveer su información básica antes de establecer una cita con un cliente:</w:t>
+      </w:r>
+    </w:p>
+    <w:p>
+      <w:pPr>
+        <w:pStyle w:val="ListParagraph"/>
+        <w:numPr>
+          <w:ilvl w:val="1"/>
+          <w:numId w:val="9"/>
+        </w:numPr>
+        <w:jc w:val="both"/>
+        <w:rPr>
+          <w:rFonts w:ascii="Times New Roman" w:hAnsi="Times New Roman" w:cs="Times New Roman"/>
+        </w:rPr>
+      </w:pPr>
+      <w:r>
+        <w:rPr>
+          <w:rFonts w:ascii="Times New Roman" w:hAnsi="Times New Roman" w:cs="Times New Roman"/>
+        </w:rPr>
+        <w:t>Nombre completo</w:t>
+      </w:r>
+    </w:p>
+    <w:p>
+      <w:pPr>
+        <w:pStyle w:val="ListParagraph"/>
+        <w:numPr>
+          <w:ilvl w:val="1"/>
+          <w:numId w:val="9"/>
+        </w:numPr>
+        <w:jc w:val="both"/>
+        <w:rPr>
+          <w:rFonts w:ascii="Times New Roman" w:hAnsi="Times New Roman" w:cs="Times New Roman"/>
+        </w:rPr>
+      </w:pPr>
+      <w:r>
+        <w:rPr>
+          <w:rFonts w:ascii="Times New Roman" w:hAnsi="Times New Roman" w:cs="Times New Roman"/>
+        </w:rPr>
+        <w:t>Edad</w:t>
+      </w:r>
+    </w:p>
+    <w:p>
+      <w:pPr>
+        <w:pStyle w:val="ListParagraph"/>
+        <w:numPr>
+          <w:ilvl w:val="1"/>
+          <w:numId w:val="9"/>
+        </w:numPr>
+        <w:jc w:val="both"/>
+        <w:rPr>
+          <w:rFonts w:ascii="Times New Roman" w:hAnsi="Times New Roman" w:cs="Times New Roman"/>
+        </w:rPr>
+      </w:pPr>
+      <w:r>
+        <w:rPr>
+          <w:rFonts w:ascii="Times New Roman" w:hAnsi="Times New Roman" w:cs="Times New Roman"/>
+        </w:rPr>
+        <w:t>Experiencia laboral</w:t>
       </w:r>
     </w:p>
     <w:p>
@@ -2789,38 +4568,610 @@
         <w:rPr>
           <w:rFonts w:ascii="Times New Roman" w:hAnsi="Times New Roman" w:cs="Times New Roman"/>
         </w:rPr>
-        <w:t xml:space="preserve">Un usuario que desee servicios de </w:t>
+        <w:t xml:space="preserve">Debe existir una reunión previa a la contratación del </w:t>
       </w:r>
       <w:proofErr w:type="spellStart"/>
       <w:r>
         <w:rPr>
           <w:rFonts w:ascii="Times New Roman" w:hAnsi="Times New Roman" w:cs="Times New Roman"/>
         </w:rPr>
-        <w:t>freelancing</w:t>
+        <w:t>freelancer</w:t>
       </w:r>
       <w:proofErr w:type="spellEnd"/>
       <w:r>
         <w:rPr>
           <w:rFonts w:ascii="Times New Roman" w:hAnsi="Times New Roman" w:cs="Times New Roman"/>
         </w:rPr>
-        <w:t xml:space="preserve"> pregunta a sus contactos por información de </w:t>
+        <w:t xml:space="preserve">, entre el cliente y </w:t>
       </w:r>
       <w:proofErr w:type="spellStart"/>
       <w:r>
         <w:rPr>
           <w:rFonts w:ascii="Times New Roman" w:hAnsi="Times New Roman" w:cs="Times New Roman"/>
         </w:rPr>
-        <w:t>freelancers</w:t>
+        <w:t>freelancer</w:t>
       </w:r>
       <w:proofErr w:type="spellEnd"/>
       <w:r>
         <w:rPr>
           <w:rFonts w:ascii="Times New Roman" w:hAnsi="Times New Roman" w:cs="Times New Roman"/>
         </w:rPr>
-        <w:t xml:space="preserve"> o busca él mismo la información en redes sociales.</w:t>
-      </w:r>
-      <w:bookmarkStart w:id="0" w:name="_GoBack"/>
-      <w:bookmarkEnd w:id="0"/>
+        <w:t xml:space="preserve">, a fin de concretar los términos del trabajo o servicio. </w:t>
+      </w:r>
+    </w:p>
+    <w:p>
+      <w:pPr>
+        <w:pStyle w:val="ListParagraph"/>
+        <w:numPr>
+          <w:ilvl w:val="0"/>
+          <w:numId w:val="9"/>
+        </w:numPr>
+        <w:jc w:val="both"/>
+        <w:rPr>
+          <w:rFonts w:ascii="Times New Roman" w:hAnsi="Times New Roman" w:cs="Times New Roman"/>
+        </w:rPr>
+      </w:pPr>
+      <w:r>
+        <w:rPr>
+          <w:rFonts w:ascii="Times New Roman" w:hAnsi="Times New Roman" w:cs="Times New Roman"/>
+        </w:rPr>
+        <w:t>Ambas partes deben establecer una o más vías de comunicación, las cuales se utilizarán a lo largo del desarrollo del producto o servicio.</w:t>
+      </w:r>
+    </w:p>
+    <w:p>
+      <w:pPr>
+        <w:jc w:val="both"/>
+        <w:rPr>
+          <w:rFonts w:ascii="Times New Roman" w:hAnsi="Times New Roman" w:cs="Times New Roman"/>
+        </w:rPr>
+      </w:pPr>
+    </w:p>
+    <w:p>
+      <w:pPr>
+        <w:jc w:val="both"/>
+        <w:rPr>
+          <w:rFonts w:ascii="Times New Roman" w:hAnsi="Times New Roman" w:cs="Times New Roman"/>
+        </w:rPr>
+      </w:pPr>
+    </w:p>
+    <w:p>
+      <w:pPr>
+        <w:ind w:left="720"/>
+        <w:jc w:val="both"/>
+        <w:rPr>
+          <w:rFonts w:ascii="Times New Roman" w:hAnsi="Times New Roman" w:cs="Times New Roman"/>
+          <w:b/>
+        </w:rPr>
+      </w:pPr>
+      <w:r>
+        <w:rPr>
+          <w:rFonts w:ascii="Times New Roman" w:hAnsi="Times New Roman" w:cs="Times New Roman"/>
+          <w:b/>
+        </w:rPr>
+        <w:t>2</w:t>
+      </w:r>
+      <w:r>
+        <w:rPr>
+          <w:rFonts w:ascii="Times New Roman" w:hAnsi="Times New Roman" w:cs="Times New Roman"/>
+          <w:b/>
+        </w:rPr>
+        <w:t xml:space="preserve">.  Reglas </w:t>
+      </w:r>
+      <w:r>
+        <w:rPr>
+          <w:rFonts w:ascii="Times New Roman" w:hAnsi="Times New Roman" w:cs="Times New Roman"/>
+          <w:b/>
+        </w:rPr>
+        <w:t>específicas</w:t>
+      </w:r>
+      <w:r>
+        <w:rPr>
+          <w:rFonts w:ascii="Times New Roman" w:hAnsi="Times New Roman" w:cs="Times New Roman"/>
+          <w:b/>
+        </w:rPr>
+        <w:t>.</w:t>
+      </w:r>
+    </w:p>
+    <w:p>
+      <w:pPr>
+        <w:pStyle w:val="ListParagraph"/>
+        <w:numPr>
+          <w:ilvl w:val="0"/>
+          <w:numId w:val="12"/>
+        </w:numPr>
+        <w:jc w:val="both"/>
+        <w:rPr>
+          <w:rFonts w:ascii="Times New Roman" w:hAnsi="Times New Roman" w:cs="Times New Roman"/>
+        </w:rPr>
+      </w:pPr>
+      <w:r>
+        <w:rPr>
+          <w:rFonts w:ascii="Times New Roman" w:hAnsi="Times New Roman" w:cs="Times New Roman"/>
+          <w:b/>
+        </w:rPr>
+        <w:t>Caso de uso: publicidad.</w:t>
+      </w:r>
+    </w:p>
+    <w:p>
+      <w:pPr>
+        <w:pStyle w:val="ListParagraph"/>
+        <w:numPr>
+          <w:ilvl w:val="1"/>
+          <w:numId w:val="12"/>
+        </w:numPr>
+        <w:jc w:val="both"/>
+        <w:rPr>
+          <w:rFonts w:ascii="Times New Roman" w:hAnsi="Times New Roman" w:cs="Times New Roman"/>
+        </w:rPr>
+      </w:pPr>
+      <w:r>
+        <w:rPr>
+          <w:rFonts w:ascii="Times New Roman" w:hAnsi="Times New Roman" w:cs="Times New Roman"/>
+        </w:rPr>
+        <w:t xml:space="preserve">El </w:t>
+      </w:r>
+      <w:proofErr w:type="spellStart"/>
+      <w:r>
+        <w:rPr>
+          <w:rFonts w:ascii="Times New Roman" w:hAnsi="Times New Roman" w:cs="Times New Roman"/>
+        </w:rPr>
+        <w:t>freelancer</w:t>
+      </w:r>
+      <w:proofErr w:type="spellEnd"/>
+      <w:r>
+        <w:rPr>
+          <w:rFonts w:ascii="Times New Roman" w:hAnsi="Times New Roman" w:cs="Times New Roman"/>
+        </w:rPr>
+        <w:t xml:space="preserve"> debe elegir una o más vías para dar a conocer los servicios que presta; estas incluyen vías físicas o digitales, tales como: panfletos, anuncios impresos, redes sociales, correos electrónicos, mensajes, etc.</w:t>
+      </w:r>
+    </w:p>
+    <w:p>
+      <w:pPr>
+        <w:pStyle w:val="ListParagraph"/>
+        <w:numPr>
+          <w:ilvl w:val="1"/>
+          <w:numId w:val="12"/>
+        </w:numPr>
+        <w:jc w:val="both"/>
+        <w:rPr>
+          <w:rFonts w:ascii="Times New Roman" w:hAnsi="Times New Roman" w:cs="Times New Roman"/>
+        </w:rPr>
+      </w:pPr>
+      <w:r>
+        <w:rPr>
+          <w:rFonts w:ascii="Times New Roman" w:hAnsi="Times New Roman" w:cs="Times New Roman"/>
+        </w:rPr>
+        <w:t xml:space="preserve">El </w:t>
+      </w:r>
+      <w:proofErr w:type="spellStart"/>
+      <w:r>
+        <w:rPr>
+          <w:rFonts w:ascii="Times New Roman" w:hAnsi="Times New Roman" w:cs="Times New Roman"/>
+        </w:rPr>
+        <w:t>freelancer</w:t>
+      </w:r>
+      <w:proofErr w:type="spellEnd"/>
+      <w:r>
+        <w:rPr>
+          <w:rFonts w:ascii="Times New Roman" w:hAnsi="Times New Roman" w:cs="Times New Roman"/>
+        </w:rPr>
+        <w:t xml:space="preserve"> debe colocar su información de contacto de manera explícita, para que los clientes se puedan comunicar con el mismo:</w:t>
+      </w:r>
+    </w:p>
+    <w:p>
+      <w:pPr>
+        <w:pStyle w:val="ListParagraph"/>
+        <w:numPr>
+          <w:ilvl w:val="2"/>
+          <w:numId w:val="12"/>
+        </w:numPr>
+        <w:jc w:val="both"/>
+        <w:rPr>
+          <w:rFonts w:ascii="Times New Roman" w:hAnsi="Times New Roman" w:cs="Times New Roman"/>
+        </w:rPr>
+      </w:pPr>
+      <w:r>
+        <w:rPr>
+          <w:rFonts w:ascii="Times New Roman" w:hAnsi="Times New Roman" w:cs="Times New Roman"/>
+        </w:rPr>
+        <w:t>Nombre completo</w:t>
+      </w:r>
+      <w:r>
+        <w:rPr>
+          <w:rFonts w:ascii="Times New Roman" w:hAnsi="Times New Roman" w:cs="Times New Roman"/>
+        </w:rPr>
+        <w:t>.</w:t>
+      </w:r>
+    </w:p>
+    <w:p>
+      <w:pPr>
+        <w:pStyle w:val="ListParagraph"/>
+        <w:numPr>
+          <w:ilvl w:val="2"/>
+          <w:numId w:val="12"/>
+        </w:numPr>
+        <w:jc w:val="both"/>
+        <w:rPr>
+          <w:rFonts w:ascii="Times New Roman" w:hAnsi="Times New Roman" w:cs="Times New Roman"/>
+        </w:rPr>
+      </w:pPr>
+      <w:r>
+        <w:rPr>
+          <w:rFonts w:ascii="Times New Roman" w:hAnsi="Times New Roman" w:cs="Times New Roman"/>
+        </w:rPr>
+        <w:t>Número telefónico</w:t>
+      </w:r>
+      <w:r>
+        <w:rPr>
+          <w:rFonts w:ascii="Times New Roman" w:hAnsi="Times New Roman" w:cs="Times New Roman"/>
+        </w:rPr>
+        <w:t>.</w:t>
+      </w:r>
+    </w:p>
+    <w:p>
+      <w:pPr>
+        <w:pStyle w:val="ListParagraph"/>
+        <w:numPr>
+          <w:ilvl w:val="2"/>
+          <w:numId w:val="12"/>
+        </w:numPr>
+        <w:jc w:val="both"/>
+        <w:rPr>
+          <w:rFonts w:ascii="Times New Roman" w:hAnsi="Times New Roman" w:cs="Times New Roman"/>
+        </w:rPr>
+      </w:pPr>
+      <w:r>
+        <w:rPr>
+          <w:rFonts w:ascii="Times New Roman" w:hAnsi="Times New Roman" w:cs="Times New Roman"/>
+        </w:rPr>
+        <w:t>Dirección de correo electrónico</w:t>
+      </w:r>
+      <w:r>
+        <w:rPr>
+          <w:rFonts w:ascii="Times New Roman" w:hAnsi="Times New Roman" w:cs="Times New Roman"/>
+        </w:rPr>
+        <w:t>.</w:t>
+      </w:r>
+    </w:p>
+    <w:p>
+      <w:pPr>
+        <w:pStyle w:val="ListParagraph"/>
+        <w:numPr>
+          <w:ilvl w:val="2"/>
+          <w:numId w:val="12"/>
+        </w:numPr>
+        <w:jc w:val="both"/>
+        <w:rPr>
+          <w:rFonts w:ascii="Times New Roman" w:hAnsi="Times New Roman" w:cs="Times New Roman"/>
+        </w:rPr>
+      </w:pPr>
+      <w:r>
+        <w:rPr>
+          <w:rFonts w:ascii="Times New Roman" w:hAnsi="Times New Roman" w:cs="Times New Roman"/>
+        </w:rPr>
+        <w:t>Sitio web (si aplica)</w:t>
+      </w:r>
+      <w:r>
+        <w:rPr>
+          <w:rFonts w:ascii="Times New Roman" w:hAnsi="Times New Roman" w:cs="Times New Roman"/>
+        </w:rPr>
+        <w:t>.</w:t>
+      </w:r>
+    </w:p>
+    <w:p>
+      <w:pPr>
+        <w:pStyle w:val="ListParagraph"/>
+        <w:numPr>
+          <w:ilvl w:val="2"/>
+          <w:numId w:val="12"/>
+        </w:numPr>
+        <w:jc w:val="both"/>
+        <w:rPr>
+          <w:rFonts w:ascii="Times New Roman" w:hAnsi="Times New Roman" w:cs="Times New Roman"/>
+        </w:rPr>
+      </w:pPr>
+      <w:r>
+        <w:rPr>
+          <w:rFonts w:ascii="Times New Roman" w:hAnsi="Times New Roman" w:cs="Times New Roman"/>
+        </w:rPr>
+        <w:t>Resumen de los servicios que presta</w:t>
+      </w:r>
+      <w:r>
+        <w:rPr>
+          <w:rFonts w:ascii="Times New Roman" w:hAnsi="Times New Roman" w:cs="Times New Roman"/>
+        </w:rPr>
+        <w:t>.</w:t>
+      </w:r>
+    </w:p>
+    <w:p>
+      <w:pPr>
+        <w:pStyle w:val="ListParagraph"/>
+        <w:numPr>
+          <w:ilvl w:val="2"/>
+          <w:numId w:val="12"/>
+        </w:numPr>
+        <w:jc w:val="both"/>
+        <w:rPr>
+          <w:rFonts w:ascii="Times New Roman" w:hAnsi="Times New Roman" w:cs="Times New Roman"/>
+        </w:rPr>
+      </w:pPr>
+      <w:r>
+        <w:rPr>
+          <w:rFonts w:ascii="Times New Roman" w:hAnsi="Times New Roman" w:cs="Times New Roman"/>
+        </w:rPr>
+        <w:t>Si aplica, precios de venta de los servicios que presta</w:t>
+      </w:r>
+      <w:r>
+        <w:rPr>
+          <w:rFonts w:ascii="Times New Roman" w:hAnsi="Times New Roman" w:cs="Times New Roman"/>
+        </w:rPr>
+        <w:t>.</w:t>
+      </w:r>
+    </w:p>
+    <w:p>
+      <w:pPr>
+        <w:pStyle w:val="ListParagraph"/>
+        <w:numPr>
+          <w:ilvl w:val="0"/>
+          <w:numId w:val="12"/>
+        </w:numPr>
+        <w:jc w:val="both"/>
+        <w:rPr>
+          <w:rFonts w:ascii="Times New Roman" w:hAnsi="Times New Roman" w:cs="Times New Roman"/>
+        </w:rPr>
+      </w:pPr>
+      <w:r>
+        <w:rPr>
+          <w:rFonts w:ascii="Times New Roman" w:hAnsi="Times New Roman" w:cs="Times New Roman"/>
+          <w:b/>
+        </w:rPr>
+        <w:t>Caso de uso: negocio</w:t>
+      </w:r>
+    </w:p>
+    <w:p>
+      <w:pPr>
+        <w:pStyle w:val="ListParagraph"/>
+        <w:numPr>
+          <w:ilvl w:val="1"/>
+          <w:numId w:val="12"/>
+        </w:numPr>
+        <w:jc w:val="both"/>
+        <w:rPr>
+          <w:rFonts w:ascii="Times New Roman" w:hAnsi="Times New Roman" w:cs="Times New Roman"/>
+        </w:rPr>
+      </w:pPr>
+      <w:r>
+        <w:rPr>
+          <w:rFonts w:ascii="Times New Roman" w:hAnsi="Times New Roman" w:cs="Times New Roman"/>
+        </w:rPr>
+        <w:t>Ambas partes deben acordar tener una reunión para dar inicio al negocio. En esta se debe de concretar:</w:t>
+      </w:r>
+    </w:p>
+    <w:p>
+      <w:pPr>
+        <w:pStyle w:val="ListParagraph"/>
+        <w:numPr>
+          <w:ilvl w:val="2"/>
+          <w:numId w:val="12"/>
+        </w:numPr>
+        <w:jc w:val="both"/>
+        <w:rPr>
+          <w:rFonts w:ascii="Times New Roman" w:hAnsi="Times New Roman" w:cs="Times New Roman"/>
+        </w:rPr>
+      </w:pPr>
+      <w:r>
+        <w:rPr>
+          <w:rFonts w:ascii="Times New Roman" w:hAnsi="Times New Roman" w:cs="Times New Roman"/>
+        </w:rPr>
+        <w:t>El precio total del trabajo o servicio.</w:t>
+      </w:r>
+    </w:p>
+    <w:p>
+      <w:pPr>
+        <w:pStyle w:val="ListParagraph"/>
+        <w:numPr>
+          <w:ilvl w:val="2"/>
+          <w:numId w:val="12"/>
+        </w:numPr>
+        <w:jc w:val="both"/>
+        <w:rPr>
+          <w:rFonts w:ascii="Times New Roman" w:hAnsi="Times New Roman" w:cs="Times New Roman"/>
+        </w:rPr>
+      </w:pPr>
+      <w:r>
+        <w:rPr>
+          <w:rFonts w:ascii="Times New Roman" w:hAnsi="Times New Roman" w:cs="Times New Roman"/>
+        </w:rPr>
+        <w:t>El listado de requerimientos del producto o servicio y el desglose específico de cada uno de ellos.</w:t>
+      </w:r>
+    </w:p>
+    <w:p>
+      <w:pPr>
+        <w:pStyle w:val="ListParagraph"/>
+        <w:numPr>
+          <w:ilvl w:val="2"/>
+          <w:numId w:val="12"/>
+        </w:numPr>
+        <w:jc w:val="both"/>
+        <w:rPr>
+          <w:rFonts w:ascii="Times New Roman" w:hAnsi="Times New Roman" w:cs="Times New Roman"/>
+        </w:rPr>
+      </w:pPr>
+      <w:r>
+        <w:rPr>
+          <w:rFonts w:ascii="Times New Roman" w:hAnsi="Times New Roman" w:cs="Times New Roman"/>
+        </w:rPr>
+        <w:t xml:space="preserve">Se debe acordar </w:t>
+      </w:r>
+      <w:r>
+        <w:rPr>
+          <w:rFonts w:ascii="Times New Roman" w:hAnsi="Times New Roman" w:cs="Times New Roman"/>
+        </w:rPr>
+        <w:t>el tiempo límite de entrega del producto o servicio.</w:t>
+      </w:r>
+    </w:p>
+    <w:p>
+      <w:pPr>
+        <w:pStyle w:val="ListParagraph"/>
+        <w:numPr>
+          <w:ilvl w:val="2"/>
+          <w:numId w:val="12"/>
+        </w:numPr>
+        <w:jc w:val="both"/>
+        <w:rPr>
+          <w:rFonts w:ascii="Times New Roman" w:hAnsi="Times New Roman" w:cs="Times New Roman"/>
+        </w:rPr>
+      </w:pPr>
+      <w:r>
+        <w:rPr>
+          <w:rFonts w:ascii="Times New Roman" w:hAnsi="Times New Roman" w:cs="Times New Roman"/>
+        </w:rPr>
+        <w:t>Se debe acordar y planificar el número de reuniones, si aplican, que se tendrán a lo largo del desarrollo del producto o servicio.</w:t>
+      </w:r>
+    </w:p>
+    <w:p>
+      <w:pPr>
+        <w:pStyle w:val="ListParagraph"/>
+        <w:numPr>
+          <w:ilvl w:val="2"/>
+          <w:numId w:val="12"/>
+        </w:numPr>
+        <w:jc w:val="both"/>
+        <w:rPr>
+          <w:rFonts w:ascii="Times New Roman" w:hAnsi="Times New Roman" w:cs="Times New Roman"/>
+        </w:rPr>
+      </w:pPr>
+      <w:r>
+        <w:rPr>
+          <w:rFonts w:ascii="Times New Roman" w:hAnsi="Times New Roman" w:cs="Times New Roman"/>
+        </w:rPr>
+        <w:t>Se debe acordar la forma de proceder con los cambios en el producto; ambas partes deben estar de acuerdo en un sistema que les permita implementar cambios en el producto sin ocasionar problemas mayores.</w:t>
+      </w:r>
+    </w:p>
+    <w:p>
+      <w:pPr>
+        <w:pStyle w:val="ListParagraph"/>
+        <w:numPr>
+          <w:ilvl w:val="2"/>
+          <w:numId w:val="12"/>
+        </w:numPr>
+        <w:jc w:val="both"/>
+        <w:rPr>
+          <w:rFonts w:ascii="Times New Roman" w:hAnsi="Times New Roman" w:cs="Times New Roman"/>
+        </w:rPr>
+      </w:pPr>
+      <w:r>
+        <w:rPr>
+          <w:rFonts w:ascii="Times New Roman" w:hAnsi="Times New Roman" w:cs="Times New Roman"/>
+        </w:rPr>
+        <w:t xml:space="preserve">Se debe de acordar el desglose del producto o servicio, es decir, ambas partes deben establecer los segmentos en los que se dividirá el desarrollo del producto, a fin de que el cliente deberá de realizar un pago al </w:t>
+      </w:r>
+      <w:proofErr w:type="spellStart"/>
+      <w:r>
+        <w:rPr>
+          <w:rFonts w:ascii="Times New Roman" w:hAnsi="Times New Roman" w:cs="Times New Roman"/>
+        </w:rPr>
+        <w:t>freelancer</w:t>
+      </w:r>
+      <w:proofErr w:type="spellEnd"/>
+      <w:r>
+        <w:rPr>
+          <w:rFonts w:ascii="Times New Roman" w:hAnsi="Times New Roman" w:cs="Times New Roman"/>
+        </w:rPr>
+        <w:t xml:space="preserve"> cada vez que este le entregue el desarrollo final de cata segmento o parte del producto. Si ambas partes fallan en concretar un desglose del producto, entonces el cliente deberá realizar un pago inicial al </w:t>
+      </w:r>
+      <w:proofErr w:type="spellStart"/>
+      <w:r>
+        <w:rPr>
+          <w:rFonts w:ascii="Times New Roman" w:hAnsi="Times New Roman" w:cs="Times New Roman"/>
+        </w:rPr>
+        <w:t>freelancer</w:t>
+      </w:r>
+      <w:proofErr w:type="spellEnd"/>
+      <w:r>
+        <w:rPr>
+          <w:rFonts w:ascii="Times New Roman" w:hAnsi="Times New Roman" w:cs="Times New Roman"/>
+        </w:rPr>
+        <w:t xml:space="preserve"> (acordado por ambas partes) y deberá cancelar el dinero restante al momento de la entrega final del producto o servicio.</w:t>
+      </w:r>
+    </w:p>
+    <w:p>
+      <w:pPr>
+        <w:pStyle w:val="ListParagraph"/>
+        <w:numPr>
+          <w:ilvl w:val="2"/>
+          <w:numId w:val="12"/>
+        </w:numPr>
+        <w:jc w:val="both"/>
+        <w:rPr>
+          <w:rFonts w:ascii="Times New Roman" w:hAnsi="Times New Roman" w:cs="Times New Roman"/>
+        </w:rPr>
+      </w:pPr>
+      <w:r>
+        <w:rPr>
+          <w:rFonts w:ascii="Times New Roman" w:hAnsi="Times New Roman" w:cs="Times New Roman"/>
+        </w:rPr>
+        <w:t>Es opcional</w:t>
+      </w:r>
+      <w:r>
+        <w:rPr>
+          <w:rFonts w:ascii="Times New Roman" w:hAnsi="Times New Roman" w:cs="Times New Roman"/>
+        </w:rPr>
+        <w:t xml:space="preserve"> que ambas partes establezcan una reunión final para discutir los resultados finales del producto o servicio entregado.</w:t>
+      </w:r>
+    </w:p>
+    <w:p>
+      <w:pPr>
+        <w:pStyle w:val="ListParagraph"/>
+        <w:numPr>
+          <w:ilvl w:val="0"/>
+          <w:numId w:val="12"/>
+        </w:numPr>
+        <w:jc w:val="both"/>
+        <w:rPr>
+          <w:rFonts w:ascii="Times New Roman" w:hAnsi="Times New Roman" w:cs="Times New Roman"/>
+        </w:rPr>
+      </w:pPr>
+      <w:r>
+        <w:rPr>
+          <w:rFonts w:ascii="Times New Roman" w:hAnsi="Times New Roman" w:cs="Times New Roman"/>
+          <w:b/>
+        </w:rPr>
+        <w:t>Caso de uso: Recomendación</w:t>
+      </w:r>
+    </w:p>
+    <w:p>
+      <w:pPr>
+        <w:pStyle w:val="ListParagraph"/>
+        <w:numPr>
+          <w:ilvl w:val="1"/>
+          <w:numId w:val="12"/>
+        </w:numPr>
+        <w:jc w:val="both"/>
+        <w:rPr>
+          <w:rFonts w:ascii="Times New Roman" w:hAnsi="Times New Roman" w:cs="Times New Roman"/>
+        </w:rPr>
+      </w:pPr>
+      <w:r>
+        <w:rPr>
+          <w:rFonts w:ascii="Times New Roman" w:hAnsi="Times New Roman" w:cs="Times New Roman"/>
+        </w:rPr>
+        <w:t xml:space="preserve">En caso que el cliente decida recomendar al </w:t>
+      </w:r>
+      <w:proofErr w:type="spellStart"/>
+      <w:r>
+        <w:rPr>
+          <w:rFonts w:ascii="Times New Roman" w:hAnsi="Times New Roman" w:cs="Times New Roman"/>
+        </w:rPr>
+        <w:t>freelancer</w:t>
+      </w:r>
+      <w:proofErr w:type="spellEnd"/>
+      <w:r>
+        <w:rPr>
+          <w:rFonts w:ascii="Times New Roman" w:hAnsi="Times New Roman" w:cs="Times New Roman"/>
+        </w:rPr>
+        <w:t>, este tiene la libertad de hacerlo de la manera que él desee.</w:t>
+      </w:r>
     </w:p>
     <w:sectPr>
       <w:pgSz w:w="11909" w:h="16834"/>
@@ -3174,6 +5525,119 @@
     </w:lvl>
   </w:abstractNum>
   <w:abstractNum w:abstractNumId="3" w15:restartNumberingAfterBreak="0">
+    <w:nsid w:val="19F0358D"/>
+    <w:multiLevelType w:val="multilevel"/>
+    <w:tmpl w:val="3556769C"/>
+    <w:lvl w:ilvl="0">
+      <w:start w:val="1"/>
+      <w:numFmt w:val="decimal"/>
+      <w:lvlText w:val="%1."/>
+      <w:lvlJc w:val="left"/>
+      <w:pPr>
+        <w:tabs>
+          <w:tab w:val="num" w:pos="720"/>
+        </w:tabs>
+        <w:ind w:left="720" w:hanging="360"/>
+      </w:pPr>
+    </w:lvl>
+    <w:lvl w:ilvl="1" w:tentative="1">
+      <w:start w:val="1"/>
+      <w:numFmt w:val="decimal"/>
+      <w:lvlText w:val="%2."/>
+      <w:lvlJc w:val="left"/>
+      <w:pPr>
+        <w:tabs>
+          <w:tab w:val="num" w:pos="1440"/>
+        </w:tabs>
+        <w:ind w:left="1440" w:hanging="360"/>
+      </w:pPr>
+    </w:lvl>
+    <w:lvl w:ilvl="2" w:tentative="1">
+      <w:start w:val="1"/>
+      <w:numFmt w:val="decimal"/>
+      <w:lvlText w:val="%3."/>
+      <w:lvlJc w:val="left"/>
+      <w:pPr>
+        <w:tabs>
+          <w:tab w:val="num" w:pos="2160"/>
+        </w:tabs>
+        <w:ind w:left="2160" w:hanging="360"/>
+      </w:pPr>
+    </w:lvl>
+    <w:lvl w:ilvl="3" w:tentative="1">
+      <w:start w:val="1"/>
+      <w:numFmt w:val="decimal"/>
+      <w:lvlText w:val="%4."/>
+      <w:lvlJc w:val="left"/>
+      <w:pPr>
+        <w:tabs>
+          <w:tab w:val="num" w:pos="2880"/>
+        </w:tabs>
+        <w:ind w:left="2880" w:hanging="360"/>
+      </w:pPr>
+    </w:lvl>
+    <w:lvl w:ilvl="4" w:tentative="1">
+      <w:start w:val="1"/>
+      <w:numFmt w:val="decimal"/>
+      <w:lvlText w:val="%5."/>
+      <w:lvlJc w:val="left"/>
+      <w:pPr>
+        <w:tabs>
+          <w:tab w:val="num" w:pos="3600"/>
+        </w:tabs>
+        <w:ind w:left="3600" w:hanging="360"/>
+      </w:pPr>
+    </w:lvl>
+    <w:lvl w:ilvl="5" w:tentative="1">
+      <w:start w:val="1"/>
+      <w:numFmt w:val="decimal"/>
+      <w:lvlText w:val="%6."/>
+      <w:lvlJc w:val="left"/>
+      <w:pPr>
+        <w:tabs>
+          <w:tab w:val="num" w:pos="4320"/>
+        </w:tabs>
+        <w:ind w:left="4320" w:hanging="360"/>
+      </w:pPr>
+    </w:lvl>
+    <w:lvl w:ilvl="6" w:tentative="1">
+      <w:start w:val="1"/>
+      <w:numFmt w:val="decimal"/>
+      <w:lvlText w:val="%7."/>
+      <w:lvlJc w:val="left"/>
+      <w:pPr>
+        <w:tabs>
+          <w:tab w:val="num" w:pos="5040"/>
+        </w:tabs>
+        <w:ind w:left="5040" w:hanging="360"/>
+      </w:pPr>
+    </w:lvl>
+    <w:lvl w:ilvl="7" w:tentative="1">
+      <w:start w:val="1"/>
+      <w:numFmt w:val="decimal"/>
+      <w:lvlText w:val="%8."/>
+      <w:lvlJc w:val="left"/>
+      <w:pPr>
+        <w:tabs>
+          <w:tab w:val="num" w:pos="5760"/>
+        </w:tabs>
+        <w:ind w:left="5760" w:hanging="360"/>
+      </w:pPr>
+    </w:lvl>
+    <w:lvl w:ilvl="8" w:tentative="1">
+      <w:start w:val="1"/>
+      <w:numFmt w:val="decimal"/>
+      <w:lvlText w:val="%9."/>
+      <w:lvlJc w:val="left"/>
+      <w:pPr>
+        <w:tabs>
+          <w:tab w:val="num" w:pos="6480"/>
+        </w:tabs>
+        <w:ind w:left="6480" w:hanging="360"/>
+      </w:pPr>
+    </w:lvl>
+  </w:abstractNum>
+  <w:abstractNum w:abstractNumId="4" w15:restartNumberingAfterBreak="0">
     <w:nsid w:val="1B0E1A9C"/>
     <w:multiLevelType w:val="hybridMultilevel"/>
     <w:tmpl w:val="08061F74"/>
@@ -3286,7 +5750,7 @@
       </w:rPr>
     </w:lvl>
   </w:abstractNum>
-  <w:abstractNum w:abstractNumId="4" w15:restartNumberingAfterBreak="0">
+  <w:abstractNum w:abstractNumId="5" w15:restartNumberingAfterBreak="0">
     <w:nsid w:val="407330CF"/>
     <w:multiLevelType w:val="hybridMultilevel"/>
     <w:tmpl w:val="6A026D7E"/>
@@ -3399,7 +5863,7 @@
       </w:rPr>
     </w:lvl>
   </w:abstractNum>
-  <w:abstractNum w:abstractNumId="5" w15:restartNumberingAfterBreak="0">
+  <w:abstractNum w:abstractNumId="6" w15:restartNumberingAfterBreak="0">
     <w:nsid w:val="4DA21363"/>
     <w:multiLevelType w:val="hybridMultilevel"/>
     <w:tmpl w:val="D8249512"/>
@@ -3485,7 +5949,7 @@
       </w:pPr>
     </w:lvl>
   </w:abstractNum>
-  <w:abstractNum w:abstractNumId="6" w15:restartNumberingAfterBreak="0">
+  <w:abstractNum w:abstractNumId="7" w15:restartNumberingAfterBreak="0">
     <w:nsid w:val="4F9430F2"/>
     <w:multiLevelType w:val="multilevel"/>
     <w:tmpl w:val="D4B852A8"/>
@@ -3598,7 +6062,7 @@
       </w:rPr>
     </w:lvl>
   </w:abstractNum>
-  <w:abstractNum w:abstractNumId="7" w15:restartNumberingAfterBreak="0">
+  <w:abstractNum w:abstractNumId="8" w15:restartNumberingAfterBreak="0">
     <w:nsid w:val="58E52132"/>
     <w:multiLevelType w:val="multilevel"/>
     <w:tmpl w:val="87EE41C2"/>
@@ -3711,7 +6175,120 @@
       </w:rPr>
     </w:lvl>
   </w:abstractNum>
-  <w:abstractNum w:abstractNumId="8" w15:restartNumberingAfterBreak="0">
+  <w:abstractNum w:abstractNumId="9" w15:restartNumberingAfterBreak="0">
+    <w:nsid w:val="5C986ACD"/>
+    <w:multiLevelType w:val="multilevel"/>
+    <w:tmpl w:val="1D9685A6"/>
+    <w:lvl w:ilvl="0">
+      <w:start w:val="1"/>
+      <w:numFmt w:val="decimal"/>
+      <w:lvlText w:val="%1."/>
+      <w:lvlJc w:val="left"/>
+      <w:pPr>
+        <w:tabs>
+          <w:tab w:val="num" w:pos="720"/>
+        </w:tabs>
+        <w:ind w:left="720" w:hanging="360"/>
+      </w:pPr>
+    </w:lvl>
+    <w:lvl w:ilvl="1" w:tentative="1">
+      <w:start w:val="1"/>
+      <w:numFmt w:val="decimal"/>
+      <w:lvlText w:val="%2."/>
+      <w:lvlJc w:val="left"/>
+      <w:pPr>
+        <w:tabs>
+          <w:tab w:val="num" w:pos="1440"/>
+        </w:tabs>
+        <w:ind w:left="1440" w:hanging="360"/>
+      </w:pPr>
+    </w:lvl>
+    <w:lvl w:ilvl="2" w:tentative="1">
+      <w:start w:val="1"/>
+      <w:numFmt w:val="decimal"/>
+      <w:lvlText w:val="%3."/>
+      <w:lvlJc w:val="left"/>
+      <w:pPr>
+        <w:tabs>
+          <w:tab w:val="num" w:pos="2160"/>
+        </w:tabs>
+        <w:ind w:left="2160" w:hanging="360"/>
+      </w:pPr>
+    </w:lvl>
+    <w:lvl w:ilvl="3" w:tentative="1">
+      <w:start w:val="1"/>
+      <w:numFmt w:val="decimal"/>
+      <w:lvlText w:val="%4."/>
+      <w:lvlJc w:val="left"/>
+      <w:pPr>
+        <w:tabs>
+          <w:tab w:val="num" w:pos="2880"/>
+        </w:tabs>
+        <w:ind w:left="2880" w:hanging="360"/>
+      </w:pPr>
+    </w:lvl>
+    <w:lvl w:ilvl="4" w:tentative="1">
+      <w:start w:val="1"/>
+      <w:numFmt w:val="decimal"/>
+      <w:lvlText w:val="%5."/>
+      <w:lvlJc w:val="left"/>
+      <w:pPr>
+        <w:tabs>
+          <w:tab w:val="num" w:pos="3600"/>
+        </w:tabs>
+        <w:ind w:left="3600" w:hanging="360"/>
+      </w:pPr>
+    </w:lvl>
+    <w:lvl w:ilvl="5" w:tentative="1">
+      <w:start w:val="1"/>
+      <w:numFmt w:val="decimal"/>
+      <w:lvlText w:val="%6."/>
+      <w:lvlJc w:val="left"/>
+      <w:pPr>
+        <w:tabs>
+          <w:tab w:val="num" w:pos="4320"/>
+        </w:tabs>
+        <w:ind w:left="4320" w:hanging="360"/>
+      </w:pPr>
+    </w:lvl>
+    <w:lvl w:ilvl="6" w:tentative="1">
+      <w:start w:val="1"/>
+      <w:numFmt w:val="decimal"/>
+      <w:lvlText w:val="%7."/>
+      <w:lvlJc w:val="left"/>
+      <w:pPr>
+        <w:tabs>
+          <w:tab w:val="num" w:pos="5040"/>
+        </w:tabs>
+        <w:ind w:left="5040" w:hanging="360"/>
+      </w:pPr>
+    </w:lvl>
+    <w:lvl w:ilvl="7" w:tentative="1">
+      <w:start w:val="1"/>
+      <w:numFmt w:val="decimal"/>
+      <w:lvlText w:val="%8."/>
+      <w:lvlJc w:val="left"/>
+      <w:pPr>
+        <w:tabs>
+          <w:tab w:val="num" w:pos="5760"/>
+        </w:tabs>
+        <w:ind w:left="5760" w:hanging="360"/>
+      </w:pPr>
+    </w:lvl>
+    <w:lvl w:ilvl="8" w:tentative="1">
+      <w:start w:val="1"/>
+      <w:numFmt w:val="decimal"/>
+      <w:lvlText w:val="%9."/>
+      <w:lvlJc w:val="left"/>
+      <w:pPr>
+        <w:tabs>
+          <w:tab w:val="num" w:pos="6480"/>
+        </w:tabs>
+        <w:ind w:left="6480" w:hanging="360"/>
+      </w:pPr>
+    </w:lvl>
+  </w:abstractNum>
+  <w:abstractNum w:abstractNumId="10" w15:restartNumberingAfterBreak="0">
     <w:nsid w:val="71202183"/>
     <w:multiLevelType w:val="hybridMultilevel"/>
     <w:tmpl w:val="5E18118C"/>
@@ -3822,13 +6399,99 @@
       <w:rPr>
         <w:rFonts w:ascii="Wingdings" w:hAnsi="Wingdings" w:hint="default"/>
       </w:rPr>
+    </w:lvl>
+  </w:abstractNum>
+  <w:abstractNum w:abstractNumId="11" w15:restartNumberingAfterBreak="0">
+    <w:nsid w:val="7BD27D76"/>
+    <w:multiLevelType w:val="hybridMultilevel"/>
+    <w:tmpl w:val="D8249512"/>
+    <w:lvl w:ilvl="0" w:tplc="0C0A001B">
+      <w:start w:val="1"/>
+      <w:numFmt w:val="lowerRoman"/>
+      <w:lvlText w:val="%1."/>
+      <w:lvlJc w:val="right"/>
+      <w:pPr>
+        <w:ind w:left="2160" w:hanging="360"/>
+      </w:pPr>
+    </w:lvl>
+    <w:lvl w:ilvl="1" w:tplc="0C0A0019">
+      <w:start w:val="1"/>
+      <w:numFmt w:val="lowerLetter"/>
+      <w:lvlText w:val="%2."/>
+      <w:lvlJc w:val="left"/>
+      <w:pPr>
+        <w:ind w:left="2880" w:hanging="360"/>
+      </w:pPr>
+    </w:lvl>
+    <w:lvl w:ilvl="2" w:tplc="0C0A001B">
+      <w:start w:val="1"/>
+      <w:numFmt w:val="lowerRoman"/>
+      <w:lvlText w:val="%3."/>
+      <w:lvlJc w:val="right"/>
+      <w:pPr>
+        <w:ind w:left="3600" w:hanging="180"/>
+      </w:pPr>
+    </w:lvl>
+    <w:lvl w:ilvl="3" w:tplc="0C0A000F" w:tentative="1">
+      <w:start w:val="1"/>
+      <w:numFmt w:val="decimal"/>
+      <w:lvlText w:val="%4."/>
+      <w:lvlJc w:val="left"/>
+      <w:pPr>
+        <w:ind w:left="4320" w:hanging="360"/>
+      </w:pPr>
+    </w:lvl>
+    <w:lvl w:ilvl="4" w:tplc="0C0A0019" w:tentative="1">
+      <w:start w:val="1"/>
+      <w:numFmt w:val="lowerLetter"/>
+      <w:lvlText w:val="%5."/>
+      <w:lvlJc w:val="left"/>
+      <w:pPr>
+        <w:ind w:left="5040" w:hanging="360"/>
+      </w:pPr>
+    </w:lvl>
+    <w:lvl w:ilvl="5" w:tplc="0C0A001B" w:tentative="1">
+      <w:start w:val="1"/>
+      <w:numFmt w:val="lowerRoman"/>
+      <w:lvlText w:val="%6."/>
+      <w:lvlJc w:val="right"/>
+      <w:pPr>
+        <w:ind w:left="5760" w:hanging="180"/>
+      </w:pPr>
+    </w:lvl>
+    <w:lvl w:ilvl="6" w:tplc="0C0A000F" w:tentative="1">
+      <w:start w:val="1"/>
+      <w:numFmt w:val="decimal"/>
+      <w:lvlText w:val="%7."/>
+      <w:lvlJc w:val="left"/>
+      <w:pPr>
+        <w:ind w:left="6480" w:hanging="360"/>
+      </w:pPr>
+    </w:lvl>
+    <w:lvl w:ilvl="7" w:tplc="0C0A0019" w:tentative="1">
+      <w:start w:val="1"/>
+      <w:numFmt w:val="lowerLetter"/>
+      <w:lvlText w:val="%8."/>
+      <w:lvlJc w:val="left"/>
+      <w:pPr>
+        <w:ind w:left="7200" w:hanging="360"/>
+      </w:pPr>
+    </w:lvl>
+    <w:lvl w:ilvl="8" w:tplc="0C0A001B" w:tentative="1">
+      <w:start w:val="1"/>
+      <w:numFmt w:val="lowerRoman"/>
+      <w:lvlText w:val="%9."/>
+      <w:lvlJc w:val="right"/>
+      <w:pPr>
+        <w:ind w:left="7920" w:hanging="180"/>
+      </w:pPr>
     </w:lvl>
   </w:abstractNum>
   <w:num w:numId="1">
     <w:abstractNumId w:val="2"/>
   </w:num>
   <w:num w:numId="2">
-    <w:abstractNumId w:val="7"/>
+    <w:abstractNumId w:val="8"/>
   </w:num>
   <w:num w:numId="3">
     <w:abstractNumId w:val="0"/>
@@ -3837,19 +6500,28 @@
     <w:abstractNumId w:val="1"/>
   </w:num>
   <w:num w:numId="5">
+    <w:abstractNumId w:val="5"/>
+  </w:num>
+  <w:num w:numId="6">
     <w:abstractNumId w:val="4"/>
   </w:num>
-  <w:num w:numId="6">
+  <w:num w:numId="7">
+    <w:abstractNumId w:val="10"/>
+  </w:num>
+  <w:num w:numId="8">
+    <w:abstractNumId w:val="7"/>
+  </w:num>
+  <w:num w:numId="9">
+    <w:abstractNumId w:val="6"/>
+  </w:num>
+  <w:num w:numId="10">
+    <w:abstractNumId w:val="9"/>
+  </w:num>
+  <w:num w:numId="11">
     <w:abstractNumId w:val="3"/>
   </w:num>
-  <w:num w:numId="7">
-    <w:abstractNumId w:val="8"/>
-  </w:num>
-  <w:num w:numId="8">
-    <w:abstractNumId w:val="6"/>
-  </w:num>
-  <w:num w:numId="9">
-    <w:abstractNumId w:val="5"/>
+  <w:num w:numId="12">
+    <w:abstractNumId w:val="11"/>
   </w:num>
 </w:numbering>
 </file>
@@ -4417,6 +7089,28 @@
       <w:contextualSpacing/>
     </w:pPr>
   </w:style>
+  <w:style w:type="paragraph" w:styleId="NormalWeb">
+    <w:name w:val="Normal (Web)"/>
+    <w:basedOn w:val="Normal"/>
+    <w:uiPriority w:val="99"/>
+    <w:semiHidden/>
+    <w:unhideWhenUsed/>
+    <w:rsid w:val="00A02CE6"/>
+    <w:pPr>
+      <w:spacing w:before="100" w:beforeAutospacing="1" w:after="100" w:afterAutospacing="1" w:line="240" w:lineRule="auto"/>
+    </w:pPr>
+    <w:rPr>
+      <w:rFonts w:ascii="Times New Roman" w:eastAsia="Times New Roman" w:hAnsi="Times New Roman" w:cs="Times New Roman"/>
+      <w:color w:val="auto"/>
+      <w:sz w:val="24"/>
+      <w:szCs w:val="24"/>
+    </w:rPr>
+  </w:style>
+  <w:style w:type="character" w:customStyle="1" w:styleId="apple-tab-span">
+    <w:name w:val="apple-tab-span"/>
+    <w:basedOn w:val="DefaultParagraphFont"/>
+    <w:rsid w:val="00A02CE6"/>
+  </w:style>
 </w:styles>
 </file>
 

</xml_diff>

<commit_message>
Cambios en objetos de diagramas 1 y 2.
</commit_message>
<xml_diff>
--- a/FreeLanceros.docx
+++ b/FreeLanceros.docx
@@ -1,6 +1,6 @@
 
 <file path=word/document.xml><?xml version="1.0" encoding="utf-8"?>
-<w:document xmlns:wpc="http://schemas.microsoft.com/office/word/2010/wordprocessingCanvas" xmlns:cx="http://schemas.microsoft.com/office/drawing/2014/chartex" xmlns:cx1="http://schemas.microsoft.com/office/drawing/2015/9/8/chartex" xmlns:cx2="http://schemas.microsoft.com/office/drawing/2015/10/21/chartex" xmlns:cx3="http://schemas.microsoft.com/office/drawing/2016/5/9/chartex" xmlns:cx4="http://schemas.microsoft.com/office/drawing/2016/5/10/chartex" xmlns:cx5="http://schemas.microsoft.com/office/drawing/2016/5/11/chartex" xmlns:mc="http://schemas.openxmlformats.org/markup-compatibility/2006" xmlns:o="urn:schemas-microsoft-com:office:office" xmlns:r="http://schemas.openxmlformats.org/officeDocument/2006/relationships" xmlns:m="http://schemas.openxmlformats.org/officeDocument/2006/math" xmlns:v="urn:schemas-microsoft-com:vml" xmlns:wp14="http://schemas.microsoft.com/office/word/2010/wordprocessingDrawing" xmlns:wp="http://schemas.openxmlformats.org/drawingml/2006/wordprocessingDrawing" xmlns:w10="urn:schemas-microsoft-com:office:word" xmlns:w="http://schemas.openxmlformats.org/wordprocessingml/2006/main" xmlns:w14="http://schemas.microsoft.com/office/word/2010/wordml" xmlns:w15="http://schemas.microsoft.com/office/word/2012/wordml" xmlns:w16se="http://schemas.microsoft.com/office/word/2015/wordml/symex" xmlns:wpg="http://schemas.microsoft.com/office/word/2010/wordprocessingGroup" xmlns:wpi="http://schemas.microsoft.com/office/word/2010/wordprocessingInk" xmlns:wne="http://schemas.microsoft.com/office/word/2006/wordml" xmlns:wps="http://schemas.microsoft.com/office/word/2010/wordprocessingShape" mc:Ignorable="w14 w15 w16se wp14">
+<w:document xmlns:wpc="http://schemas.microsoft.com/office/word/2010/wordprocessingCanvas" xmlns:cx="http://schemas.microsoft.com/office/drawing/2014/chartex" xmlns:cx1="http://schemas.microsoft.com/office/drawing/2015/9/8/chartex" xmlns:cx2="http://schemas.microsoft.com/office/drawing/2015/10/21/chartex" xmlns:mc="http://schemas.openxmlformats.org/markup-compatibility/2006" xmlns:o="urn:schemas-microsoft-com:office:office" xmlns:r="http://schemas.openxmlformats.org/officeDocument/2006/relationships" xmlns:m="http://schemas.openxmlformats.org/officeDocument/2006/math" xmlns:v="urn:schemas-microsoft-com:vml" xmlns:wp14="http://schemas.microsoft.com/office/word/2010/wordprocessingDrawing" xmlns:wp="http://schemas.openxmlformats.org/drawingml/2006/wordprocessingDrawing" xmlns:w10="urn:schemas-microsoft-com:office:word" xmlns:w="http://schemas.openxmlformats.org/wordprocessingml/2006/main" xmlns:w14="http://schemas.microsoft.com/office/word/2010/wordml" xmlns:w15="http://schemas.microsoft.com/office/word/2012/wordml" xmlns:w16se="http://schemas.microsoft.com/office/word/2015/wordml/symex" xmlns:wpg="http://schemas.microsoft.com/office/word/2010/wordprocessingGroup" xmlns:wpi="http://schemas.microsoft.com/office/word/2010/wordprocessingInk" xmlns:wne="http://schemas.microsoft.com/office/word/2006/wordml" xmlns:wps="http://schemas.microsoft.com/office/word/2010/wordprocessingShape" mc:Ignorable="w14 w15 w16se wp14">
   <w:background w:color="FFFFFF"/>
   <w:body>
     <w:p>
@@ -13,6 +13,7 @@
       <w:r>
         <w:rPr>
           <w:noProof/>
+          <w:lang w:val="es-GT" w:eastAsia="es-GT"/>
         </w:rPr>
         <w:drawing>
           <wp:inline distT="0" distB="0" distL="0" distR="0" wp14:anchorId="61FFD6FA" wp14:editId="2EE73207">
@@ -658,7 +659,7 @@
     </w:p>
     <w:p>
       <w:pPr>
-        <w:pStyle w:val="ListParagraph"/>
+        <w:pStyle w:val="Prrafodelista"/>
         <w:numPr>
           <w:ilvl w:val="0"/>
           <w:numId w:val="5"/>
@@ -677,7 +678,7 @@
     </w:p>
     <w:p>
       <w:pPr>
-        <w:pStyle w:val="ListParagraph"/>
+        <w:pStyle w:val="Prrafodelista"/>
         <w:numPr>
           <w:ilvl w:val="0"/>
           <w:numId w:val="5"/>
@@ -696,7 +697,7 @@
     </w:p>
     <w:p>
       <w:pPr>
-        <w:pStyle w:val="ListParagraph"/>
+        <w:pStyle w:val="Prrafodelista"/>
         <w:numPr>
           <w:ilvl w:val="0"/>
           <w:numId w:val="5"/>
@@ -715,7 +716,7 @@
     </w:p>
     <w:p>
       <w:pPr>
-        <w:pStyle w:val="ListParagraph"/>
+        <w:pStyle w:val="Prrafodelista"/>
         <w:numPr>
           <w:ilvl w:val="0"/>
           <w:numId w:val="5"/>
@@ -734,7 +735,7 @@
     </w:p>
     <w:p>
       <w:pPr>
-        <w:pStyle w:val="ListParagraph"/>
+        <w:pStyle w:val="Prrafodelista"/>
         <w:numPr>
           <w:ilvl w:val="0"/>
           <w:numId w:val="5"/>
@@ -753,7 +754,7 @@
     </w:p>
     <w:p>
       <w:pPr>
-        <w:pStyle w:val="ListParagraph"/>
+        <w:pStyle w:val="Prrafodelista"/>
         <w:numPr>
           <w:ilvl w:val="0"/>
           <w:numId w:val="5"/>
@@ -772,7 +773,7 @@
     </w:p>
     <w:p>
       <w:pPr>
-        <w:pStyle w:val="ListParagraph"/>
+        <w:pStyle w:val="Prrafodelista"/>
         <w:numPr>
           <w:ilvl w:val="0"/>
           <w:numId w:val="5"/>
@@ -865,7 +866,7 @@
     </w:p>
     <w:p>
       <w:pPr>
-        <w:pStyle w:val="ListParagraph"/>
+        <w:pStyle w:val="Prrafodelista"/>
         <w:numPr>
           <w:ilvl w:val="0"/>
           <w:numId w:val="6"/>
@@ -899,7 +900,7 @@
     </w:p>
     <w:p>
       <w:pPr>
-        <w:pStyle w:val="ListParagraph"/>
+        <w:pStyle w:val="Prrafodelista"/>
         <w:numPr>
           <w:ilvl w:val="0"/>
           <w:numId w:val="6"/>
@@ -951,7 +952,7 @@
     </w:p>
     <w:p>
       <w:pPr>
-        <w:pStyle w:val="ListParagraph"/>
+        <w:pStyle w:val="Prrafodelista"/>
         <w:numPr>
           <w:ilvl w:val="0"/>
           <w:numId w:val="7"/>
@@ -985,7 +986,7 @@
     </w:p>
     <w:p>
       <w:pPr>
-        <w:pStyle w:val="ListParagraph"/>
+        <w:pStyle w:val="Prrafodelista"/>
         <w:numPr>
           <w:ilvl w:val="0"/>
           <w:numId w:val="7"/>
@@ -1450,6 +1451,7 @@
         <w:rPr>
           <w:rFonts w:ascii="Times New Roman" w:hAnsi="Times New Roman" w:cs="Times New Roman"/>
           <w:noProof/>
+          <w:lang w:val="es-GT" w:eastAsia="es-GT"/>
         </w:rPr>
         <w:drawing>
           <wp:inline distT="0" distB="0" distL="0" distR="0">
@@ -1503,6 +1505,7 @@
       <w:r>
         <w:rPr>
           <w:noProof/>
+          <w:lang w:val="es-GT" w:eastAsia="es-GT"/>
         </w:rPr>
         <w:drawing>
           <wp:inline distT="114300" distB="114300" distL="114300" distR="114300" wp14:anchorId="42AE6D70" wp14:editId="38A94B90">
@@ -1577,6 +1580,7 @@
       <w:r>
         <w:rPr>
           <w:noProof/>
+          <w:lang w:val="es-GT" w:eastAsia="es-GT"/>
         </w:rPr>
         <w:lastRenderedPageBreak/>
         <w:drawing>
@@ -1618,6 +1622,7 @@
       <w:r>
         <w:rPr>
           <w:noProof/>
+          <w:lang w:val="es-GT" w:eastAsia="es-GT"/>
         </w:rPr>
         <w:drawing>
           <wp:inline distT="114300" distB="114300" distL="114300" distR="114300" wp14:anchorId="3417377D" wp14:editId="79B872F3">
@@ -1685,6 +1690,7 @@
       <w:r>
         <w:rPr>
           <w:noProof/>
+          <w:lang w:val="es-GT" w:eastAsia="es-GT"/>
         </w:rPr>
         <w:drawing>
           <wp:inline distT="114300" distB="114300" distL="114300" distR="114300" wp14:anchorId="4E0CE8A1" wp14:editId="60454207">
@@ -1725,6 +1731,7 @@
       <w:r>
         <w:rPr>
           <w:noProof/>
+          <w:lang w:val="es-GT" w:eastAsia="es-GT"/>
         </w:rPr>
         <w:drawing>
           <wp:inline distT="114300" distB="114300" distL="114300" distR="114300" wp14:anchorId="21AF0126" wp14:editId="51CBC1D5">
@@ -1775,6 +1782,7 @@
       <w:r>
         <w:rPr>
           <w:noProof/>
+          <w:lang w:val="es-GT" w:eastAsia="es-GT"/>
         </w:rPr>
         <w:drawing>
           <wp:inline distT="114300" distB="114300" distL="114300" distR="114300" wp14:anchorId="0C7E65CB" wp14:editId="6813D743">
@@ -2108,6 +2116,7 @@
       <w:r>
         <w:rPr>
           <w:noProof/>
+          <w:lang w:val="es-GT" w:eastAsia="es-GT"/>
         </w:rPr>
         <w:drawing>
           <wp:inline distT="114300" distB="114300" distL="114300" distR="114300" wp14:anchorId="3A76066A" wp14:editId="5CE0F0F0">
@@ -2649,6 +2658,7 @@
           <w:b/>
           <w:bCs/>
           <w:noProof/>
+          <w:lang w:val="es-GT" w:eastAsia="es-GT"/>
         </w:rPr>
         <w:drawing>
           <wp:inline distT="0" distB="0" distL="0" distR="0">
@@ -4031,15 +4041,19 @@
           <w:sz w:val="24"/>
         </w:rPr>
       </w:pPr>
-      <w:r>
-        <w:rPr>
+      <w:bookmarkStart w:id="0" w:name="_GoBack"/>
+      <w:r>
+        <w:rPr>
+          <w:rFonts w:ascii="Times New Roman" w:hAnsi="Times New Roman" w:cs="Times New Roman"/>
           <w:noProof/>
+          <w:sz w:val="24"/>
+          <w:lang w:val="es-GT" w:eastAsia="es-GT"/>
         </w:rPr>
         <w:drawing>
           <wp:inline distT="0" distB="0" distL="0" distR="0">
-            <wp:extent cx="5733415" cy="5365888"/>
-            <wp:effectExtent l="0" t="0" r="635" b="6350"/>
-            <wp:docPr id="12" name="Picture 12" descr="ActivityDiagram2.1.jpg"/>
+            <wp:extent cx="5733415" cy="5365115"/>
+            <wp:effectExtent l="0" t="0" r="635" b="6985"/>
+            <wp:docPr id="17" name="Imagen 17"/>
             <wp:cNvGraphicFramePr>
               <a:graphicFrameLocks xmlns:a="http://schemas.openxmlformats.org/drawingml/2006/main" noChangeAspect="1"/>
             </wp:cNvGraphicFramePr>
@@ -4047,10 +4061,8 @@
               <a:graphicData uri="http://schemas.openxmlformats.org/drawingml/2006/picture">
                 <pic:pic xmlns:pic="http://schemas.openxmlformats.org/drawingml/2006/picture">
                   <pic:nvPicPr>
-                    <pic:cNvPr id="0" name="Picture 5" descr="ActivityDiagram2.1.jpg"/>
-                    <pic:cNvPicPr>
-                      <a:picLocks noChangeAspect="1" noChangeArrowheads="1"/>
-                    </pic:cNvPicPr>
+                    <pic:cNvPr id="17" name="ActivityDiagram2.1.jpg"/>
+                    <pic:cNvPicPr/>
                   </pic:nvPicPr>
                   <pic:blipFill>
                     <a:blip r:embed="rId15">
@@ -4060,23 +4072,18 @@
                         </a:ext>
                       </a:extLst>
                     </a:blip>
-                    <a:srcRect/>
                     <a:stretch>
                       <a:fillRect/>
                     </a:stretch>
                   </pic:blipFill>
-                  <pic:spPr bwMode="auto">
+                  <pic:spPr>
                     <a:xfrm>
                       <a:off x="0" y="0"/>
-                      <a:ext cx="5733415" cy="5365888"/>
+                      <a:ext cx="5733415" cy="5365115"/>
                     </a:xfrm>
                     <a:prstGeom prst="rect">
                       <a:avLst/>
                     </a:prstGeom>
-                    <a:noFill/>
-                    <a:ln>
-                      <a:noFill/>
-                    </a:ln>
                   </pic:spPr>
                 </pic:pic>
               </a:graphicData>
@@ -4084,6 +4091,7 @@
           </wp:inline>
         </w:drawing>
       </w:r>
+      <w:bookmarkEnd w:id="0"/>
     </w:p>
     <w:p>
       <w:pPr>
@@ -4144,13 +4152,16 @@
       </w:pPr>
       <w:r>
         <w:rPr>
+          <w:rFonts w:ascii="Times New Roman" w:hAnsi="Times New Roman" w:cs="Times New Roman"/>
+          <w:b/>
           <w:noProof/>
+          <w:lang w:val="es-GT" w:eastAsia="es-GT"/>
         </w:rPr>
         <w:drawing>
           <wp:inline distT="0" distB="0" distL="0" distR="0">
-            <wp:extent cx="5733415" cy="5503711"/>
-            <wp:effectExtent l="0" t="0" r="635" b="1905"/>
-            <wp:docPr id="13" name="Picture 13" descr="ActivityDiagram2.2.jpg"/>
+            <wp:extent cx="5733415" cy="5403850"/>
+            <wp:effectExtent l="0" t="0" r="635" b="6350"/>
+            <wp:docPr id="16" name="Imagen 16"/>
             <wp:cNvGraphicFramePr>
               <a:graphicFrameLocks xmlns:a="http://schemas.openxmlformats.org/drawingml/2006/main" noChangeAspect="1"/>
             </wp:cNvGraphicFramePr>
@@ -4158,10 +4169,8 @@
               <a:graphicData uri="http://schemas.openxmlformats.org/drawingml/2006/picture">
                 <pic:pic xmlns:pic="http://schemas.openxmlformats.org/drawingml/2006/picture">
                   <pic:nvPicPr>
-                    <pic:cNvPr id="0" name="Picture 7" descr="ActivityDiagram2.2.jpg"/>
-                    <pic:cNvPicPr>
-                      <a:picLocks noChangeAspect="1" noChangeArrowheads="1"/>
-                    </pic:cNvPicPr>
+                    <pic:cNvPr id="16" name="ActivityDiagram2.2.jpg"/>
+                    <pic:cNvPicPr/>
                   </pic:nvPicPr>
                   <pic:blipFill>
                     <a:blip r:embed="rId16">
@@ -4171,23 +4180,18 @@
                         </a:ext>
                       </a:extLst>
                     </a:blip>
-                    <a:srcRect/>
                     <a:stretch>
                       <a:fillRect/>
                     </a:stretch>
                   </pic:blipFill>
-                  <pic:spPr bwMode="auto">
+                  <pic:spPr>
                     <a:xfrm>
                       <a:off x="0" y="0"/>
-                      <a:ext cx="5733415" cy="5503711"/>
+                      <a:ext cx="5733415" cy="5403850"/>
                     </a:xfrm>
                     <a:prstGeom prst="rect">
                       <a:avLst/>
                     </a:prstGeom>
-                    <a:noFill/>
-                    <a:ln>
-                      <a:noFill/>
-                    </a:ln>
                   </pic:spPr>
                 </pic:pic>
               </a:graphicData>
@@ -4246,6 +4250,7 @@
       <w:r>
         <w:rPr>
           <w:noProof/>
+          <w:lang w:val="es-GT" w:eastAsia="es-GT"/>
         </w:rPr>
         <w:drawing>
           <wp:inline distT="0" distB="0" distL="0" distR="0">
@@ -4377,7 +4382,7 @@
     </w:p>
     <w:p>
       <w:pPr>
-        <w:pStyle w:val="ListParagraph"/>
+        <w:pStyle w:val="Prrafodelista"/>
         <w:numPr>
           <w:ilvl w:val="0"/>
           <w:numId w:val="9"/>
@@ -4410,7 +4415,7 @@
     </w:p>
     <w:p>
       <w:pPr>
-        <w:pStyle w:val="ListParagraph"/>
+        <w:pStyle w:val="Prrafodelista"/>
         <w:numPr>
           <w:ilvl w:val="0"/>
           <w:numId w:val="9"/>
@@ -4426,12 +4431,10 @@
         </w:rPr>
         <w:t>El cliente debe proveer su información personal y profesional y los motivos de la contratación que realizará con el freelancer.</w:t>
       </w:r>
-      <w:bookmarkStart w:id="0" w:name="_GoBack"/>
-      <w:bookmarkEnd w:id="0"/>
-    </w:p>
-    <w:p>
-      <w:pPr>
-        <w:pStyle w:val="ListParagraph"/>
+    </w:p>
+    <w:p>
+      <w:pPr>
+        <w:pStyle w:val="Prrafodelista"/>
         <w:numPr>
           <w:ilvl w:val="0"/>
           <w:numId w:val="9"/>
@@ -4464,7 +4467,7 @@
     </w:p>
     <w:p>
       <w:pPr>
-        <w:pStyle w:val="ListParagraph"/>
+        <w:pStyle w:val="Prrafodelista"/>
         <w:numPr>
           <w:ilvl w:val="0"/>
           <w:numId w:val="9"/>
@@ -4497,7 +4500,7 @@
     </w:p>
     <w:p>
       <w:pPr>
-        <w:pStyle w:val="ListParagraph"/>
+        <w:pStyle w:val="Prrafodelista"/>
         <w:numPr>
           <w:ilvl w:val="1"/>
           <w:numId w:val="9"/>
@@ -4516,7 +4519,7 @@
     </w:p>
     <w:p>
       <w:pPr>
-        <w:pStyle w:val="ListParagraph"/>
+        <w:pStyle w:val="Prrafodelista"/>
         <w:numPr>
           <w:ilvl w:val="1"/>
           <w:numId w:val="9"/>
@@ -4535,7 +4538,7 @@
     </w:p>
     <w:p>
       <w:pPr>
-        <w:pStyle w:val="ListParagraph"/>
+        <w:pStyle w:val="Prrafodelista"/>
         <w:numPr>
           <w:ilvl w:val="1"/>
           <w:numId w:val="9"/>
@@ -4554,7 +4557,7 @@
     </w:p>
     <w:p>
       <w:pPr>
-        <w:pStyle w:val="ListParagraph"/>
+        <w:pStyle w:val="Prrafodelista"/>
         <w:numPr>
           <w:ilvl w:val="0"/>
           <w:numId w:val="9"/>
@@ -4601,7 +4604,7 @@
     </w:p>
     <w:p>
       <w:pPr>
-        <w:pStyle w:val="ListParagraph"/>
+        <w:pStyle w:val="Prrafodelista"/>
         <w:numPr>
           <w:ilvl w:val="0"/>
           <w:numId w:val="9"/>
@@ -4648,33 +4651,12 @@
           <w:rFonts w:ascii="Times New Roman" w:hAnsi="Times New Roman" w:cs="Times New Roman"/>
           <w:b/>
         </w:rPr>
-        <w:t>2</w:t>
-      </w:r>
-      <w:r>
-        <w:rPr>
-          <w:rFonts w:ascii="Times New Roman" w:hAnsi="Times New Roman" w:cs="Times New Roman"/>
-          <w:b/>
-        </w:rPr>
-        <w:t xml:space="preserve">.  Reglas </w:t>
-      </w:r>
-      <w:r>
-        <w:rPr>
-          <w:rFonts w:ascii="Times New Roman" w:hAnsi="Times New Roman" w:cs="Times New Roman"/>
-          <w:b/>
-        </w:rPr>
-        <w:t>específicas</w:t>
-      </w:r>
-      <w:r>
-        <w:rPr>
-          <w:rFonts w:ascii="Times New Roman" w:hAnsi="Times New Roman" w:cs="Times New Roman"/>
-          <w:b/>
-        </w:rPr>
-        <w:t>.</w:t>
-      </w:r>
-    </w:p>
-    <w:p>
-      <w:pPr>
-        <w:pStyle w:val="ListParagraph"/>
+        <w:t>2.  Reglas específicas.</w:t>
+      </w:r>
+    </w:p>
+    <w:p>
+      <w:pPr>
+        <w:pStyle w:val="Prrafodelista"/>
         <w:numPr>
           <w:ilvl w:val="0"/>
           <w:numId w:val="12"/>
@@ -4694,7 +4676,7 @@
     </w:p>
     <w:p>
       <w:pPr>
-        <w:pStyle w:val="ListParagraph"/>
+        <w:pStyle w:val="Prrafodelista"/>
         <w:numPr>
           <w:ilvl w:val="1"/>
           <w:numId w:val="12"/>
@@ -4727,7 +4709,7 @@
     </w:p>
     <w:p>
       <w:pPr>
-        <w:pStyle w:val="ListParagraph"/>
+        <w:pStyle w:val="Prrafodelista"/>
         <w:numPr>
           <w:ilvl w:val="1"/>
           <w:numId w:val="12"/>
@@ -4760,7 +4742,7 @@
     </w:p>
     <w:p>
       <w:pPr>
-        <w:pStyle w:val="ListParagraph"/>
+        <w:pStyle w:val="Prrafodelista"/>
         <w:numPr>
           <w:ilvl w:val="2"/>
           <w:numId w:val="12"/>
@@ -4785,7 +4767,7 @@
     </w:p>
     <w:p>
       <w:pPr>
-        <w:pStyle w:val="ListParagraph"/>
+        <w:pStyle w:val="Prrafodelista"/>
         <w:numPr>
           <w:ilvl w:val="2"/>
           <w:numId w:val="12"/>
@@ -4810,7 +4792,7 @@
     </w:p>
     <w:p>
       <w:pPr>
-        <w:pStyle w:val="ListParagraph"/>
+        <w:pStyle w:val="Prrafodelista"/>
         <w:numPr>
           <w:ilvl w:val="2"/>
           <w:numId w:val="12"/>
@@ -4835,7 +4817,7 @@
     </w:p>
     <w:p>
       <w:pPr>
-        <w:pStyle w:val="ListParagraph"/>
+        <w:pStyle w:val="Prrafodelista"/>
         <w:numPr>
           <w:ilvl w:val="2"/>
           <w:numId w:val="12"/>
@@ -4860,7 +4842,7 @@
     </w:p>
     <w:p>
       <w:pPr>
-        <w:pStyle w:val="ListParagraph"/>
+        <w:pStyle w:val="Prrafodelista"/>
         <w:numPr>
           <w:ilvl w:val="2"/>
           <w:numId w:val="12"/>
@@ -4885,7 +4867,7 @@
     </w:p>
     <w:p>
       <w:pPr>
-        <w:pStyle w:val="ListParagraph"/>
+        <w:pStyle w:val="Prrafodelista"/>
         <w:numPr>
           <w:ilvl w:val="2"/>
           <w:numId w:val="12"/>
@@ -4910,7 +4892,7 @@
     </w:p>
     <w:p>
       <w:pPr>
-        <w:pStyle w:val="ListParagraph"/>
+        <w:pStyle w:val="Prrafodelista"/>
         <w:numPr>
           <w:ilvl w:val="0"/>
           <w:numId w:val="12"/>
@@ -4930,7 +4912,7 @@
     </w:p>
     <w:p>
       <w:pPr>
-        <w:pStyle w:val="ListParagraph"/>
+        <w:pStyle w:val="Prrafodelista"/>
         <w:numPr>
           <w:ilvl w:val="1"/>
           <w:numId w:val="12"/>
@@ -4949,7 +4931,7 @@
     </w:p>
     <w:p>
       <w:pPr>
-        <w:pStyle w:val="ListParagraph"/>
+        <w:pStyle w:val="Prrafodelista"/>
         <w:numPr>
           <w:ilvl w:val="2"/>
           <w:numId w:val="12"/>
@@ -4968,7 +4950,7 @@
     </w:p>
     <w:p>
       <w:pPr>
-        <w:pStyle w:val="ListParagraph"/>
+        <w:pStyle w:val="Prrafodelista"/>
         <w:numPr>
           <w:ilvl w:val="2"/>
           <w:numId w:val="12"/>
@@ -4987,7 +4969,7 @@
     </w:p>
     <w:p>
       <w:pPr>
-        <w:pStyle w:val="ListParagraph"/>
+        <w:pStyle w:val="Prrafodelista"/>
         <w:numPr>
           <w:ilvl w:val="2"/>
           <w:numId w:val="12"/>
@@ -5012,7 +4994,7 @@
     </w:p>
     <w:p>
       <w:pPr>
-        <w:pStyle w:val="ListParagraph"/>
+        <w:pStyle w:val="Prrafodelista"/>
         <w:numPr>
           <w:ilvl w:val="2"/>
           <w:numId w:val="12"/>
@@ -5031,7 +5013,7 @@
     </w:p>
     <w:p>
       <w:pPr>
-        <w:pStyle w:val="ListParagraph"/>
+        <w:pStyle w:val="Prrafodelista"/>
         <w:numPr>
           <w:ilvl w:val="2"/>
           <w:numId w:val="12"/>
@@ -5050,7 +5032,7 @@
     </w:p>
     <w:p>
       <w:pPr>
-        <w:pStyle w:val="ListParagraph"/>
+        <w:pStyle w:val="Prrafodelista"/>
         <w:numPr>
           <w:ilvl w:val="2"/>
           <w:numId w:val="12"/>
@@ -5097,7 +5079,7 @@
     </w:p>
     <w:p>
       <w:pPr>
-        <w:pStyle w:val="ListParagraph"/>
+        <w:pStyle w:val="Prrafodelista"/>
         <w:numPr>
           <w:ilvl w:val="2"/>
           <w:numId w:val="12"/>
@@ -5122,7 +5104,7 @@
     </w:p>
     <w:p>
       <w:pPr>
-        <w:pStyle w:val="ListParagraph"/>
+        <w:pStyle w:val="Prrafodelista"/>
         <w:numPr>
           <w:ilvl w:val="0"/>
           <w:numId w:val="12"/>
@@ -5142,7 +5124,7 @@
     </w:p>
     <w:p>
       <w:pPr>
-        <w:pStyle w:val="ListParagraph"/>
+        <w:pStyle w:val="Prrafodelista"/>
         <w:numPr>
           <w:ilvl w:val="1"/>
           <w:numId w:val="12"/>
@@ -5184,7 +5166,7 @@
 </file>
 
 <file path=word/numbering.xml><?xml version="1.0" encoding="utf-8"?>
-<w:numbering xmlns:wpc="http://schemas.microsoft.com/office/word/2010/wordprocessingCanvas" xmlns:cx="http://schemas.microsoft.com/office/drawing/2014/chartex" xmlns:cx1="http://schemas.microsoft.com/office/drawing/2015/9/8/chartex" xmlns:cx2="http://schemas.microsoft.com/office/drawing/2015/10/21/chartex" xmlns:cx3="http://schemas.microsoft.com/office/drawing/2016/5/9/chartex" xmlns:cx4="http://schemas.microsoft.com/office/drawing/2016/5/10/chartex" xmlns:cx5="http://schemas.microsoft.com/office/drawing/2016/5/11/chartex" xmlns:mc="http://schemas.openxmlformats.org/markup-compatibility/2006" xmlns:o="urn:schemas-microsoft-com:office:office" xmlns:r="http://schemas.openxmlformats.org/officeDocument/2006/relationships" xmlns:m="http://schemas.openxmlformats.org/officeDocument/2006/math" xmlns:v="urn:schemas-microsoft-com:vml" xmlns:wp14="http://schemas.microsoft.com/office/word/2010/wordprocessingDrawing" xmlns:wp="http://schemas.openxmlformats.org/drawingml/2006/wordprocessingDrawing" xmlns:w10="urn:schemas-microsoft-com:office:word" xmlns:w="http://schemas.openxmlformats.org/wordprocessingml/2006/main" xmlns:w14="http://schemas.microsoft.com/office/word/2010/wordml" xmlns:w15="http://schemas.microsoft.com/office/word/2012/wordml" xmlns:w16se="http://schemas.microsoft.com/office/word/2015/wordml/symex" xmlns:wpg="http://schemas.microsoft.com/office/word/2010/wordprocessingGroup" xmlns:wpi="http://schemas.microsoft.com/office/word/2010/wordprocessingInk" xmlns:wne="http://schemas.microsoft.com/office/word/2006/wordml" xmlns:wps="http://schemas.microsoft.com/office/word/2010/wordprocessingShape" mc:Ignorable="w14 w15 w16se wp14">
+<w:numbering xmlns:wpc="http://schemas.microsoft.com/office/word/2010/wordprocessingCanvas" xmlns:cx="http://schemas.microsoft.com/office/drawing/2014/chartex" xmlns:cx1="http://schemas.microsoft.com/office/drawing/2015/9/8/chartex" xmlns:cx2="http://schemas.microsoft.com/office/drawing/2015/10/21/chartex" xmlns:mc="http://schemas.openxmlformats.org/markup-compatibility/2006" xmlns:o="urn:schemas-microsoft-com:office:office" xmlns:r="http://schemas.openxmlformats.org/officeDocument/2006/relationships" xmlns:m="http://schemas.openxmlformats.org/officeDocument/2006/math" xmlns:v="urn:schemas-microsoft-com:vml" xmlns:wp14="http://schemas.microsoft.com/office/word/2010/wordprocessingDrawing" xmlns:wp="http://schemas.openxmlformats.org/drawingml/2006/wordprocessingDrawing" xmlns:w10="urn:schemas-microsoft-com:office:word" xmlns:w="http://schemas.openxmlformats.org/wordprocessingml/2006/main" xmlns:w14="http://schemas.microsoft.com/office/word/2010/wordml" xmlns:w15="http://schemas.microsoft.com/office/word/2012/wordml" xmlns:w16se="http://schemas.microsoft.com/office/word/2015/wordml/symex" xmlns:wpg="http://schemas.microsoft.com/office/word/2010/wordprocessingGroup" xmlns:wpi="http://schemas.microsoft.com/office/word/2010/wordprocessingInk" xmlns:wne="http://schemas.microsoft.com/office/word/2006/wordml" xmlns:wps="http://schemas.microsoft.com/office/word/2010/wordprocessingShape" mc:Ignorable="w14 w15 w16se wp14">
   <w:abstractNum w:abstractNumId="0" w15:restartNumberingAfterBreak="0">
     <w:nsid w:val="03BB529D"/>
     <w:multiLevelType w:val="multilevel"/>
@@ -6544,7 +6526,7 @@
       </w:pPr>
     </w:pPrDefault>
   </w:docDefaults>
-  <w:latentStyles w:defLockedState="0" w:defUIPriority="99" w:defSemiHidden="0" w:defUnhideWhenUsed="0" w:defQFormat="0" w:count="374">
+  <w:latentStyles w:defLockedState="0" w:defUIPriority="99" w:defSemiHidden="0" w:defUnhideWhenUsed="0" w:defQFormat="0" w:count="372">
     <w:lsdException w:name="Normal" w:uiPriority="0" w:qFormat="1"/>
     <w:lsdException w:name="heading 1" w:uiPriority="9" w:qFormat="1"/>
     <w:lsdException w:name="heading 2" w:semiHidden="1" w:uiPriority="9" w:unhideWhenUsed="1" w:qFormat="1"/>
@@ -6917,13 +6899,11 @@
     <w:lsdException w:name="List Table 6 Colorful Accent 6" w:uiPriority="51"/>
     <w:lsdException w:name="List Table 7 Colorful Accent 6" w:uiPriority="52"/>
     <w:lsdException w:name="Mention" w:semiHidden="1" w:unhideWhenUsed="1"/>
-    <w:lsdException w:name="Smart Hyperlink" w:semiHidden="1" w:unhideWhenUsed="1"/>
-    <w:lsdException w:name="Hashtag" w:semiHidden="1" w:unhideWhenUsed="1"/>
   </w:latentStyles>
   <w:style w:type="paragraph" w:default="1" w:styleId="Normal">
     <w:name w:val="Normal"/>
   </w:style>
-  <w:style w:type="paragraph" w:styleId="Heading1">
+  <w:style w:type="paragraph" w:styleId="Ttulo1">
     <w:name w:val="heading 1"/>
     <w:basedOn w:val="Normal"/>
     <w:next w:val="Normal"/>
@@ -6939,7 +6919,7 @@
       <w:szCs w:val="40"/>
     </w:rPr>
   </w:style>
-  <w:style w:type="paragraph" w:styleId="Heading2">
+  <w:style w:type="paragraph" w:styleId="Ttulo2">
     <w:name w:val="heading 2"/>
     <w:basedOn w:val="Normal"/>
     <w:next w:val="Normal"/>
@@ -6955,7 +6935,7 @@
       <w:szCs w:val="32"/>
     </w:rPr>
   </w:style>
-  <w:style w:type="paragraph" w:styleId="Heading3">
+  <w:style w:type="paragraph" w:styleId="Ttulo3">
     <w:name w:val="heading 3"/>
     <w:basedOn w:val="Normal"/>
     <w:next w:val="Normal"/>
@@ -6972,7 +6952,7 @@
       <w:szCs w:val="28"/>
     </w:rPr>
   </w:style>
-  <w:style w:type="paragraph" w:styleId="Heading4">
+  <w:style w:type="paragraph" w:styleId="Ttulo4">
     <w:name w:val="heading 4"/>
     <w:basedOn w:val="Normal"/>
     <w:next w:val="Normal"/>
@@ -6989,7 +6969,7 @@
       <w:szCs w:val="24"/>
     </w:rPr>
   </w:style>
-  <w:style w:type="paragraph" w:styleId="Heading5">
+  <w:style w:type="paragraph" w:styleId="Ttulo5">
     <w:name w:val="heading 5"/>
     <w:basedOn w:val="Normal"/>
     <w:next w:val="Normal"/>
@@ -7004,7 +6984,7 @@
       <w:color w:val="666666"/>
     </w:rPr>
   </w:style>
-  <w:style w:type="paragraph" w:styleId="Heading6">
+  <w:style w:type="paragraph" w:styleId="Ttulo6">
     <w:name w:val="heading 6"/>
     <w:basedOn w:val="Normal"/>
     <w:next w:val="Normal"/>
@@ -7020,13 +7000,13 @@
       <w:color w:val="666666"/>
     </w:rPr>
   </w:style>
-  <w:style w:type="character" w:default="1" w:styleId="DefaultParagraphFont">
+  <w:style w:type="character" w:default="1" w:styleId="Fuentedeprrafopredeter">
     <w:name w:val="Default Paragraph Font"/>
     <w:uiPriority w:val="1"/>
     <w:semiHidden/>
     <w:unhideWhenUsed/>
   </w:style>
-  <w:style w:type="table" w:default="1" w:styleId="TableNormal">
+  <w:style w:type="table" w:default="1" w:styleId="Tablanormal">
     <w:name w:val="Normal Table"/>
     <w:uiPriority w:val="99"/>
     <w:semiHidden/>
@@ -7041,13 +7021,13 @@
       </w:tblCellMar>
     </w:tblPr>
   </w:style>
-  <w:style w:type="numbering" w:default="1" w:styleId="NoList">
+  <w:style w:type="numbering" w:default="1" w:styleId="Sinlista">
     <w:name w:val="No List"/>
     <w:uiPriority w:val="99"/>
     <w:semiHidden/>
     <w:unhideWhenUsed/>
   </w:style>
-  <w:style w:type="paragraph" w:styleId="Title">
+  <w:style w:type="paragraph" w:styleId="Ttulo">
     <w:name w:val="Title"/>
     <w:basedOn w:val="Normal"/>
     <w:next w:val="Normal"/>
@@ -7062,7 +7042,7 @@
       <w:szCs w:val="52"/>
     </w:rPr>
   </w:style>
-  <w:style w:type="paragraph" w:styleId="Subtitle">
+  <w:style w:type="paragraph" w:styleId="Subttulo">
     <w:name w:val="Subtitle"/>
     <w:basedOn w:val="Normal"/>
     <w:next w:val="Normal"/>
@@ -7078,7 +7058,7 @@
       <w:szCs w:val="30"/>
     </w:rPr>
   </w:style>
-  <w:style w:type="paragraph" w:styleId="ListParagraph">
+  <w:style w:type="paragraph" w:styleId="Prrafodelista">
     <w:name w:val="List Paragraph"/>
     <w:basedOn w:val="Normal"/>
     <w:uiPriority w:val="34"/>
@@ -7108,7 +7088,7 @@
   </w:style>
   <w:style w:type="character" w:customStyle="1" w:styleId="apple-tab-span">
     <w:name w:val="apple-tab-span"/>
-    <w:basedOn w:val="DefaultParagraphFont"/>
+    <w:basedOn w:val="Fuentedeprrafopredeter"/>
     <w:rsid w:val="00A02CE6"/>
   </w:style>
 </w:styles>

</xml_diff>

<commit_message>
Corregido Diagrama Caso de Uso y Tablas
</commit_message>
<xml_diff>
--- a/FreeLanceros.docx
+++ b/FreeLanceros.docx
@@ -1,6 +1,6 @@
 
 <file path=word/document.xml><?xml version="1.0" encoding="utf-8"?>
-<w:document xmlns:wpc="http://schemas.microsoft.com/office/word/2010/wordprocessingCanvas" xmlns:cx="http://schemas.microsoft.com/office/drawing/2014/chartex" xmlns:cx1="http://schemas.microsoft.com/office/drawing/2015/9/8/chartex" xmlns:cx2="http://schemas.microsoft.com/office/drawing/2015/10/21/chartex" xmlns:mc="http://schemas.openxmlformats.org/markup-compatibility/2006" xmlns:o="urn:schemas-microsoft-com:office:office" xmlns:r="http://schemas.openxmlformats.org/officeDocument/2006/relationships" xmlns:m="http://schemas.openxmlformats.org/officeDocument/2006/math" xmlns:v="urn:schemas-microsoft-com:vml" xmlns:wp14="http://schemas.microsoft.com/office/word/2010/wordprocessingDrawing" xmlns:wp="http://schemas.openxmlformats.org/drawingml/2006/wordprocessingDrawing" xmlns:w10="urn:schemas-microsoft-com:office:word" xmlns:w="http://schemas.openxmlformats.org/wordprocessingml/2006/main" xmlns:w14="http://schemas.microsoft.com/office/word/2010/wordml" xmlns:w15="http://schemas.microsoft.com/office/word/2012/wordml" xmlns:w16se="http://schemas.microsoft.com/office/word/2015/wordml/symex" xmlns:wpg="http://schemas.microsoft.com/office/word/2010/wordprocessingGroup" xmlns:wpi="http://schemas.microsoft.com/office/word/2010/wordprocessingInk" xmlns:wne="http://schemas.microsoft.com/office/word/2006/wordml" xmlns:wps="http://schemas.microsoft.com/office/word/2010/wordprocessingShape" mc:Ignorable="w14 w15 w16se wp14">
+<w:document xmlns:wpc="http://schemas.microsoft.com/office/word/2010/wordprocessingCanvas" xmlns:cx="http://schemas.microsoft.com/office/drawing/2014/chartex" xmlns:cx1="http://schemas.microsoft.com/office/drawing/2015/9/8/chartex" xmlns:cx2="http://schemas.microsoft.com/office/drawing/2015/10/21/chartex" xmlns:cx3="http://schemas.microsoft.com/office/drawing/2016/5/9/chartex" xmlns:cx4="http://schemas.microsoft.com/office/drawing/2016/5/10/chartex" xmlns:cx5="http://schemas.microsoft.com/office/drawing/2016/5/11/chartex" xmlns:mc="http://schemas.openxmlformats.org/markup-compatibility/2006" xmlns:o="urn:schemas-microsoft-com:office:office" xmlns:r="http://schemas.openxmlformats.org/officeDocument/2006/relationships" xmlns:m="http://schemas.openxmlformats.org/officeDocument/2006/math" xmlns:v="urn:schemas-microsoft-com:vml" xmlns:wp14="http://schemas.microsoft.com/office/word/2010/wordprocessingDrawing" xmlns:wp="http://schemas.openxmlformats.org/drawingml/2006/wordprocessingDrawing" xmlns:w10="urn:schemas-microsoft-com:office:word" xmlns:w="http://schemas.openxmlformats.org/wordprocessingml/2006/main" xmlns:w14="http://schemas.microsoft.com/office/word/2010/wordml" xmlns:w15="http://schemas.microsoft.com/office/word/2012/wordml" xmlns:w16se="http://schemas.microsoft.com/office/word/2015/wordml/symex" xmlns:wpg="http://schemas.microsoft.com/office/word/2010/wordprocessingGroup" xmlns:wpi="http://schemas.microsoft.com/office/word/2010/wordprocessingInk" xmlns:wne="http://schemas.microsoft.com/office/word/2006/wordml" xmlns:wps="http://schemas.microsoft.com/office/word/2010/wordprocessingShape" mc:Ignorable="w14 w15 w16se wp14">
   <w:background w:color="FFFFFF"/>
   <w:body>
     <w:p>
@@ -13,7 +13,6 @@
       <w:r>
         <w:rPr>
           <w:noProof/>
-          <w:lang w:val="es-GT" w:eastAsia="es-GT"/>
         </w:rPr>
         <w:drawing>
           <wp:inline distT="0" distB="0" distL="0" distR="0" wp14:anchorId="61FFD6FA" wp14:editId="2EE73207">
@@ -659,7 +658,7 @@
     </w:p>
     <w:p>
       <w:pPr>
-        <w:pStyle w:val="Prrafodelista"/>
+        <w:pStyle w:val="ListParagraph"/>
         <w:numPr>
           <w:ilvl w:val="0"/>
           <w:numId w:val="5"/>
@@ -678,7 +677,7 @@
     </w:p>
     <w:p>
       <w:pPr>
-        <w:pStyle w:val="Prrafodelista"/>
+        <w:pStyle w:val="ListParagraph"/>
         <w:numPr>
           <w:ilvl w:val="0"/>
           <w:numId w:val="5"/>
@@ -697,7 +696,7 @@
     </w:p>
     <w:p>
       <w:pPr>
-        <w:pStyle w:val="Prrafodelista"/>
+        <w:pStyle w:val="ListParagraph"/>
         <w:numPr>
           <w:ilvl w:val="0"/>
           <w:numId w:val="5"/>
@@ -716,7 +715,7 @@
     </w:p>
     <w:p>
       <w:pPr>
-        <w:pStyle w:val="Prrafodelista"/>
+        <w:pStyle w:val="ListParagraph"/>
         <w:numPr>
           <w:ilvl w:val="0"/>
           <w:numId w:val="5"/>
@@ -735,7 +734,7 @@
     </w:p>
     <w:p>
       <w:pPr>
-        <w:pStyle w:val="Prrafodelista"/>
+        <w:pStyle w:val="ListParagraph"/>
         <w:numPr>
           <w:ilvl w:val="0"/>
           <w:numId w:val="5"/>
@@ -754,7 +753,7 @@
     </w:p>
     <w:p>
       <w:pPr>
-        <w:pStyle w:val="Prrafodelista"/>
+        <w:pStyle w:val="ListParagraph"/>
         <w:numPr>
           <w:ilvl w:val="0"/>
           <w:numId w:val="5"/>
@@ -773,7 +772,7 @@
     </w:p>
     <w:p>
       <w:pPr>
-        <w:pStyle w:val="Prrafodelista"/>
+        <w:pStyle w:val="ListParagraph"/>
         <w:numPr>
           <w:ilvl w:val="0"/>
           <w:numId w:val="5"/>
@@ -866,7 +865,7 @@
     </w:p>
     <w:p>
       <w:pPr>
-        <w:pStyle w:val="Prrafodelista"/>
+        <w:pStyle w:val="ListParagraph"/>
         <w:numPr>
           <w:ilvl w:val="0"/>
           <w:numId w:val="6"/>
@@ -900,7 +899,7 @@
     </w:p>
     <w:p>
       <w:pPr>
-        <w:pStyle w:val="Prrafodelista"/>
+        <w:pStyle w:val="ListParagraph"/>
         <w:numPr>
           <w:ilvl w:val="0"/>
           <w:numId w:val="6"/>
@@ -952,7 +951,7 @@
     </w:p>
     <w:p>
       <w:pPr>
-        <w:pStyle w:val="Prrafodelista"/>
+        <w:pStyle w:val="ListParagraph"/>
         <w:numPr>
           <w:ilvl w:val="0"/>
           <w:numId w:val="7"/>
@@ -986,7 +985,7 @@
     </w:p>
     <w:p>
       <w:pPr>
-        <w:pStyle w:val="Prrafodelista"/>
+        <w:pStyle w:val="ListParagraph"/>
         <w:numPr>
           <w:ilvl w:val="0"/>
           <w:numId w:val="7"/>
@@ -1451,7 +1450,6 @@
         <w:rPr>
           <w:rFonts w:ascii="Times New Roman" w:hAnsi="Times New Roman" w:cs="Times New Roman"/>
           <w:noProof/>
-          <w:lang w:val="es-GT" w:eastAsia="es-GT"/>
         </w:rPr>
         <w:drawing>
           <wp:inline distT="0" distB="0" distL="0" distR="0">
@@ -1505,7 +1503,6 @@
       <w:r>
         <w:rPr>
           <w:noProof/>
-          <w:lang w:val="es-GT" w:eastAsia="es-GT"/>
         </w:rPr>
         <w:drawing>
           <wp:inline distT="114300" distB="114300" distL="114300" distR="114300" wp14:anchorId="42AE6D70" wp14:editId="38A94B90">
@@ -1580,7 +1577,6 @@
       <w:r>
         <w:rPr>
           <w:noProof/>
-          <w:lang w:val="es-GT" w:eastAsia="es-GT"/>
         </w:rPr>
         <w:lastRenderedPageBreak/>
         <w:drawing>
@@ -1622,7 +1618,6 @@
       <w:r>
         <w:rPr>
           <w:noProof/>
-          <w:lang w:val="es-GT" w:eastAsia="es-GT"/>
         </w:rPr>
         <w:drawing>
           <wp:inline distT="114300" distB="114300" distL="114300" distR="114300" wp14:anchorId="3417377D" wp14:editId="79B872F3">
@@ -1690,7 +1685,6 @@
       <w:r>
         <w:rPr>
           <w:noProof/>
-          <w:lang w:val="es-GT" w:eastAsia="es-GT"/>
         </w:rPr>
         <w:drawing>
           <wp:inline distT="114300" distB="114300" distL="114300" distR="114300" wp14:anchorId="4E0CE8A1" wp14:editId="60454207">
@@ -1731,7 +1725,6 @@
       <w:r>
         <w:rPr>
           <w:noProof/>
-          <w:lang w:val="es-GT" w:eastAsia="es-GT"/>
         </w:rPr>
         <w:drawing>
           <wp:inline distT="114300" distB="114300" distL="114300" distR="114300" wp14:anchorId="21AF0126" wp14:editId="51CBC1D5">
@@ -1782,7 +1775,6 @@
       <w:r>
         <w:rPr>
           <w:noProof/>
-          <w:lang w:val="es-GT" w:eastAsia="es-GT"/>
         </w:rPr>
         <w:drawing>
           <wp:inline distT="114300" distB="114300" distL="114300" distR="114300" wp14:anchorId="0C7E65CB" wp14:editId="6813D743">
@@ -2116,7 +2108,6 @@
       <w:r>
         <w:rPr>
           <w:noProof/>
-          <w:lang w:val="es-GT" w:eastAsia="es-GT"/>
         </w:rPr>
         <w:drawing>
           <wp:inline distT="114300" distB="114300" distL="114300" distR="114300" wp14:anchorId="3A76066A" wp14:editId="5CE0F0F0">
@@ -2625,6 +2616,7 @@
         <w:jc w:val="both"/>
         <w:rPr>
           <w:rFonts w:ascii="Times New Roman" w:hAnsi="Times New Roman" w:cs="Times New Roman"/>
+          <w:b/>
           <w:sz w:val="24"/>
         </w:rPr>
       </w:pPr>
@@ -2644,6 +2636,17 @@
         </w:rPr>
         <w:t xml:space="preserve"> de casos de uso del negocio</w:t>
       </w:r>
+    </w:p>
+    <w:p>
+      <w:pPr>
+        <w:jc w:val="both"/>
+        <w:rPr>
+          <w:rFonts w:ascii="Times New Roman" w:hAnsi="Times New Roman" w:cs="Times New Roman"/>
+          <w:sz w:val="24"/>
+        </w:rPr>
+      </w:pPr>
+      <w:bookmarkStart w:id="0" w:name="_GoBack"/>
+      <w:bookmarkEnd w:id="0"/>
     </w:p>
     <w:p>
       <w:pPr>
@@ -2658,13 +2661,12 @@
           <w:b/>
           <w:bCs/>
           <w:noProof/>
-          <w:lang w:val="es-GT" w:eastAsia="es-GT"/>
         </w:rPr>
         <w:drawing>
           <wp:inline distT="0" distB="0" distL="0" distR="0">
             <wp:extent cx="5343525" cy="3476625"/>
             <wp:effectExtent l="0" t="0" r="9525" b="9525"/>
-            <wp:docPr id="11" name="Picture 11" descr="Modelo-Caso-Uso.png"/>
+            <wp:docPr id="3" name="Picture 3" descr="C:\Users\Gabriel Brolo\Documents\Github\Analisis-Sistemas\ProyectoAnalisisDeSistemas\Caso-Uso-Corregido.png"/>
             <wp:cNvGraphicFramePr>
               <a:graphicFrameLocks xmlns:a="http://schemas.openxmlformats.org/drawingml/2006/main" noChangeAspect="1"/>
             </wp:cNvGraphicFramePr>
@@ -2672,7 +2674,7 @@
               <a:graphicData uri="http://schemas.openxmlformats.org/drawingml/2006/picture">
                 <pic:pic xmlns:pic="http://schemas.openxmlformats.org/drawingml/2006/picture">
                   <pic:nvPicPr>
-                    <pic:cNvPr id="0" name="Picture 3" descr="Modelo-Caso-Uso.png"/>
+                    <pic:cNvPr id="0" name="Picture 1" descr="C:\Users\Gabriel Brolo\Documents\Github\Analisis-Sistemas\ProyectoAnalisisDeSistemas\Caso-Uso-Corregido.png"/>
                     <pic:cNvPicPr>
                       <a:picLocks noChangeAspect="1" noChangeArrowheads="1"/>
                     </pic:cNvPicPr>
@@ -3235,8 +3237,8 @@
         <w:tblLook w:val="04A0" w:firstRow="1" w:lastRow="0" w:firstColumn="1" w:lastColumn="0" w:noHBand="0" w:noVBand="1"/>
       </w:tblPr>
       <w:tblGrid>
-        <w:gridCol w:w="1370"/>
-        <w:gridCol w:w="7859"/>
+        <w:gridCol w:w="1365"/>
+        <w:gridCol w:w="7864"/>
       </w:tblGrid>
       <w:tr>
         <w:tc>
@@ -3644,7 +3646,7 @@
               <w:rPr>
                 <w:rFonts w:ascii="Times New Roman" w:eastAsia="Times New Roman" w:hAnsi="Times New Roman" w:cs="Times New Roman"/>
               </w:rPr>
-              <w:t>N/A</w:t>
+              <w:t>Recomendación.</w:t>
             </w:r>
           </w:p>
         </w:tc>
@@ -3986,7 +3988,7 @@
               <w:rPr>
                 <w:rFonts w:ascii="Times New Roman" w:eastAsia="Times New Roman" w:hAnsi="Times New Roman" w:cs="Times New Roman"/>
               </w:rPr>
-              <w:t>Reconocimiento, realización.</w:t>
+              <w:t>Negocio.</w:t>
             </w:r>
           </w:p>
         </w:tc>
@@ -4041,13 +4043,11 @@
           <w:sz w:val="24"/>
         </w:rPr>
       </w:pPr>
-      <w:bookmarkStart w:id="0" w:name="_GoBack"/>
       <w:r>
         <w:rPr>
           <w:rFonts w:ascii="Times New Roman" w:hAnsi="Times New Roman" w:cs="Times New Roman"/>
           <w:noProof/>
           <w:sz w:val="24"/>
-          <w:lang w:val="es-GT" w:eastAsia="es-GT"/>
         </w:rPr>
         <w:drawing>
           <wp:inline distT="0" distB="0" distL="0" distR="0">
@@ -4091,7 +4091,6 @@
           </wp:inline>
         </w:drawing>
       </w:r>
-      <w:bookmarkEnd w:id="0"/>
     </w:p>
     <w:p>
       <w:pPr>
@@ -4155,7 +4154,6 @@
           <w:rFonts w:ascii="Times New Roman" w:hAnsi="Times New Roman" w:cs="Times New Roman"/>
           <w:b/>
           <w:noProof/>
-          <w:lang w:val="es-GT" w:eastAsia="es-GT"/>
         </w:rPr>
         <w:drawing>
           <wp:inline distT="0" distB="0" distL="0" distR="0">
@@ -4250,7 +4248,6 @@
       <w:r>
         <w:rPr>
           <w:noProof/>
-          <w:lang w:val="es-GT" w:eastAsia="es-GT"/>
         </w:rPr>
         <w:drawing>
           <wp:inline distT="0" distB="0" distL="0" distR="0">
@@ -4382,7 +4379,7 @@
     </w:p>
     <w:p>
       <w:pPr>
-        <w:pStyle w:val="Prrafodelista"/>
+        <w:pStyle w:val="ListParagraph"/>
         <w:numPr>
           <w:ilvl w:val="0"/>
           <w:numId w:val="9"/>
@@ -4415,7 +4412,7 @@
     </w:p>
     <w:p>
       <w:pPr>
-        <w:pStyle w:val="Prrafodelista"/>
+        <w:pStyle w:val="ListParagraph"/>
         <w:numPr>
           <w:ilvl w:val="0"/>
           <w:numId w:val="9"/>
@@ -4434,7 +4431,7 @@
     </w:p>
     <w:p>
       <w:pPr>
-        <w:pStyle w:val="Prrafodelista"/>
+        <w:pStyle w:val="ListParagraph"/>
         <w:numPr>
           <w:ilvl w:val="0"/>
           <w:numId w:val="9"/>
@@ -4467,7 +4464,7 @@
     </w:p>
     <w:p>
       <w:pPr>
-        <w:pStyle w:val="Prrafodelista"/>
+        <w:pStyle w:val="ListParagraph"/>
         <w:numPr>
           <w:ilvl w:val="0"/>
           <w:numId w:val="9"/>
@@ -4500,7 +4497,7 @@
     </w:p>
     <w:p>
       <w:pPr>
-        <w:pStyle w:val="Prrafodelista"/>
+        <w:pStyle w:val="ListParagraph"/>
         <w:numPr>
           <w:ilvl w:val="1"/>
           <w:numId w:val="9"/>
@@ -4519,7 +4516,7 @@
     </w:p>
     <w:p>
       <w:pPr>
-        <w:pStyle w:val="Prrafodelista"/>
+        <w:pStyle w:val="ListParagraph"/>
         <w:numPr>
           <w:ilvl w:val="1"/>
           <w:numId w:val="9"/>
@@ -4538,7 +4535,7 @@
     </w:p>
     <w:p>
       <w:pPr>
-        <w:pStyle w:val="Prrafodelista"/>
+        <w:pStyle w:val="ListParagraph"/>
         <w:numPr>
           <w:ilvl w:val="1"/>
           <w:numId w:val="9"/>
@@ -4557,7 +4554,7 @@
     </w:p>
     <w:p>
       <w:pPr>
-        <w:pStyle w:val="Prrafodelista"/>
+        <w:pStyle w:val="ListParagraph"/>
         <w:numPr>
           <w:ilvl w:val="0"/>
           <w:numId w:val="9"/>
@@ -4604,7 +4601,7 @@
     </w:p>
     <w:p>
       <w:pPr>
-        <w:pStyle w:val="Prrafodelista"/>
+        <w:pStyle w:val="ListParagraph"/>
         <w:numPr>
           <w:ilvl w:val="0"/>
           <w:numId w:val="9"/>
@@ -4656,7 +4653,7 @@
     </w:p>
     <w:p>
       <w:pPr>
-        <w:pStyle w:val="Prrafodelista"/>
+        <w:pStyle w:val="ListParagraph"/>
         <w:numPr>
           <w:ilvl w:val="0"/>
           <w:numId w:val="12"/>
@@ -4676,7 +4673,7 @@
     </w:p>
     <w:p>
       <w:pPr>
-        <w:pStyle w:val="Prrafodelista"/>
+        <w:pStyle w:val="ListParagraph"/>
         <w:numPr>
           <w:ilvl w:val="1"/>
           <w:numId w:val="12"/>
@@ -4709,7 +4706,7 @@
     </w:p>
     <w:p>
       <w:pPr>
-        <w:pStyle w:val="Prrafodelista"/>
+        <w:pStyle w:val="ListParagraph"/>
         <w:numPr>
           <w:ilvl w:val="1"/>
           <w:numId w:val="12"/>
@@ -4742,7 +4739,7 @@
     </w:p>
     <w:p>
       <w:pPr>
-        <w:pStyle w:val="Prrafodelista"/>
+        <w:pStyle w:val="ListParagraph"/>
         <w:numPr>
           <w:ilvl w:val="2"/>
           <w:numId w:val="12"/>
@@ -4767,7 +4764,7 @@
     </w:p>
     <w:p>
       <w:pPr>
-        <w:pStyle w:val="Prrafodelista"/>
+        <w:pStyle w:val="ListParagraph"/>
         <w:numPr>
           <w:ilvl w:val="2"/>
           <w:numId w:val="12"/>
@@ -4792,7 +4789,7 @@
     </w:p>
     <w:p>
       <w:pPr>
-        <w:pStyle w:val="Prrafodelista"/>
+        <w:pStyle w:val="ListParagraph"/>
         <w:numPr>
           <w:ilvl w:val="2"/>
           <w:numId w:val="12"/>
@@ -4817,7 +4814,7 @@
     </w:p>
     <w:p>
       <w:pPr>
-        <w:pStyle w:val="Prrafodelista"/>
+        <w:pStyle w:val="ListParagraph"/>
         <w:numPr>
           <w:ilvl w:val="2"/>
           <w:numId w:val="12"/>
@@ -4842,7 +4839,7 @@
     </w:p>
     <w:p>
       <w:pPr>
-        <w:pStyle w:val="Prrafodelista"/>
+        <w:pStyle w:val="ListParagraph"/>
         <w:numPr>
           <w:ilvl w:val="2"/>
           <w:numId w:val="12"/>
@@ -4867,7 +4864,7 @@
     </w:p>
     <w:p>
       <w:pPr>
-        <w:pStyle w:val="Prrafodelista"/>
+        <w:pStyle w:val="ListParagraph"/>
         <w:numPr>
           <w:ilvl w:val="2"/>
           <w:numId w:val="12"/>
@@ -4892,7 +4889,7 @@
     </w:p>
     <w:p>
       <w:pPr>
-        <w:pStyle w:val="Prrafodelista"/>
+        <w:pStyle w:val="ListParagraph"/>
         <w:numPr>
           <w:ilvl w:val="0"/>
           <w:numId w:val="12"/>
@@ -4912,7 +4909,7 @@
     </w:p>
     <w:p>
       <w:pPr>
-        <w:pStyle w:val="Prrafodelista"/>
+        <w:pStyle w:val="ListParagraph"/>
         <w:numPr>
           <w:ilvl w:val="1"/>
           <w:numId w:val="12"/>
@@ -4931,7 +4928,7 @@
     </w:p>
     <w:p>
       <w:pPr>
-        <w:pStyle w:val="Prrafodelista"/>
+        <w:pStyle w:val="ListParagraph"/>
         <w:numPr>
           <w:ilvl w:val="2"/>
           <w:numId w:val="12"/>
@@ -4950,7 +4947,7 @@
     </w:p>
     <w:p>
       <w:pPr>
-        <w:pStyle w:val="Prrafodelista"/>
+        <w:pStyle w:val="ListParagraph"/>
         <w:numPr>
           <w:ilvl w:val="2"/>
           <w:numId w:val="12"/>
@@ -4969,7 +4966,7 @@
     </w:p>
     <w:p>
       <w:pPr>
-        <w:pStyle w:val="Prrafodelista"/>
+        <w:pStyle w:val="ListParagraph"/>
         <w:numPr>
           <w:ilvl w:val="2"/>
           <w:numId w:val="12"/>
@@ -4994,7 +4991,7 @@
     </w:p>
     <w:p>
       <w:pPr>
-        <w:pStyle w:val="Prrafodelista"/>
+        <w:pStyle w:val="ListParagraph"/>
         <w:numPr>
           <w:ilvl w:val="2"/>
           <w:numId w:val="12"/>
@@ -5013,7 +5010,7 @@
     </w:p>
     <w:p>
       <w:pPr>
-        <w:pStyle w:val="Prrafodelista"/>
+        <w:pStyle w:val="ListParagraph"/>
         <w:numPr>
           <w:ilvl w:val="2"/>
           <w:numId w:val="12"/>
@@ -5032,7 +5029,7 @@
     </w:p>
     <w:p>
       <w:pPr>
-        <w:pStyle w:val="Prrafodelista"/>
+        <w:pStyle w:val="ListParagraph"/>
         <w:numPr>
           <w:ilvl w:val="2"/>
           <w:numId w:val="12"/>
@@ -5079,7 +5076,7 @@
     </w:p>
     <w:p>
       <w:pPr>
-        <w:pStyle w:val="Prrafodelista"/>
+        <w:pStyle w:val="ListParagraph"/>
         <w:numPr>
           <w:ilvl w:val="2"/>
           <w:numId w:val="12"/>
@@ -5104,7 +5101,7 @@
     </w:p>
     <w:p>
       <w:pPr>
-        <w:pStyle w:val="Prrafodelista"/>
+        <w:pStyle w:val="ListParagraph"/>
         <w:numPr>
           <w:ilvl w:val="0"/>
           <w:numId w:val="12"/>
@@ -5124,7 +5121,7 @@
     </w:p>
     <w:p>
       <w:pPr>
-        <w:pStyle w:val="Prrafodelista"/>
+        <w:pStyle w:val="ListParagraph"/>
         <w:numPr>
           <w:ilvl w:val="1"/>
           <w:numId w:val="12"/>
@@ -5166,7 +5163,7 @@
 </file>
 
 <file path=word/numbering.xml><?xml version="1.0" encoding="utf-8"?>
-<w:numbering xmlns:wpc="http://schemas.microsoft.com/office/word/2010/wordprocessingCanvas" xmlns:cx="http://schemas.microsoft.com/office/drawing/2014/chartex" xmlns:cx1="http://schemas.microsoft.com/office/drawing/2015/9/8/chartex" xmlns:cx2="http://schemas.microsoft.com/office/drawing/2015/10/21/chartex" xmlns:mc="http://schemas.openxmlformats.org/markup-compatibility/2006" xmlns:o="urn:schemas-microsoft-com:office:office" xmlns:r="http://schemas.openxmlformats.org/officeDocument/2006/relationships" xmlns:m="http://schemas.openxmlformats.org/officeDocument/2006/math" xmlns:v="urn:schemas-microsoft-com:vml" xmlns:wp14="http://schemas.microsoft.com/office/word/2010/wordprocessingDrawing" xmlns:wp="http://schemas.openxmlformats.org/drawingml/2006/wordprocessingDrawing" xmlns:w10="urn:schemas-microsoft-com:office:word" xmlns:w="http://schemas.openxmlformats.org/wordprocessingml/2006/main" xmlns:w14="http://schemas.microsoft.com/office/word/2010/wordml" xmlns:w15="http://schemas.microsoft.com/office/word/2012/wordml" xmlns:w16se="http://schemas.microsoft.com/office/word/2015/wordml/symex" xmlns:wpg="http://schemas.microsoft.com/office/word/2010/wordprocessingGroup" xmlns:wpi="http://schemas.microsoft.com/office/word/2010/wordprocessingInk" xmlns:wne="http://schemas.microsoft.com/office/word/2006/wordml" xmlns:wps="http://schemas.microsoft.com/office/word/2010/wordprocessingShape" mc:Ignorable="w14 w15 w16se wp14">
+<w:numbering xmlns:wpc="http://schemas.microsoft.com/office/word/2010/wordprocessingCanvas" xmlns:cx="http://schemas.microsoft.com/office/drawing/2014/chartex" xmlns:cx1="http://schemas.microsoft.com/office/drawing/2015/9/8/chartex" xmlns:cx2="http://schemas.microsoft.com/office/drawing/2015/10/21/chartex" xmlns:cx3="http://schemas.microsoft.com/office/drawing/2016/5/9/chartex" xmlns:cx4="http://schemas.microsoft.com/office/drawing/2016/5/10/chartex" xmlns:cx5="http://schemas.microsoft.com/office/drawing/2016/5/11/chartex" xmlns:mc="http://schemas.openxmlformats.org/markup-compatibility/2006" xmlns:o="urn:schemas-microsoft-com:office:office" xmlns:r="http://schemas.openxmlformats.org/officeDocument/2006/relationships" xmlns:m="http://schemas.openxmlformats.org/officeDocument/2006/math" xmlns:v="urn:schemas-microsoft-com:vml" xmlns:wp14="http://schemas.microsoft.com/office/word/2010/wordprocessingDrawing" xmlns:wp="http://schemas.openxmlformats.org/drawingml/2006/wordprocessingDrawing" xmlns:w10="urn:schemas-microsoft-com:office:word" xmlns:w="http://schemas.openxmlformats.org/wordprocessingml/2006/main" xmlns:w14="http://schemas.microsoft.com/office/word/2010/wordml" xmlns:w15="http://schemas.microsoft.com/office/word/2012/wordml" xmlns:w16se="http://schemas.microsoft.com/office/word/2015/wordml/symex" xmlns:wpg="http://schemas.microsoft.com/office/word/2010/wordprocessingGroup" xmlns:wpi="http://schemas.microsoft.com/office/word/2010/wordprocessingInk" xmlns:wne="http://schemas.microsoft.com/office/word/2006/wordml" xmlns:wps="http://schemas.microsoft.com/office/word/2010/wordprocessingShape" mc:Ignorable="w14 w15 w16se wp14">
   <w:abstractNum w:abstractNumId="0" w15:restartNumberingAfterBreak="0">
     <w:nsid w:val="03BB529D"/>
     <w:multiLevelType w:val="multilevel"/>
@@ -6526,7 +6523,7 @@
       </w:pPr>
     </w:pPrDefault>
   </w:docDefaults>
-  <w:latentStyles w:defLockedState="0" w:defUIPriority="99" w:defSemiHidden="0" w:defUnhideWhenUsed="0" w:defQFormat="0" w:count="372">
+  <w:latentStyles w:defLockedState="0" w:defUIPriority="99" w:defSemiHidden="0" w:defUnhideWhenUsed="0" w:defQFormat="0" w:count="374">
     <w:lsdException w:name="Normal" w:uiPriority="0" w:qFormat="1"/>
     <w:lsdException w:name="heading 1" w:uiPriority="9" w:qFormat="1"/>
     <w:lsdException w:name="heading 2" w:semiHidden="1" w:uiPriority="9" w:unhideWhenUsed="1" w:qFormat="1"/>
@@ -6632,7 +6629,6 @@
     <w:lsdException w:name="HTML Sample" w:semiHidden="1" w:unhideWhenUsed="1"/>
     <w:lsdException w:name="HTML Typewriter" w:semiHidden="1" w:unhideWhenUsed="1"/>
     <w:lsdException w:name="HTML Variable" w:semiHidden="1" w:unhideWhenUsed="1"/>
-    <w:lsdException w:name="Normal Table" w:semiHidden="1" w:unhideWhenUsed="1"/>
     <w:lsdException w:name="annotation subject" w:semiHidden="1" w:unhideWhenUsed="1"/>
     <w:lsdException w:name="No List" w:semiHidden="1" w:unhideWhenUsed="1"/>
     <w:lsdException w:name="Outline List 1" w:semiHidden="1" w:unhideWhenUsed="1"/>
@@ -6678,11 +6674,9 @@
     <w:lsdException w:name="Table Subtle 1" w:semiHidden="1" w:unhideWhenUsed="1"/>
     <w:lsdException w:name="Table Subtle 2" w:semiHidden="1" w:unhideWhenUsed="1"/>
     <w:lsdException w:name="Table Web 1" w:semiHidden="1" w:unhideWhenUsed="1"/>
-    <w:lsdException w:name="Table Web 2" w:semiHidden="1" w:unhideWhenUsed="1"/>
     <w:lsdException w:name="Table Web 3" w:semiHidden="1" w:unhideWhenUsed="1"/>
     <w:lsdException w:name="Balloon Text" w:semiHidden="1" w:unhideWhenUsed="1"/>
     <w:lsdException w:name="Table Grid" w:uiPriority="39"/>
-    <w:lsdException w:name="Table Theme" w:semiHidden="1" w:unhideWhenUsed="1"/>
     <w:lsdException w:name="Placeholder Text" w:semiHidden="1"/>
     <w:lsdException w:name="No Spacing" w:uiPriority="1" w:qFormat="1"/>
     <w:lsdException w:name="Light Shading" w:uiPriority="60"/>
@@ -6899,11 +6893,13 @@
     <w:lsdException w:name="List Table 6 Colorful Accent 6" w:uiPriority="51"/>
     <w:lsdException w:name="List Table 7 Colorful Accent 6" w:uiPriority="52"/>
     <w:lsdException w:name="Mention" w:semiHidden="1" w:unhideWhenUsed="1"/>
+    <w:lsdException w:name="Smart Hyperlink" w:semiHidden="1" w:unhideWhenUsed="1"/>
+    <w:lsdException w:name="Hashtag" w:semiHidden="1" w:unhideWhenUsed="1"/>
   </w:latentStyles>
   <w:style w:type="paragraph" w:default="1" w:styleId="Normal">
     <w:name w:val="Normal"/>
   </w:style>
-  <w:style w:type="paragraph" w:styleId="Ttulo1">
+  <w:style w:type="paragraph" w:styleId="Heading1">
     <w:name w:val="heading 1"/>
     <w:basedOn w:val="Normal"/>
     <w:next w:val="Normal"/>
@@ -6919,7 +6915,7 @@
       <w:szCs w:val="40"/>
     </w:rPr>
   </w:style>
-  <w:style w:type="paragraph" w:styleId="Ttulo2">
+  <w:style w:type="paragraph" w:styleId="Heading2">
     <w:name w:val="heading 2"/>
     <w:basedOn w:val="Normal"/>
     <w:next w:val="Normal"/>
@@ -6935,7 +6931,7 @@
       <w:szCs w:val="32"/>
     </w:rPr>
   </w:style>
-  <w:style w:type="paragraph" w:styleId="Ttulo3">
+  <w:style w:type="paragraph" w:styleId="Heading3">
     <w:name w:val="heading 3"/>
     <w:basedOn w:val="Normal"/>
     <w:next w:val="Normal"/>
@@ -6952,7 +6948,7 @@
       <w:szCs w:val="28"/>
     </w:rPr>
   </w:style>
-  <w:style w:type="paragraph" w:styleId="Ttulo4">
+  <w:style w:type="paragraph" w:styleId="Heading4">
     <w:name w:val="heading 4"/>
     <w:basedOn w:val="Normal"/>
     <w:next w:val="Normal"/>
@@ -6969,7 +6965,7 @@
       <w:szCs w:val="24"/>
     </w:rPr>
   </w:style>
-  <w:style w:type="paragraph" w:styleId="Ttulo5">
+  <w:style w:type="paragraph" w:styleId="Heading5">
     <w:name w:val="heading 5"/>
     <w:basedOn w:val="Normal"/>
     <w:next w:val="Normal"/>
@@ -6984,7 +6980,7 @@
       <w:color w:val="666666"/>
     </w:rPr>
   </w:style>
-  <w:style w:type="paragraph" w:styleId="Ttulo6">
+  <w:style w:type="paragraph" w:styleId="Heading6">
     <w:name w:val="heading 6"/>
     <w:basedOn w:val="Normal"/>
     <w:next w:val="Normal"/>
@@ -7000,13 +6996,13 @@
       <w:color w:val="666666"/>
     </w:rPr>
   </w:style>
-  <w:style w:type="character" w:default="1" w:styleId="Fuentedeprrafopredeter">
+  <w:style w:type="character" w:default="1" w:styleId="DefaultParagraphFont">
     <w:name w:val="Default Paragraph Font"/>
     <w:uiPriority w:val="1"/>
     <w:semiHidden/>
     <w:unhideWhenUsed/>
   </w:style>
-  <w:style w:type="table" w:default="1" w:styleId="Tablanormal">
+  <w:style w:type="table" w:default="1" w:styleId="TableNormal">
     <w:name w:val="Normal Table"/>
     <w:uiPriority w:val="99"/>
     <w:semiHidden/>
@@ -7021,13 +7017,13 @@
       </w:tblCellMar>
     </w:tblPr>
   </w:style>
-  <w:style w:type="numbering" w:default="1" w:styleId="Sinlista">
+  <w:style w:type="numbering" w:default="1" w:styleId="NoList">
     <w:name w:val="No List"/>
     <w:uiPriority w:val="99"/>
     <w:semiHidden/>
     <w:unhideWhenUsed/>
   </w:style>
-  <w:style w:type="paragraph" w:styleId="Ttulo">
+  <w:style w:type="paragraph" w:styleId="Title">
     <w:name w:val="Title"/>
     <w:basedOn w:val="Normal"/>
     <w:next w:val="Normal"/>
@@ -7042,7 +7038,7 @@
       <w:szCs w:val="52"/>
     </w:rPr>
   </w:style>
-  <w:style w:type="paragraph" w:styleId="Subttulo">
+  <w:style w:type="paragraph" w:styleId="Subtitle">
     <w:name w:val="Subtitle"/>
     <w:basedOn w:val="Normal"/>
     <w:next w:val="Normal"/>
@@ -7058,7 +7054,7 @@
       <w:szCs w:val="30"/>
     </w:rPr>
   </w:style>
-  <w:style w:type="paragraph" w:styleId="Prrafodelista">
+  <w:style w:type="paragraph" w:styleId="ListParagraph">
     <w:name w:val="List Paragraph"/>
     <w:basedOn w:val="Normal"/>
     <w:uiPriority w:val="34"/>
@@ -7088,7 +7084,7 @@
   </w:style>
   <w:style w:type="character" w:customStyle="1" w:styleId="apple-tab-span">
     <w:name w:val="apple-tab-span"/>
-    <w:basedOn w:val="Fuentedeprrafopredeter"/>
+    <w:basedOn w:val="DefaultParagraphFont"/>
     <w:rsid w:val="00A02CE6"/>
   </w:style>
 </w:styles>

</xml_diff>

<commit_message>
Diagrama de actividad de Publicidad
</commit_message>
<xml_diff>
--- a/FreeLanceros.docx
+++ b/FreeLanceros.docx
@@ -3986,8 +3986,10 @@
               <w:rPr>
                 <w:rFonts w:ascii="Times New Roman" w:eastAsia="Times New Roman" w:hAnsi="Times New Roman" w:cs="Times New Roman"/>
               </w:rPr>
-              <w:t>Reconocimiento, realización.</w:t>
+              <w:t>Negocio</w:t>
             </w:r>
+            <w:bookmarkStart w:id="0" w:name="_GoBack"/>
+            <w:bookmarkEnd w:id="0"/>
           </w:p>
         </w:tc>
       </w:tr>
@@ -4046,156 +4048,13 @@
           <w:rFonts w:ascii="Times New Roman" w:hAnsi="Times New Roman" w:cs="Times New Roman"/>
           <w:noProof/>
           <w:sz w:val="24"/>
-        </w:rPr>
-        <mc:AlternateContent>
-          <mc:Choice Requires="wps">
-            <w:drawing>
-              <wp:anchor distT="45720" distB="45720" distL="114300" distR="114300" simplePos="0" relativeHeight="251660288" behindDoc="0" locked="0" layoutInCell="1" allowOverlap="1">
-                <wp:simplePos x="0" y="0"/>
-                <wp:positionH relativeFrom="column">
-                  <wp:posOffset>4392052</wp:posOffset>
-                </wp:positionH>
-                <wp:positionV relativeFrom="paragraph">
-                  <wp:posOffset>2726727</wp:posOffset>
-                </wp:positionV>
-                <wp:extent cx="554711" cy="1404620"/>
-                <wp:effectExtent l="0" t="0" r="0" b="3175"/>
-                <wp:wrapNone/>
-                <wp:docPr id="217" name="Cuadro de texto 2"/>
-                <wp:cNvGraphicFramePr>
-                  <a:graphicFrameLocks xmlns:a="http://schemas.openxmlformats.org/drawingml/2006/main"/>
-                </wp:cNvGraphicFramePr>
-                <a:graphic xmlns:a="http://schemas.openxmlformats.org/drawingml/2006/main">
-                  <a:graphicData uri="http://schemas.microsoft.com/office/word/2010/wordprocessingShape">
-                    <wps:wsp>
-                      <wps:cNvSpPr txBox="1">
-                        <a:spLocks noChangeArrowheads="1"/>
-                      </wps:cNvSpPr>
-                      <wps:spPr bwMode="auto">
-                        <a:xfrm>
-                          <a:off x="0" y="0"/>
-                          <a:ext cx="554711" cy="1404620"/>
-                        </a:xfrm>
-                        <a:prstGeom prst="rect">
-                          <a:avLst/>
-                        </a:prstGeom>
-                        <a:noFill/>
-                        <a:ln w="9525">
-                          <a:noFill/>
-                          <a:miter lim="800000"/>
-                          <a:headEnd/>
-                          <a:tailEnd/>
-                        </a:ln>
-                      </wps:spPr>
-                      <wps:txbx>
-                        <w:txbxContent>
-                          <w:p>
-                            <w:pPr>
-                              <w:jc w:val="center"/>
-                              <w:rPr>
-                                <w:sz w:val="12"/>
-                              </w:rPr>
-                            </w:pPr>
-                            <w:r>
-                              <w:rPr>
-                                <w:sz w:val="12"/>
-                              </w:rPr>
-                              <w:t>Publicidad</w:t>
-                            </w:r>
-                          </w:p>
-                          <w:p>
-                            <w:pPr>
-                              <w:jc w:val="center"/>
-                              <w:rPr>
-                                <w:sz w:val="12"/>
-                              </w:rPr>
-                            </w:pPr>
-                            <w:r>
-                              <w:rPr>
-                                <w:sz w:val="12"/>
-                              </w:rPr>
-                              <w:t>[Creada]</w:t>
-                            </w:r>
-                          </w:p>
-                        </w:txbxContent>
-                      </wps:txbx>
-                      <wps:bodyPr rot="0" vert="horz" wrap="square" lIns="91440" tIns="45720" rIns="91440" bIns="45720" anchor="t" anchorCtr="0">
-                        <a:spAutoFit/>
-                      </wps:bodyPr>
-                    </wps:wsp>
-                  </a:graphicData>
-                </a:graphic>
-                <wp14:sizeRelH relativeFrom="margin">
-                  <wp14:pctWidth>0</wp14:pctWidth>
-                </wp14:sizeRelH>
-                <wp14:sizeRelV relativeFrom="margin">
-                  <wp14:pctHeight>20000</wp14:pctHeight>
-                </wp14:sizeRelV>
-              </wp:anchor>
-            </w:drawing>
-          </mc:Choice>
-          <mc:Fallback>
-            <w:pict>
-              <v:shapetype id="_x0000_t202" coordsize="21600,21600" o:spt="202" path="m,l,21600r21600,l21600,xe">
-                <v:stroke joinstyle="miter"/>
-                <v:path gradientshapeok="t" o:connecttype="rect"/>
-              </v:shapetype>
-              <v:shape id="Cuadro de texto 2" o:spid="_x0000_s1026" type="#_x0000_t202" style="position:absolute;left:0;text-align:left;margin-left:345.85pt;margin-top:214.7pt;width:43.7pt;height:110.6pt;z-index:251660288;visibility:visible;mso-wrap-style:square;mso-width-percent:0;mso-height-percent:200;mso-wrap-distance-left:9pt;mso-wrap-distance-top:3.6pt;mso-wrap-distance-right:9pt;mso-wrap-distance-bottom:3.6pt;mso-position-horizontal:absolute;mso-position-horizontal-relative:text;mso-position-vertical:absolute;mso-position-vertical-relative:text;mso-width-percent:0;mso-height-percent:200;mso-width-relative:margin;mso-height-relative:margin;v-text-anchor:top" o:gfxdata="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" filled="f" stroked="f">
-                <v:textbox style="mso-fit-shape-to-text:t">
-                  <w:txbxContent>
-                    <w:p>
-                      <w:pPr>
-                        <w:jc w:val="center"/>
-                        <w:rPr>
-                          <w:sz w:val="12"/>
-                        </w:rPr>
-                      </w:pPr>
-                      <w:r>
-                        <w:rPr>
-                          <w:sz w:val="12"/>
-                        </w:rPr>
-                        <w:t>Publicidad</w:t>
-                      </w:r>
-                    </w:p>
-                    <w:p>
-                      <w:pPr>
-                        <w:jc w:val="center"/>
-                        <w:rPr>
-                          <w:sz w:val="12"/>
-                        </w:rPr>
-                      </w:pPr>
-                      <w:r>
-                        <w:rPr>
-                          <w:sz w:val="12"/>
-                        </w:rPr>
-                        <w:t>[Creada]</w:t>
-                      </w:r>
-                    </w:p>
-                  </w:txbxContent>
-                </v:textbox>
-              </v:shape>
-            </w:pict>
-          </mc:Fallback>
-        </mc:AlternateContent>
-      </w:r>
-      <w:r>
-        <w:rPr>
-          <w:noProof/>
           <w:lang w:val="es-GT" w:eastAsia="es-GT"/>
         </w:rPr>
         <w:drawing>
-          <wp:anchor distT="0" distB="0" distL="114300" distR="114300" simplePos="0" relativeHeight="251658240" behindDoc="0" locked="0" layoutInCell="1" allowOverlap="1" wp14:anchorId="2FB3417B" wp14:editId="0AE3E9DF">
-            <wp:simplePos x="0" y="0"/>
-            <wp:positionH relativeFrom="column">
-              <wp:posOffset>4360578</wp:posOffset>
-            </wp:positionH>
-            <wp:positionV relativeFrom="paragraph">
-              <wp:posOffset>2764107</wp:posOffset>
-            </wp:positionV>
-            <wp:extent cx="644837" cy="228600"/>
-            <wp:effectExtent l="0" t="0" r="3175" b="0"/>
-            <wp:wrapNone/>
-            <wp:docPr id="12" name="Imagen 12"/>
+          <wp:inline distT="0" distB="0" distL="0" distR="0">
+            <wp:extent cx="5730875" cy="6645275"/>
+            <wp:effectExtent l="0" t="0" r="0" b="0"/>
+            <wp:docPr id="13" name="Imagen 13" descr="C:\Users\Eric\Desktop\Clases\Análisis de Sistemas\ProyectoAnalisisDeSistemas\ActivityDiagram1.png"/>
             <wp:cNvGraphicFramePr>
               <a:graphicFrameLocks xmlns:a="http://schemas.openxmlformats.org/drawingml/2006/main" noChangeAspect="1"/>
             </wp:cNvGraphicFramePr>
@@ -4203,8 +4062,10 @@
               <a:graphicData uri="http://schemas.openxmlformats.org/drawingml/2006/picture">
                 <pic:pic xmlns:pic="http://schemas.openxmlformats.org/drawingml/2006/picture">
                   <pic:nvPicPr>
-                    <pic:cNvPr id="1" name=""/>
-                    <pic:cNvPicPr/>
+                    <pic:cNvPr id="0" name="Picture 1" descr="C:\Users\Eric\Desktop\Clases\Análisis de Sistemas\ProyectoAnalisisDeSistemas\ActivityDiagram1.png"/>
+                    <pic:cNvPicPr>
+                      <a:picLocks noChangeAspect="1" noChangeArrowheads="1"/>
+                    </pic:cNvPicPr>
                   </pic:nvPicPr>
                   <pic:blipFill>
                     <a:blip r:embed="rId15">
@@ -4214,73 +4075,23 @@
                         </a:ext>
                       </a:extLst>
                     </a:blip>
+                    <a:srcRect/>
                     <a:stretch>
                       <a:fillRect/>
                     </a:stretch>
                   </pic:blipFill>
-                  <pic:spPr>
+                  <pic:spPr bwMode="auto">
                     <a:xfrm>
                       <a:off x="0" y="0"/>
-                      <a:ext cx="651969" cy="231129"/>
+                      <a:ext cx="5730875" cy="6645275"/>
                     </a:xfrm>
                     <a:prstGeom prst="rect">
                       <a:avLst/>
                     </a:prstGeom>
-                  </pic:spPr>
-                </pic:pic>
-              </a:graphicData>
-            </a:graphic>
-            <wp14:sizeRelH relativeFrom="page">
-              <wp14:pctWidth>0</wp14:pctWidth>
-            </wp14:sizeRelH>
-            <wp14:sizeRelV relativeFrom="page">
-              <wp14:pctHeight>0</wp14:pctHeight>
-            </wp14:sizeRelV>
-          </wp:anchor>
-        </w:drawing>
-      </w:r>
-      <w:r>
-        <w:rPr>
-          <w:rFonts w:ascii="Times New Roman" w:hAnsi="Times New Roman" w:cs="Times New Roman"/>
-          <w:noProof/>
-          <w:sz w:val="24"/>
-          <w:lang w:val="es-GT" w:eastAsia="es-GT"/>
-        </w:rPr>
-        <w:drawing>
-          <wp:inline distT="0" distB="0" distL="0" distR="0" wp14:anchorId="676ECFEC" wp14:editId="212B6F12">
-            <wp:extent cx="5733415" cy="5365115"/>
-            <wp:effectExtent l="0" t="0" r="635" b="6985"/>
-            <wp:docPr id="17" name="Imagen 17"/>
-            <wp:cNvGraphicFramePr>
-              <a:graphicFrameLocks xmlns:a="http://schemas.openxmlformats.org/drawingml/2006/main" noChangeAspect="1"/>
-            </wp:cNvGraphicFramePr>
-            <a:graphic xmlns:a="http://schemas.openxmlformats.org/drawingml/2006/main">
-              <a:graphicData uri="http://schemas.openxmlformats.org/drawingml/2006/picture">
-                <pic:pic xmlns:pic="http://schemas.openxmlformats.org/drawingml/2006/picture">
-                  <pic:nvPicPr>
-                    <pic:cNvPr id="17" name="ActivityDiagram2.1.jpg"/>
-                    <pic:cNvPicPr/>
-                  </pic:nvPicPr>
-                  <pic:blipFill>
-                    <a:blip r:embed="rId16">
-                      <a:extLst>
-                        <a:ext uri="{28A0092B-C50C-407E-A947-70E740481C1C}">
-                          <a14:useLocalDpi xmlns:a14="http://schemas.microsoft.com/office/drawing/2010/main" val="0"/>
-                        </a:ext>
-                      </a:extLst>
-                    </a:blip>
-                    <a:stretch>
-                      <a:fillRect/>
-                    </a:stretch>
-                  </pic:blipFill>
-                  <pic:spPr>
-                    <a:xfrm>
-                      <a:off x="0" y="0"/>
-                      <a:ext cx="5733415" cy="5365115"/>
-                    </a:xfrm>
-                    <a:prstGeom prst="rect">
-                      <a:avLst/>
-                    </a:prstGeom>
+                    <a:noFill/>
+                    <a:ln>
+                      <a:noFill/>
+                    </a:ln>
                   </pic:spPr>
                 </pic:pic>
               </a:graphicData>
@@ -4288,8 +4099,6 @@
           </wp:inline>
         </w:drawing>
       </w:r>
-      <w:bookmarkStart w:id="0" w:name="_GoBack"/>
-      <w:bookmarkEnd w:id="0"/>
     </w:p>
     <w:p>
       <w:pPr>
@@ -4373,7 +4182,7 @@
                     </pic:cNvPicPr>
                   </pic:nvPicPr>
                   <pic:blipFill rotWithShape="1">
-                    <a:blip r:embed="rId17">
+                    <a:blip r:embed="rId16">
                       <a:extLst>
                         <a:ext uri="{28A0092B-C50C-407E-A947-70E740481C1C}">
                           <a14:useLocalDpi xmlns:a14="http://schemas.microsoft.com/office/drawing/2010/main" val="0"/>

</xml_diff>

<commit_message>
Nuevos diagramas de actividad
</commit_message>
<xml_diff>
--- a/FreeLanceros.docx
+++ b/FreeLanceros.docx
@@ -4051,7 +4051,6 @@
           <w:sz w:val="24"/>
         </w:rPr>
       </w:pPr>
-      <w:bookmarkStart w:id="0" w:name="_GoBack"/>
       <w:r>
         <w:rPr>
           <w:rFonts w:ascii="Times New Roman" w:hAnsi="Times New Roman" w:cs="Times New Roman"/>
@@ -4108,7 +4107,6 @@
           </wp:inline>
         </w:drawing>
       </w:r>
-      <w:bookmarkEnd w:id="0"/>
     </w:p>
     <w:p>
       <w:pPr>
@@ -4176,9 +4174,9 @@
         </w:rPr>
         <w:drawing>
           <wp:inline distT="0" distB="0" distL="0" distR="0">
-            <wp:extent cx="5733415" cy="5403850"/>
-            <wp:effectExtent l="0" t="0" r="635" b="6350"/>
-            <wp:docPr id="16" name="Imagen 16"/>
+            <wp:extent cx="4617652" cy="8098265"/>
+            <wp:effectExtent l="0" t="0" r="0" b="0"/>
+            <wp:docPr id="13" name="Imagen 13" descr="C:\Users\Eric\Desktop\ActivityDiagram2.png"/>
             <wp:cNvGraphicFramePr>
               <a:graphicFrameLocks xmlns:a="http://schemas.openxmlformats.org/drawingml/2006/main" noChangeAspect="1"/>
             </wp:cNvGraphicFramePr>
@@ -4186,8 +4184,10 @@
               <a:graphicData uri="http://schemas.openxmlformats.org/drawingml/2006/picture">
                 <pic:pic xmlns:pic="http://schemas.openxmlformats.org/drawingml/2006/picture">
                   <pic:nvPicPr>
-                    <pic:cNvPr id="16" name="ActivityDiagram2.2.jpg"/>
-                    <pic:cNvPicPr/>
+                    <pic:cNvPr id="0" name="Picture 1" descr="C:\Users\Eric\Desktop\ActivityDiagram2.png"/>
+                    <pic:cNvPicPr>
+                      <a:picLocks noChangeAspect="1" noChangeArrowheads="1"/>
+                    </pic:cNvPicPr>
                   </pic:nvPicPr>
                   <pic:blipFill>
                     <a:blip r:embed="rId16">
@@ -4197,18 +4197,23 @@
                         </a:ext>
                       </a:extLst>
                     </a:blip>
+                    <a:srcRect/>
                     <a:stretch>
                       <a:fillRect/>
                     </a:stretch>
                   </pic:blipFill>
-                  <pic:spPr>
+                  <pic:spPr bwMode="auto">
                     <a:xfrm>
                       <a:off x="0" y="0"/>
-                      <a:ext cx="5733415" cy="5403850"/>
+                      <a:ext cx="4622128" cy="8106114"/>
                     </a:xfrm>
                     <a:prstGeom prst="rect">
                       <a:avLst/>
                     </a:prstGeom>
+                    <a:noFill/>
+                    <a:ln>
+                      <a:noFill/>
+                    </a:ln>
                   </pic:spPr>
                 </pic:pic>
               </a:graphicData>
@@ -4264,16 +4269,19 @@
           <w:b/>
         </w:rPr>
       </w:pPr>
-      <w:r>
-        <w:rPr>
+      <w:bookmarkStart w:id="0" w:name="_GoBack"/>
+      <w:r>
+        <w:rPr>
+          <w:rFonts w:ascii="Times New Roman" w:hAnsi="Times New Roman" w:cs="Times New Roman"/>
+          <w:b/>
           <w:noProof/>
           <w:lang w:val="es-GT" w:eastAsia="es-GT"/>
         </w:rPr>
         <w:drawing>
           <wp:inline distT="0" distB="0" distL="0" distR="0">
-            <wp:extent cx="5305425" cy="4981575"/>
-            <wp:effectExtent l="0" t="0" r="9525" b="9525"/>
-            <wp:docPr id="14" name="Picture 14" descr="ActivityDiagram2.3.jpg"/>
+            <wp:extent cx="2798829" cy="4349115"/>
+            <wp:effectExtent l="0" t="0" r="0" b="0"/>
+            <wp:docPr id="17" name="Imagen 17" descr="C:\Users\Eric\Desktop\ActivityDiagram3.png"/>
             <wp:cNvGraphicFramePr>
               <a:graphicFrameLocks xmlns:a="http://schemas.openxmlformats.org/drawingml/2006/main" noChangeAspect="1"/>
             </wp:cNvGraphicFramePr>
@@ -4281,7 +4289,7 @@
               <a:graphicData uri="http://schemas.openxmlformats.org/drawingml/2006/picture">
                 <pic:pic xmlns:pic="http://schemas.openxmlformats.org/drawingml/2006/picture">
                   <pic:nvPicPr>
-                    <pic:cNvPr id="0" name="Picture 9" descr="ActivityDiagram2.3.jpg"/>
+                    <pic:cNvPr id="0" name="Picture 2" descr="C:\Users\Eric\Desktop\ActivityDiagram3.png"/>
                     <pic:cNvPicPr>
                       <a:picLocks noChangeAspect="1" noChangeArrowheads="1"/>
                     </pic:cNvPicPr>
@@ -4302,7 +4310,7 @@
                   <pic:spPr bwMode="auto">
                     <a:xfrm>
                       <a:off x="0" y="0"/>
-                      <a:ext cx="5305425" cy="4981575"/>
+                      <a:ext cx="2805722" cy="4359826"/>
                     </a:xfrm>
                     <a:prstGeom prst="rect">
                       <a:avLst/>
@@ -4318,6 +4326,7 @@
           </wp:inline>
         </w:drawing>
       </w:r>
+      <w:bookmarkEnd w:id="0"/>
     </w:p>
     <w:p>
       <w:pPr>
@@ -4461,6 +4470,7 @@
           <w:rFonts w:ascii="Times New Roman" w:hAnsi="Times New Roman" w:cs="Times New Roman"/>
           <w:b/>
         </w:rPr>
+        <w:lastRenderedPageBreak/>
         <w:t xml:space="preserve">1.  </w:t>
       </w:r>
       <w:r>
@@ -5118,14 +5128,7 @@
         <w:rPr>
           <w:rFonts w:ascii="Times New Roman" w:hAnsi="Times New Roman" w:cs="Times New Roman"/>
         </w:rPr>
-        <w:t xml:space="preserve">Se debe acordar la forma de proceder con los cambios en el producto; ambas partes deben estar de acuerdo en un sistema </w:t>
-      </w:r>
-      <w:r>
-        <w:rPr>
-          <w:rFonts w:ascii="Times New Roman" w:hAnsi="Times New Roman" w:cs="Times New Roman"/>
-        </w:rPr>
-        <w:lastRenderedPageBreak/>
-        <w:t>que les permita implementar cambios en el producto sin ocasionar problemas mayores</w:t>
+        <w:t>Se debe acordar la forma de proceder con los cambios en el producto; ambas partes deben estar de acuerdo en un sistema que les permita implementar cambios en el producto sin ocasionar problemas mayores</w:t>
       </w:r>
       <w:r>
         <w:rPr>
@@ -5156,6 +5159,7 @@
         <w:rPr>
           <w:rFonts w:ascii="Times New Roman" w:hAnsi="Times New Roman" w:cs="Times New Roman"/>
         </w:rPr>
+        <w:lastRenderedPageBreak/>
         <w:t xml:space="preserve">Se debe de acordar el desglose del producto o servicio, es decir, ambas partes deben establecer los segmentos en los que se dividirá el desarrollo del producto, a fin de que el cliente deberá de realizar un pago al </w:t>
       </w:r>
       <w:proofErr w:type="spellStart"/>
@@ -6369,7 +6373,6 @@
                 <w:szCs w:val="20"/>
                 <w:bdr w:val="none" w:sz="0" w:space="0" w:color="auto" w:frame="1"/>
               </w:rPr>
-              <w:lastRenderedPageBreak/>
               <w:t>01/02/17 </w:t>
             </w:r>
           </w:p>
@@ -6757,6 +6760,7 @@
                 <w:szCs w:val="20"/>
                 <w:bdr w:val="none" w:sz="0" w:space="0" w:color="auto" w:frame="1"/>
               </w:rPr>
+              <w:lastRenderedPageBreak/>
               <w:t> 01/02/17</w:t>
             </w:r>
           </w:p>

</xml_diff>